<commit_message>
FIX: push due date
</commit_message>
<xml_diff>
--- a/images/opportunities/postdoc_imaging_genetics_euaims_dec20.docx
+++ b/images/opportunities/postdoc_imaging_genetics_euaims_dec20.docx
@@ -1,25 +1,27 @@
 
 <file path=word/document.xml><?xml version="1.0" encoding="utf-8"?>
-<w:document xmlns:o="urn:schemas-microsoft-com:office:office" xmlns:r="http://schemas.openxmlformats.org/officeDocument/2006/relationships" xmlns:v="urn:schemas-microsoft-com:vml" xmlns:w="http://schemas.openxmlformats.org/wordprocessingml/2006/main" xmlns:w10="urn:schemas-microsoft-com:office:word" xmlns:wp="http://schemas.openxmlformats.org/drawingml/2006/wordprocessingDrawing" xmlns:wps="http://schemas.microsoft.com/office/word/2010/wordprocessingShape" xmlns:wpg="http://schemas.microsoft.com/office/word/2010/wordprocessingGroup" xmlns:mc="http://schemas.openxmlformats.org/markup-compatibility/2006" xmlns:wp14="http://schemas.microsoft.com/office/word/2010/wordprocessingDrawing" xmlns:w14="http://schemas.microsoft.com/office/word/2010/wordml" mc:Ignorable="w14 wp14">
+<w:document xmlns:wpc="http://schemas.microsoft.com/office/word/2010/wordprocessingCanvas" xmlns:cx="http://schemas.microsoft.com/office/drawing/2014/chartex" xmlns:cx1="http://schemas.microsoft.com/office/drawing/2015/9/8/chartex" xmlns:mc="http://schemas.openxmlformats.org/markup-compatibility/2006" xmlns:o="urn:schemas-microsoft-com:office:office" xmlns:r="http://schemas.openxmlformats.org/officeDocument/2006/relationships" xmlns:m="http://schemas.openxmlformats.org/officeDocument/2006/math" xmlns:v="urn:schemas-microsoft-com:vml" xmlns:wp14="http://schemas.microsoft.com/office/word/2010/wordprocessingDrawing" xmlns:wp="http://schemas.openxmlformats.org/drawingml/2006/wordprocessingDrawing" xmlns:w10="urn:schemas-microsoft-com:office:word" xmlns:w="http://schemas.openxmlformats.org/wordprocessingml/2006/main" xmlns:w14="http://schemas.microsoft.com/office/word/2010/wordml" xmlns:w15="http://schemas.microsoft.com/office/word/2012/wordml" xmlns:w16se="http://schemas.microsoft.com/office/word/2015/wordml/symex" xmlns:wpg="http://schemas.microsoft.com/office/word/2010/wordprocessingGroup" xmlns:wpi="http://schemas.microsoft.com/office/word/2010/wordprocessingInk" xmlns:wne="http://schemas.microsoft.com/office/word/2006/wordml" xmlns:wps="http://schemas.microsoft.com/office/word/2010/wordprocessingShape" mc:Ignorable="w14 w15 w16se wp14">
   <w:body>
     <w:p>
       <w:pPr>
-        <w:pStyle w:val="Titreprincipal"/>
-        <w:spacing w:before="240" w:after="120"/>
-        <w:jc w:val="center"/>
-        <w:rPr>
-          <w:b/>
+        <w:pStyle w:val="Titre"/>
+        <w:rPr>
+          <w:rStyle w:val="Accentuation"/>
           <w:b/>
           <w:bCs/>
+          <w:i w:val="0"/>
+          <w:iCs w:val="0"/>
         </w:rPr>
       </w:pPr>
       <w:r>
         <w:rPr>
           <w:b/>
           <w:bCs/>
+          <w:noProof/>
+          <w:lang w:eastAsia="fr-FR" w:bidi="ar-SA"/>
         </w:rPr>
         <w:drawing>
-          <wp:anchor behindDoc="0" distT="0" distB="0" distL="0" distR="0" simplePos="0" locked="0" layoutInCell="1" allowOverlap="1" relativeHeight="2">
+          <wp:anchor distT="0" distB="0" distL="0" distR="0" simplePos="0" relativeHeight="251651072" behindDoc="0" locked="0" layoutInCell="1" allowOverlap="1">
             <wp:simplePos x="0" y="0"/>
             <wp:positionH relativeFrom="column">
               <wp:posOffset>10160</wp:posOffset>
@@ -30,7 +32,7 @@
             <wp:extent cx="1210310" cy="1149985"/>
             <wp:effectExtent l="0" t="0" r="0" b="0"/>
             <wp:wrapSquare wrapText="largest"/>
-            <wp:docPr id="1" name="Image1" descr=""/>
+            <wp:docPr id="1" name="Image1"/>
             <wp:cNvGraphicFramePr>
               <a:graphicFrameLocks xmlns:a="http://schemas.openxmlformats.org/drawingml/2006/main" noChangeAspect="1"/>
             </wp:cNvGraphicFramePr>
@@ -38,13 +40,13 @@
               <a:graphicData uri="http://schemas.openxmlformats.org/drawingml/2006/picture">
                 <pic:pic xmlns:pic="http://schemas.openxmlformats.org/drawingml/2006/picture">
                   <pic:nvPicPr>
-                    <pic:cNvPr id="1" name="Image1" descr=""/>
+                    <pic:cNvPr id="1" name="Image1"/>
                     <pic:cNvPicPr>
                       <a:picLocks noChangeAspect="1" noChangeArrowheads="1"/>
                     </pic:cNvPicPr>
                   </pic:nvPicPr>
                   <pic:blipFill>
-                    <a:blip r:embed="rId2"/>
+                    <a:blip r:embed="rId5"/>
                     <a:stretch>
                       <a:fillRect/>
                     </a:stretch>
@@ -63,8 +65,16 @@
             </a:graphic>
           </wp:anchor>
         </w:drawing>
+      </w:r>
+      <w:r>
+        <w:rPr>
+          <w:b/>
+          <w:bCs/>
+          <w:noProof/>
+          <w:lang w:eastAsia="fr-FR" w:bidi="ar-SA"/>
+        </w:rPr>
         <w:drawing>
-          <wp:anchor behindDoc="0" distT="0" distB="0" distL="0" distR="0" simplePos="0" locked="0" layoutInCell="1" allowOverlap="1" relativeHeight="3">
+          <wp:anchor distT="0" distB="0" distL="0" distR="0" simplePos="0" relativeHeight="251657216" behindDoc="0" locked="0" layoutInCell="1" allowOverlap="1">
             <wp:simplePos x="0" y="0"/>
             <wp:positionH relativeFrom="column">
               <wp:posOffset>4339590</wp:posOffset>
@@ -75,7 +85,7 @@
             <wp:extent cx="1762760" cy="1143635"/>
             <wp:effectExtent l="0" t="0" r="0" b="0"/>
             <wp:wrapSquare wrapText="largest"/>
-            <wp:docPr id="2" name="Image4" descr=""/>
+            <wp:docPr id="2" name="Image4"/>
             <wp:cNvGraphicFramePr>
               <a:graphicFrameLocks xmlns:a="http://schemas.openxmlformats.org/drawingml/2006/main" noChangeAspect="1"/>
             </wp:cNvGraphicFramePr>
@@ -83,13 +93,13 @@
               <a:graphicData uri="http://schemas.openxmlformats.org/drawingml/2006/picture">
                 <pic:pic xmlns:pic="http://schemas.openxmlformats.org/drawingml/2006/picture">
                   <pic:nvPicPr>
-                    <pic:cNvPr id="2" name="Image4" descr=""/>
+                    <pic:cNvPr id="2" name="Image4"/>
                     <pic:cNvPicPr>
                       <a:picLocks noChangeAspect="1" noChangeArrowheads="1"/>
                     </pic:cNvPicPr>
                   </pic:nvPicPr>
                   <pic:blipFill>
-                    <a:blip r:embed="rId3"/>
+                    <a:blip r:embed="rId6"/>
                     <a:stretch>
                       <a:fillRect/>
                     </a:stretch>
@@ -108,8 +118,16 @@
             </a:graphic>
           </wp:anchor>
         </w:drawing>
+      </w:r>
+      <w:r>
+        <w:rPr>
+          <w:b/>
+          <w:bCs/>
+          <w:noProof/>
+          <w:lang w:eastAsia="fr-FR" w:bidi="ar-SA"/>
+        </w:rPr>
         <w:drawing>
-          <wp:anchor behindDoc="0" distT="0" distB="0" distL="0" distR="0" simplePos="0" locked="0" layoutInCell="1" allowOverlap="1" relativeHeight="4">
+          <wp:anchor distT="0" distB="0" distL="0" distR="0" simplePos="0" relativeHeight="251663360" behindDoc="0" locked="0" layoutInCell="1" allowOverlap="1">
             <wp:simplePos x="0" y="0"/>
             <wp:positionH relativeFrom="column">
               <wp:posOffset>2951480</wp:posOffset>
@@ -120,7 +138,7 @@
             <wp:extent cx="1290320" cy="1137920"/>
             <wp:effectExtent l="0" t="0" r="0" b="0"/>
             <wp:wrapSquare wrapText="largest"/>
-            <wp:docPr id="3" name="Image3" descr=""/>
+            <wp:docPr id="3" name="Image3"/>
             <wp:cNvGraphicFramePr>
               <a:graphicFrameLocks xmlns:a="http://schemas.openxmlformats.org/drawingml/2006/main" noChangeAspect="1"/>
             </wp:cNvGraphicFramePr>
@@ -128,13 +146,13 @@
               <a:graphicData uri="http://schemas.openxmlformats.org/drawingml/2006/picture">
                 <pic:pic xmlns:pic="http://schemas.openxmlformats.org/drawingml/2006/picture">
                   <pic:nvPicPr>
-                    <pic:cNvPr id="3" name="Image3" descr=""/>
+                    <pic:cNvPr id="3" name="Image3"/>
                     <pic:cNvPicPr>
                       <a:picLocks noChangeAspect="1" noChangeArrowheads="1"/>
                     </pic:cNvPicPr>
                   </pic:nvPicPr>
                   <pic:blipFill>
-                    <a:blip r:embed="rId4"/>
+                    <a:blip r:embed="rId7"/>
                     <a:stretch>
                       <a:fillRect/>
                     </a:stretch>
@@ -153,8 +171,16 @@
             </a:graphic>
           </wp:anchor>
         </w:drawing>
+      </w:r>
+      <w:r>
+        <w:rPr>
+          <w:b/>
+          <w:bCs/>
+          <w:noProof/>
+          <w:lang w:eastAsia="fr-FR" w:bidi="ar-SA"/>
+        </w:rPr>
         <w:drawing>
-          <wp:anchor behindDoc="0" distT="0" distB="0" distL="0" distR="0" simplePos="0" locked="0" layoutInCell="1" allowOverlap="1" relativeHeight="5">
+          <wp:anchor distT="0" distB="0" distL="0" distR="0" simplePos="0" relativeHeight="251669504" behindDoc="0" locked="0" layoutInCell="1" allowOverlap="1">
             <wp:simplePos x="0" y="0"/>
             <wp:positionH relativeFrom="column">
               <wp:posOffset>1324610</wp:posOffset>
@@ -165,7 +191,7 @@
             <wp:extent cx="1540510" cy="1094740"/>
             <wp:effectExtent l="0" t="0" r="0" b="0"/>
             <wp:wrapSquare wrapText="largest"/>
-            <wp:docPr id="4" name="Image2" descr=""/>
+            <wp:docPr id="4" name="Image2"/>
             <wp:cNvGraphicFramePr>
               <a:graphicFrameLocks xmlns:a="http://schemas.openxmlformats.org/drawingml/2006/main" noChangeAspect="1"/>
             </wp:cNvGraphicFramePr>
@@ -173,13 +199,13 @@
               <a:graphicData uri="http://schemas.openxmlformats.org/drawingml/2006/picture">
                 <pic:pic xmlns:pic="http://schemas.openxmlformats.org/drawingml/2006/picture">
                   <pic:nvPicPr>
-                    <pic:cNvPr id="4" name="Image2" descr=""/>
+                    <pic:cNvPr id="4" name="Image2"/>
                     <pic:cNvPicPr>
                       <a:picLocks noChangeAspect="1" noChangeArrowheads="1"/>
                     </pic:cNvPicPr>
                   </pic:nvPicPr>
                   <pic:blipFill>
-                    <a:blip r:embed="rId5"/>
+                    <a:blip r:embed="rId8"/>
                     <a:stretch>
                       <a:fillRect/>
                     </a:stretch>
@@ -202,304 +228,365 @@
     </w:p>
     <w:p>
       <w:pPr>
-        <w:pStyle w:val="Titreprincipal"/>
-        <w:jc w:val="center"/>
-        <w:rPr>
-          <w:b/>
+        <w:jc w:val="both"/>
+        <w:rPr>
+          <w:lang w:val="en-US"/>
+        </w:rPr>
+      </w:pPr>
+      <w:proofErr w:type="spellStart"/>
+      <w:r>
+        <w:rPr>
+          <w:rStyle w:val="Accentuation"/>
+          <w:rFonts w:ascii="Liberation Sans" w:hAnsi="Liberation Sans" w:cs="Calibri"/>
           <w:b/>
           <w:bCs/>
-        </w:rPr>
-      </w:pPr>
-      <w:r>
-        <w:rPr>
+          <w:i w:val="0"/>
+          <w:iCs w:val="0"/>
+          <w:sz w:val="22"/>
+          <w:szCs w:val="22"/>
+          <w:lang w:val="en-US"/>
+        </w:rPr>
+        <w:t>NeuroSpin</w:t>
+      </w:r>
+      <w:proofErr w:type="spellEnd"/>
+      <w:r>
+        <w:rPr>
+          <w:rStyle w:val="Accentuation"/>
+          <w:rFonts w:ascii="Liberation Sans" w:hAnsi="Liberation Sans" w:cs="Calibri"/>
+          <w:i w:val="0"/>
+          <w:iCs w:val="0"/>
+          <w:sz w:val="22"/>
+          <w:szCs w:val="22"/>
+          <w:lang w:val="en-US"/>
+        </w:rPr>
+        <w:t xml:space="preserve"> is an outstanding research center on the </w:t>
+      </w:r>
+      <w:r>
+        <w:rPr>
+          <w:rStyle w:val="Accentuation"/>
+          <w:rFonts w:ascii="Liberation Sans" w:hAnsi="Liberation Sans" w:cs="Calibri"/>
           <w:b/>
           <w:bCs/>
-        </w:rPr>
+          <w:i w:val="0"/>
+          <w:iCs w:val="0"/>
+          <w:sz w:val="22"/>
+          <w:szCs w:val="22"/>
+          <w:lang w:val="en-US"/>
+        </w:rPr>
+        <w:t>Human brain</w:t>
+      </w:r>
+      <w:r>
+        <w:rPr>
+          <w:rStyle w:val="Accentuation"/>
+          <w:rFonts w:ascii="Liberation Sans" w:hAnsi="Liberation Sans" w:cs="Calibri"/>
+          <w:i w:val="0"/>
+          <w:iCs w:val="0"/>
+          <w:sz w:val="22"/>
+          <w:szCs w:val="22"/>
+          <w:lang w:val="en-US"/>
+        </w:rPr>
+        <w:t>. Part of the CEA (Atomic Energy Commission) and Paris-</w:t>
+      </w:r>
+      <w:proofErr w:type="spellStart"/>
+      <w:r>
+        <w:rPr>
+          <w:rStyle w:val="Accentuation"/>
+          <w:rFonts w:ascii="Liberation Sans" w:hAnsi="Liberation Sans" w:cs="Calibri"/>
+          <w:i w:val="0"/>
+          <w:iCs w:val="0"/>
+          <w:sz w:val="22"/>
+          <w:szCs w:val="22"/>
+          <w:lang w:val="en-US"/>
+        </w:rPr>
+        <w:t>Saclay</w:t>
+      </w:r>
+      <w:proofErr w:type="spellEnd"/>
+      <w:r>
+        <w:rPr>
+          <w:rStyle w:val="Accentuation"/>
+          <w:rFonts w:ascii="Liberation Sans" w:hAnsi="Liberation Sans" w:cs="Calibri"/>
+          <w:i w:val="0"/>
+          <w:iCs w:val="0"/>
+          <w:sz w:val="22"/>
+          <w:szCs w:val="22"/>
+          <w:lang w:val="en-US"/>
+        </w:rPr>
+        <w:t xml:space="preserve"> University, the </w:t>
+      </w:r>
+      <w:proofErr w:type="spellStart"/>
+      <w:r>
+        <w:rPr>
+          <w:rStyle w:val="Accentuation"/>
+          <w:rFonts w:ascii="Liberation Sans" w:hAnsi="Liberation Sans" w:cs="Calibri"/>
+          <w:i w:val="0"/>
+          <w:iCs w:val="0"/>
+          <w:sz w:val="22"/>
+          <w:szCs w:val="22"/>
+          <w:lang w:val="en-US"/>
+        </w:rPr>
+        <w:t>NeuroSpin</w:t>
+      </w:r>
+      <w:proofErr w:type="spellEnd"/>
+      <w:r>
+        <w:rPr>
+          <w:rStyle w:val="Accentuation"/>
+          <w:rFonts w:ascii="Liberation Sans" w:hAnsi="Liberation Sans" w:cs="Calibri"/>
+          <w:i w:val="0"/>
+          <w:iCs w:val="0"/>
+          <w:sz w:val="22"/>
+          <w:szCs w:val="22"/>
+          <w:lang w:val="en-US"/>
+        </w:rPr>
+        <w:t xml:space="preserve"> teams are leaders in very high field MRI and carry out studies in </w:t>
+      </w:r>
+      <w:r>
+        <w:rPr>
+          <w:rStyle w:val="Accentuation"/>
+          <w:rFonts w:ascii="Liberation Sans" w:hAnsi="Liberation Sans" w:cs="Calibri"/>
+          <w:b/>
+          <w:bCs/>
+          <w:i w:val="0"/>
+          <w:iCs w:val="0"/>
+          <w:sz w:val="22"/>
+          <w:szCs w:val="22"/>
+          <w:lang w:val="en-US"/>
+        </w:rPr>
+        <w:t xml:space="preserve">fundamental and clinical </w:t>
+      </w:r>
+      <w:r>
+        <w:rPr>
+          <w:rStyle w:val="Accentuation"/>
+          <w:rFonts w:ascii="Liberation Sans" w:hAnsi="Liberation Sans" w:cs="Calibri"/>
+          <w:b/>
+          <w:bCs/>
+          <w:i w:val="0"/>
+          <w:iCs w:val="0"/>
+          <w:sz w:val="22"/>
+          <w:szCs w:val="22"/>
+          <w:lang w:val="en-US"/>
+        </w:rPr>
+        <w:t>neurosciences</w:t>
+      </w:r>
+      <w:r>
+        <w:rPr>
+          <w:rStyle w:val="Accentuation"/>
+          <w:rFonts w:ascii="Liberation Sans" w:hAnsi="Liberation Sans" w:cs="Calibri"/>
+          <w:i w:val="0"/>
+          <w:iCs w:val="0"/>
+          <w:sz w:val="22"/>
+          <w:szCs w:val="22"/>
+          <w:lang w:val="en-US"/>
+        </w:rPr>
+        <w:t xml:space="preserve">. The </w:t>
+      </w:r>
+      <w:proofErr w:type="spellStart"/>
+      <w:r>
+        <w:rPr>
+          <w:rStyle w:val="Accentuation"/>
+          <w:rFonts w:ascii="Liberation Sans" w:hAnsi="Liberation Sans" w:cs="Calibri"/>
+          <w:b/>
+          <w:bCs/>
+          <w:i w:val="0"/>
+          <w:iCs w:val="0"/>
+          <w:sz w:val="22"/>
+          <w:szCs w:val="22"/>
+          <w:lang w:val="en-US"/>
+        </w:rPr>
+        <w:t>BrainOmics</w:t>
+      </w:r>
+      <w:proofErr w:type="spellEnd"/>
+      <w:r>
+        <w:rPr>
+          <w:rStyle w:val="Accentuation"/>
+          <w:rFonts w:ascii="Liberation Sans" w:hAnsi="Liberation Sans" w:cs="Calibri"/>
+          <w:i w:val="0"/>
+          <w:iCs w:val="0"/>
+          <w:sz w:val="22"/>
+          <w:szCs w:val="22"/>
+          <w:lang w:val="en-US"/>
+        </w:rPr>
+        <w:t xml:space="preserve"> team works in </w:t>
+      </w:r>
+      <w:r>
+        <w:rPr>
+          <w:rStyle w:val="Accentuation"/>
+          <w:rFonts w:ascii="Liberation Sans" w:hAnsi="Liberation Sans" w:cs="Calibri"/>
+          <w:b/>
+          <w:bCs/>
+          <w:i w:val="0"/>
+          <w:iCs w:val="0"/>
+          <w:sz w:val="22"/>
+          <w:szCs w:val="22"/>
+          <w:lang w:val="en-US"/>
+        </w:rPr>
+        <w:t>imaging-genetics</w:t>
+      </w:r>
+      <w:r>
+        <w:rPr>
+          <w:rStyle w:val="Accentuation"/>
+          <w:rFonts w:ascii="Liberation Sans" w:hAnsi="Liberation Sans" w:cs="Calibri"/>
+          <w:i w:val="0"/>
+          <w:iCs w:val="0"/>
+          <w:sz w:val="22"/>
+          <w:szCs w:val="22"/>
+          <w:lang w:val="en-US"/>
+        </w:rPr>
+        <w:t xml:space="preserve">, at the crossroad where </w:t>
+      </w:r>
+      <w:proofErr w:type="spellStart"/>
+      <w:r>
+        <w:rPr>
+          <w:rStyle w:val="Accentuation"/>
+          <w:rFonts w:ascii="Liberation Sans" w:hAnsi="Liberation Sans" w:cs="Calibri"/>
+          <w:b/>
+          <w:bCs/>
+          <w:i w:val="0"/>
+          <w:iCs w:val="0"/>
+          <w:sz w:val="22"/>
+          <w:szCs w:val="22"/>
+          <w:lang w:val="en-US"/>
+        </w:rPr>
+        <w:t>neuroinformatics</w:t>
+      </w:r>
+      <w:proofErr w:type="spellEnd"/>
+      <w:r>
+        <w:rPr>
+          <w:rStyle w:val="Accentuation"/>
+          <w:rFonts w:ascii="Liberation Sans" w:hAnsi="Liberation Sans" w:cs="Calibri"/>
+          <w:b/>
+          <w:bCs/>
+          <w:i w:val="0"/>
+          <w:iCs w:val="0"/>
+          <w:sz w:val="22"/>
+          <w:szCs w:val="22"/>
+          <w:lang w:val="en-US"/>
+        </w:rPr>
+        <w:t xml:space="preserve">, bioinformatics </w:t>
+      </w:r>
+      <w:r>
+        <w:rPr>
+          <w:rStyle w:val="Accentuation"/>
+          <w:rFonts w:ascii="Liberation Sans" w:hAnsi="Liberation Sans" w:cs="Calibri"/>
+          <w:i w:val="0"/>
+          <w:iCs w:val="0"/>
+          <w:sz w:val="22"/>
+          <w:szCs w:val="22"/>
+          <w:lang w:val="en-US"/>
+        </w:rPr>
+        <w:t>and</w:t>
+      </w:r>
+      <w:r>
+        <w:rPr>
+          <w:rStyle w:val="Accentuation"/>
+          <w:rFonts w:ascii="Liberation Sans" w:hAnsi="Liberation Sans" w:cs="Calibri"/>
+          <w:b/>
+          <w:bCs/>
+          <w:i w:val="0"/>
+          <w:iCs w:val="0"/>
+          <w:sz w:val="22"/>
+          <w:szCs w:val="22"/>
+          <w:lang w:val="en-US"/>
+        </w:rPr>
+        <w:t xml:space="preserve"> machine learning</w:t>
+      </w:r>
+      <w:r>
+        <w:rPr>
+          <w:rStyle w:val="Accentuation"/>
+          <w:rFonts w:ascii="Liberation Sans" w:hAnsi="Liberation Sans" w:cs="Calibri"/>
+          <w:i w:val="0"/>
+          <w:iCs w:val="0"/>
+          <w:sz w:val="22"/>
+          <w:szCs w:val="22"/>
+          <w:lang w:val="en-US"/>
+        </w:rPr>
+        <w:t xml:space="preserve"> meet and in collaboration with Gustave </w:t>
+      </w:r>
+      <w:proofErr w:type="spellStart"/>
+      <w:r>
+        <w:rPr>
+          <w:rStyle w:val="Accentuation"/>
+          <w:rFonts w:ascii="Liberation Sans" w:hAnsi="Liberation Sans" w:cs="Calibri"/>
+          <w:i w:val="0"/>
+          <w:iCs w:val="0"/>
+          <w:sz w:val="22"/>
+          <w:szCs w:val="22"/>
+          <w:lang w:val="en-US"/>
+        </w:rPr>
+        <w:t>Roussy</w:t>
+      </w:r>
+      <w:proofErr w:type="spellEnd"/>
+      <w:r>
+        <w:rPr>
+          <w:rStyle w:val="Accentuation"/>
+          <w:rFonts w:ascii="Liberation Sans" w:hAnsi="Liberation Sans" w:cs="Calibri"/>
+          <w:i w:val="0"/>
+          <w:iCs w:val="0"/>
+          <w:sz w:val="22"/>
+          <w:szCs w:val="22"/>
+          <w:lang w:val="en-US"/>
+        </w:rPr>
+        <w:t xml:space="preserve">, ICM-La </w:t>
+      </w:r>
+      <w:proofErr w:type="spellStart"/>
+      <w:r>
+        <w:rPr>
+          <w:rStyle w:val="Accentuation"/>
+          <w:rFonts w:ascii="Liberation Sans" w:hAnsi="Liberation Sans" w:cs="Calibri"/>
+          <w:i w:val="0"/>
+          <w:iCs w:val="0"/>
+          <w:sz w:val="22"/>
+          <w:szCs w:val="22"/>
+          <w:lang w:val="en-US"/>
+        </w:rPr>
+        <w:t>Pitié-Salpétrière</w:t>
+      </w:r>
+      <w:proofErr w:type="spellEnd"/>
+      <w:r>
+        <w:rPr>
+          <w:rStyle w:val="Accentuation"/>
+          <w:rFonts w:ascii="Liberation Sans" w:hAnsi="Liberation Sans" w:cs="Calibri"/>
+          <w:i w:val="0"/>
+          <w:iCs w:val="0"/>
+          <w:sz w:val="22"/>
+          <w:szCs w:val="22"/>
+          <w:lang w:val="en-US"/>
+        </w:rPr>
+        <w:t xml:space="preserve"> and </w:t>
+      </w:r>
+      <w:proofErr w:type="spellStart"/>
+      <w:r>
+        <w:rPr>
+          <w:rStyle w:val="Accentuation"/>
+          <w:rFonts w:ascii="Liberation Sans" w:hAnsi="Liberation Sans" w:cs="Calibri"/>
+          <w:i w:val="0"/>
+          <w:iCs w:val="0"/>
+          <w:sz w:val="22"/>
+          <w:szCs w:val="22"/>
+          <w:lang w:val="en-US"/>
+        </w:rPr>
+        <w:t>CentraleSupelec</w:t>
+      </w:r>
+      <w:proofErr w:type="spellEnd"/>
+      <w:r>
+        <w:rPr>
+          <w:rStyle w:val="Accentuation"/>
+          <w:rFonts w:ascii="Liberation Sans" w:hAnsi="Liberation Sans" w:cs="Calibri"/>
+          <w:i w:val="0"/>
+          <w:iCs w:val="0"/>
+          <w:sz w:val="22"/>
+          <w:szCs w:val="22"/>
+          <w:lang w:val="en-US"/>
+        </w:rPr>
+        <w:t>.</w:t>
       </w:r>
     </w:p>
     <w:p>
       <w:pPr>
-        <w:pStyle w:val="Titreprincipal"/>
+        <w:pStyle w:val="Titre"/>
         <w:jc w:val="center"/>
         <w:rPr>
-          <w:b/>
-          <w:b/>
-          <w:bCs/>
-        </w:rPr>
-      </w:pPr>
-      <w:r>
-        <w:rPr>
-          <w:b/>
-          <w:bCs/>
-        </w:rPr>
-      </w:r>
-    </w:p>
-    <w:p>
-      <w:pPr>
-        <w:pStyle w:val="Titreprincipal"/>
-        <w:jc w:val="both"/>
-        <w:rPr>
-          <w:rStyle w:val="Accentuation"/>
-          <w:rFonts w:cs="Calibri"/>
-          <w:i w:val="false"/>
-          <w:i w:val="false"/>
-          <w:iCs w:val="false"/>
-          <w:sz w:val="22"/>
-          <w:szCs w:val="22"/>
-        </w:rPr>
-      </w:pPr>
-      <w:r>
-        <w:rPr>
-          <w:rFonts w:cs="Calibri"/>
-          <w:i w:val="false"/>
-          <w:iCs w:val="false"/>
-          <w:sz w:val="22"/>
-          <w:szCs w:val="22"/>
-        </w:rPr>
-      </w:r>
-    </w:p>
-    <w:p>
-      <w:pPr>
-        <w:pStyle w:val="Normal"/>
-        <w:jc w:val="both"/>
-        <w:rPr/>
-      </w:pPr>
-      <w:r>
-        <w:rPr>
-          <w:rStyle w:val="Accentuation"/>
-          <w:rFonts w:cs="Calibri" w:ascii="Liberation Sans" w:hAnsi="Liberation Sans"/>
-          <w:b/>
-          <w:bCs/>
-          <w:i w:val="false"/>
-          <w:iCs w:val="false"/>
-          <w:sz w:val="22"/>
-          <w:szCs w:val="22"/>
-          <w:lang w:val="en-US"/>
-        </w:rPr>
-        <w:t>NeuroSpin</w:t>
-      </w:r>
-      <w:r>
-        <w:rPr>
-          <w:rStyle w:val="Accentuation"/>
-          <w:rFonts w:cs="Calibri" w:ascii="Liberation Sans" w:hAnsi="Liberation Sans"/>
-          <w:i w:val="false"/>
-          <w:iCs w:val="false"/>
-          <w:sz w:val="22"/>
-          <w:szCs w:val="22"/>
-          <w:lang w:val="en-US"/>
-        </w:rPr>
-        <w:t xml:space="preserve"> is an outstanding research center on the </w:t>
-      </w:r>
-      <w:r>
-        <w:rPr>
-          <w:rStyle w:val="Accentuation"/>
-          <w:rFonts w:cs="Calibri" w:ascii="Liberation Sans" w:hAnsi="Liberation Sans"/>
-          <w:b/>
-          <w:bCs/>
-          <w:i w:val="false"/>
-          <w:iCs w:val="false"/>
-          <w:sz w:val="22"/>
-          <w:szCs w:val="22"/>
-          <w:lang w:val="en-US"/>
-        </w:rPr>
-        <w:t>Human brain</w:t>
-      </w:r>
-      <w:r>
-        <w:rPr>
-          <w:rStyle w:val="Accentuation"/>
-          <w:rFonts w:cs="Calibri" w:ascii="Liberation Sans" w:hAnsi="Liberation Sans"/>
-          <w:i w:val="false"/>
-          <w:iCs w:val="false"/>
-          <w:sz w:val="22"/>
-          <w:szCs w:val="22"/>
-          <w:lang w:val="en-US"/>
-        </w:rPr>
-        <w:t xml:space="preserve">. Part of the CEA (Atomic Energy Commission) and Paris-Saclay University, the NeuroSpin teams are leaders in very high field MRI </w:t>
-      </w:r>
-      <w:r>
-        <w:rPr>
-          <w:rStyle w:val="Accentuation"/>
-          <w:rFonts w:cs="Calibri" w:ascii="Liberation Sans" w:hAnsi="Liberation Sans"/>
-          <w:i w:val="false"/>
-          <w:iCs w:val="false"/>
-          <w:sz w:val="22"/>
-          <w:szCs w:val="22"/>
-          <w:lang w:val="en-US"/>
-        </w:rPr>
-        <w:t>and</w:t>
-      </w:r>
-      <w:r>
-        <w:rPr>
-          <w:rStyle w:val="Accentuation"/>
-          <w:rFonts w:cs="Calibri" w:ascii="Liberation Sans" w:hAnsi="Liberation Sans"/>
-          <w:i w:val="false"/>
-          <w:iCs w:val="false"/>
-          <w:sz w:val="22"/>
-          <w:szCs w:val="22"/>
-          <w:lang w:val="en-US"/>
-        </w:rPr>
-        <w:t xml:space="preserve"> carry out studies in </w:t>
-      </w:r>
-      <w:r>
-        <w:rPr>
-          <w:rStyle w:val="Accentuation"/>
-          <w:rFonts w:cs="Calibri" w:ascii="Liberation Sans" w:hAnsi="Liberation Sans"/>
-          <w:b/>
-          <w:bCs/>
-          <w:i w:val="false"/>
-          <w:iCs w:val="false"/>
-          <w:sz w:val="22"/>
-          <w:szCs w:val="22"/>
-          <w:lang w:val="en-US"/>
-        </w:rPr>
-        <w:t>fundamental and clinical neurosciences</w:t>
-      </w:r>
-      <w:r>
-        <w:rPr>
-          <w:rStyle w:val="Accentuation"/>
-          <w:rFonts w:cs="Calibri" w:ascii="Liberation Sans" w:hAnsi="Liberation Sans"/>
-          <w:i w:val="false"/>
-          <w:iCs w:val="false"/>
-          <w:sz w:val="22"/>
-          <w:szCs w:val="22"/>
-          <w:lang w:val="en-US"/>
-        </w:rPr>
-        <w:t xml:space="preserve">. The </w:t>
-      </w:r>
-      <w:r>
-        <w:rPr>
-          <w:rStyle w:val="Accentuation"/>
-          <w:rFonts w:cs="Calibri" w:ascii="Liberation Sans" w:hAnsi="Liberation Sans"/>
-          <w:b/>
-          <w:bCs/>
-          <w:i w:val="false"/>
-          <w:iCs w:val="false"/>
-          <w:sz w:val="22"/>
-          <w:szCs w:val="22"/>
-          <w:lang w:val="en-US"/>
-        </w:rPr>
-        <w:t>BrainOmics</w:t>
-      </w:r>
-      <w:r>
-        <w:rPr>
-          <w:rStyle w:val="Accentuation"/>
-          <w:rFonts w:cs="Calibri" w:ascii="Liberation Sans" w:hAnsi="Liberation Sans"/>
-          <w:i w:val="false"/>
-          <w:iCs w:val="false"/>
-          <w:sz w:val="22"/>
-          <w:szCs w:val="22"/>
-          <w:lang w:val="en-US"/>
-        </w:rPr>
-        <w:t xml:space="preserve"> team works in </w:t>
-      </w:r>
-      <w:r>
-        <w:rPr>
-          <w:rStyle w:val="Accentuation"/>
-          <w:rFonts w:cs="Calibri" w:ascii="Liberation Sans" w:hAnsi="Liberation Sans"/>
-          <w:b/>
-          <w:bCs/>
-          <w:i w:val="false"/>
-          <w:iCs w:val="false"/>
-          <w:sz w:val="22"/>
-          <w:szCs w:val="22"/>
-          <w:lang w:val="en-US"/>
-        </w:rPr>
-        <w:t>imaging-genetics</w:t>
-      </w:r>
-      <w:r>
-        <w:rPr>
-          <w:rStyle w:val="Accentuation"/>
-          <w:rFonts w:cs="Calibri" w:ascii="Liberation Sans" w:hAnsi="Liberation Sans"/>
-          <w:i w:val="false"/>
-          <w:iCs w:val="false"/>
-          <w:sz w:val="22"/>
-          <w:szCs w:val="22"/>
-          <w:lang w:val="en-US"/>
-        </w:rPr>
-        <w:t xml:space="preserve">, at the crossroad where </w:t>
-      </w:r>
-      <w:r>
-        <w:rPr>
-          <w:rStyle w:val="Accentuation"/>
-          <w:rFonts w:cs="Calibri" w:ascii="Liberation Sans" w:hAnsi="Liberation Sans"/>
-          <w:b/>
-          <w:bCs/>
-          <w:i w:val="false"/>
-          <w:iCs w:val="false"/>
-          <w:sz w:val="22"/>
-          <w:szCs w:val="22"/>
-          <w:lang w:val="en-US"/>
-        </w:rPr>
-        <w:t xml:space="preserve">neuroinformatics, bioinformatics </w:t>
-      </w:r>
-      <w:r>
-        <w:rPr>
-          <w:rStyle w:val="Accentuation"/>
-          <w:rFonts w:cs="Calibri" w:ascii="Liberation Sans" w:hAnsi="Liberation Sans"/>
-          <w:i w:val="false"/>
-          <w:iCs w:val="false"/>
-          <w:sz w:val="22"/>
-          <w:szCs w:val="22"/>
-          <w:lang w:val="en-US"/>
-        </w:rPr>
-        <w:t>and</w:t>
-      </w:r>
-      <w:r>
-        <w:rPr>
-          <w:rStyle w:val="Accentuation"/>
-          <w:rFonts w:cs="Calibri" w:ascii="Liberation Sans" w:hAnsi="Liberation Sans"/>
-          <w:b/>
-          <w:bCs/>
-          <w:i w:val="false"/>
-          <w:iCs w:val="false"/>
-          <w:sz w:val="22"/>
-          <w:szCs w:val="22"/>
-          <w:lang w:val="en-US"/>
-        </w:rPr>
-        <w:t xml:space="preserve"> machine learning</w:t>
-      </w:r>
-      <w:r>
-        <w:rPr>
-          <w:rStyle w:val="Accentuation"/>
-          <w:rFonts w:cs="Calibri" w:ascii="Liberation Sans" w:hAnsi="Liberation Sans"/>
-          <w:i w:val="false"/>
-          <w:iCs w:val="false"/>
-          <w:sz w:val="22"/>
-          <w:szCs w:val="22"/>
-          <w:lang w:val="en-US"/>
-        </w:rPr>
-        <w:t xml:space="preserve"> meet and in collaboration with Gustave Roussy, ICM-La Pitié-Salpétrière </w:t>
-      </w:r>
-      <w:r>
-        <w:rPr>
-          <w:rStyle w:val="Accentuation"/>
-          <w:rFonts w:cs="Calibri" w:ascii="Liberation Sans" w:hAnsi="Liberation Sans"/>
-          <w:i w:val="false"/>
-          <w:iCs w:val="false"/>
-          <w:sz w:val="22"/>
-          <w:szCs w:val="22"/>
-          <w:lang w:val="en-US"/>
-        </w:rPr>
-        <w:t>and CentraleSupelec</w:t>
-      </w:r>
-      <w:r>
-        <w:rPr>
-          <w:rStyle w:val="Accentuation"/>
-          <w:rFonts w:cs="Calibri" w:ascii="Liberation Sans" w:hAnsi="Liberation Sans"/>
-          <w:i w:val="false"/>
-          <w:iCs w:val="false"/>
-          <w:sz w:val="22"/>
-          <w:szCs w:val="22"/>
-          <w:lang w:val="en-US"/>
-        </w:rPr>
-        <w:t>.</w:t>
-      </w:r>
-    </w:p>
-    <w:p>
-      <w:pPr>
-        <w:pStyle w:val="Titreprincipal"/>
-        <w:jc w:val="center"/>
-        <w:rPr/>
+          <w:lang w:val="en-US"/>
+        </w:rPr>
       </w:pPr>
       <w:r>
         <w:rPr>
@@ -509,7 +596,7 @@
           <w:color w:val="3333FF"/>
           <w:lang w:val="en-US"/>
         </w:rPr>
-        <w:t xml:space="preserve">Machine learning in imaging-genetics on </w:t>
+        <w:t>Machine learning in imag</w:t>
       </w:r>
       <w:r>
         <w:rPr>
@@ -519,41 +606,24 @@
           <w:color w:val="3333FF"/>
           <w:lang w:val="en-US"/>
         </w:rPr>
-        <w:t>EU-AIMS</w:t>
+        <w:t>ing-genetics on EU-AIMS</w:t>
       </w:r>
     </w:p>
     <w:p>
       <w:pPr>
-        <w:pStyle w:val="Normal"/>
         <w:jc w:val="both"/>
-        <w:rPr/>
-      </w:pPr>
-      <w:r>
-        <w:rPr>
-          <w:rFonts w:ascii="Liberation Sans" w:hAnsi="Liberation Sans"/>
-          <w:sz w:val="22"/>
-          <w:szCs w:val="22"/>
-          <w:lang w:val="en-US"/>
-        </w:rPr>
-        <w:t>T</w:t>
-      </w:r>
-      <w:r>
-        <w:rPr>
-          <w:rFonts w:ascii="Liberation Sans" w:hAnsi="Liberation Sans"/>
-          <w:sz w:val="22"/>
-          <w:szCs w:val="22"/>
-          <w:lang w:val="en-US"/>
-        </w:rPr>
-        <w:t xml:space="preserve">he post-doc researcher will </w:t>
-      </w:r>
-      <w:r>
-        <w:rPr>
-          <w:rFonts w:ascii="Liberation Sans" w:hAnsi="Liberation Sans"/>
-          <w:sz w:val="22"/>
-          <w:szCs w:val="22"/>
-          <w:lang w:val="en-US"/>
-        </w:rPr>
-        <w:t xml:space="preserve">design </w:t>
+        <w:rPr>
+          <w:lang w:val="en-US"/>
+        </w:rPr>
+      </w:pPr>
+      <w:r>
+        <w:rPr>
+          <w:rFonts w:ascii="Liberation Sans" w:hAnsi="Liberation Sans"/>
+          <w:sz w:val="22"/>
+          <w:szCs w:val="22"/>
+          <w:lang w:val="en-US"/>
+        </w:rPr>
+        <w:t xml:space="preserve">The post-doc researcher will design </w:t>
       </w:r>
       <w:r>
         <w:rPr>
@@ -564,7 +634,16 @@
           <w:szCs w:val="22"/>
           <w:lang w:val="en-US"/>
         </w:rPr>
-        <w:t>new</w:t>
+        <w:t>new machine learning models</w:t>
+      </w:r>
+      <w:r>
+        <w:rPr>
+          <w:rFonts w:ascii="Liberation Sans" w:hAnsi="Liberation Sans"/>
+          <w:sz w:val="22"/>
+          <w:szCs w:val="22"/>
+          <w:lang w:val="en-US"/>
+        </w:rPr>
+        <w:t xml:space="preserve"> incorporating </w:t>
       </w:r>
       <w:r>
         <w:rPr>
@@ -575,17 +654,9 @@
           <w:szCs w:val="22"/>
           <w:lang w:val="en-US"/>
         </w:rPr>
-        <w:t xml:space="preserve"> machine learning models</w:t>
-      </w:r>
-      <w:r>
-        <w:rPr>
-          <w:rFonts w:ascii="Liberation Sans" w:hAnsi="Liberation Sans"/>
-          <w:sz w:val="22"/>
-          <w:szCs w:val="22"/>
-          <w:lang w:val="en-US"/>
-        </w:rPr>
-        <w:t xml:space="preserve"> incorporating </w:t>
-      </w:r>
+        <w:t>multi-modal MRI and multi-</w:t>
+      </w:r>
+      <w:proofErr w:type="spellStart"/>
       <w:r>
         <w:rPr>
           <w:rFonts w:ascii="Liberation Sans" w:hAnsi="Liberation Sans"/>
@@ -595,8 +666,9 @@
           <w:szCs w:val="22"/>
           <w:lang w:val="en-US"/>
         </w:rPr>
-        <w:t xml:space="preserve">multi-modal MRI and multi-omic data </w:t>
-      </w:r>
+        <w:t>omic</w:t>
+      </w:r>
+      <w:proofErr w:type="spellEnd"/>
       <w:r>
         <w:rPr>
           <w:rFonts w:ascii="Liberation Sans" w:hAnsi="Liberation Sans"/>
@@ -606,120 +678,29 @@
           <w:szCs w:val="22"/>
           <w:lang w:val="en-US"/>
         </w:rPr>
-        <w:t>for prediction and stratification purposes</w:t>
-      </w:r>
-      <w:r>
-        <w:rPr>
-          <w:rFonts w:ascii="Liberation Sans" w:hAnsi="Liberation Sans"/>
-          <w:sz w:val="22"/>
-          <w:szCs w:val="22"/>
-          <w:lang w:val="en-US"/>
-        </w:rPr>
-        <w:t>, especially in ill-posed problems (very large p, small n)</w:t>
-      </w:r>
-      <w:r>
-        <w:rPr>
-          <w:rFonts w:ascii="Liberation Sans" w:hAnsi="Liberation Sans"/>
-          <w:sz w:val="22"/>
-          <w:szCs w:val="22"/>
-          <w:lang w:val="en-US"/>
-        </w:rPr>
-        <w:t xml:space="preserve">. </w:t>
-      </w:r>
-      <w:r>
-        <w:rPr>
-          <w:rFonts w:ascii="Liberation Sans" w:hAnsi="Liberation Sans"/>
-          <w:sz w:val="22"/>
-          <w:szCs w:val="22"/>
-          <w:lang w:val="en-US"/>
-        </w:rPr>
-        <w:t>Then</w:t>
-      </w:r>
-      <w:r>
-        <w:rPr>
-          <w:rFonts w:ascii="Liberation Sans" w:hAnsi="Liberation Sans"/>
-          <w:sz w:val="22"/>
-          <w:szCs w:val="22"/>
-          <w:lang w:val="en-US"/>
-        </w:rPr>
-        <w:t xml:space="preserve">, he/she will </w:t>
-      </w:r>
-      <w:r>
-        <w:rPr>
-          <w:rFonts w:ascii="Liberation Sans" w:hAnsi="Liberation Sans"/>
-          <w:sz w:val="22"/>
-          <w:szCs w:val="22"/>
-          <w:lang w:val="en-US"/>
-        </w:rPr>
-        <w:t>perform</w:t>
-      </w:r>
-      <w:r>
-        <w:rPr>
-          <w:rFonts w:ascii="Liberation Sans" w:hAnsi="Liberation Sans"/>
-          <w:sz w:val="22"/>
-          <w:szCs w:val="22"/>
-          <w:lang w:val="en-US"/>
-        </w:rPr>
-        <w:t xml:space="preserve"> the imaging-genetics analys</w:t>
-      </w:r>
-      <w:r>
-        <w:rPr>
-          <w:rFonts w:ascii="Liberation Sans" w:hAnsi="Liberation Sans"/>
-          <w:sz w:val="22"/>
-          <w:szCs w:val="22"/>
-          <w:lang w:val="en-US"/>
-        </w:rPr>
-        <w:t>e</w:t>
-      </w:r>
-      <w:r>
-        <w:rPr>
-          <w:rFonts w:ascii="Liberation Sans" w:hAnsi="Liberation Sans"/>
-          <w:sz w:val="22"/>
-          <w:szCs w:val="22"/>
-          <w:lang w:val="en-US"/>
-        </w:rPr>
-        <w:t xml:space="preserve">s of </w:t>
-      </w:r>
-      <w:r>
-        <w:rPr>
-          <w:rFonts w:ascii="Liberation Sans" w:hAnsi="Liberation Sans"/>
-          <w:sz w:val="22"/>
-          <w:szCs w:val="22"/>
-          <w:lang w:val="en-US"/>
-        </w:rPr>
-        <w:t>the EU-AIMS</w:t>
-      </w:r>
-      <w:r>
-        <w:rPr>
-          <w:rFonts w:ascii="Liberation Sans" w:hAnsi="Liberation Sans"/>
-          <w:sz w:val="22"/>
-          <w:szCs w:val="22"/>
-          <w:lang w:val="en-US"/>
-        </w:rPr>
-        <w:t xml:space="preserve"> cohort </w:t>
-      </w:r>
-      <w:r>
-        <w:rPr>
-          <w:rFonts w:ascii="Liberation Sans" w:hAnsi="Liberation Sans"/>
-          <w:sz w:val="22"/>
-          <w:szCs w:val="22"/>
-          <w:lang w:val="en-US"/>
-        </w:rPr>
-        <w:t>(aims-2-trials.eu), dedicated to Autism Spectrum Disorder (ASD)</w:t>
-      </w:r>
-      <w:r>
-        <w:rPr>
-          <w:rFonts w:ascii="Liberation Sans" w:hAnsi="Liberation Sans"/>
-          <w:sz w:val="22"/>
-          <w:szCs w:val="22"/>
-          <w:lang w:val="en-US"/>
-        </w:rPr>
-        <w:t>.</w:t>
+        <w:t xml:space="preserve"> data for prediction and stratification purposes</w:t>
+      </w:r>
+      <w:r>
+        <w:rPr>
+          <w:rFonts w:ascii="Liberation Sans" w:hAnsi="Liberation Sans"/>
+          <w:sz w:val="22"/>
+          <w:szCs w:val="22"/>
+          <w:lang w:val="en-US"/>
+        </w:rPr>
+        <w:t>, especially in ill-posed problems (very large p, small n). Then, he/she wil</w:t>
+      </w:r>
+      <w:r>
+        <w:rPr>
+          <w:rFonts w:ascii="Liberation Sans" w:hAnsi="Liberation Sans"/>
+          <w:sz w:val="22"/>
+          <w:szCs w:val="22"/>
+          <w:lang w:val="en-US"/>
+        </w:rPr>
+        <w:t>l perform the imaging-genetics analyses of the EU-AIMS cohort (aims-2-trials.eu), dedicated to Autism Spectrum Disorder (ASD).</w:t>
       </w:r>
     </w:p>
     <w:p>
       <w:pPr>
-        <w:pStyle w:val="Normal"/>
         <w:jc w:val="both"/>
         <w:rPr>
           <w:sz w:val="22"/>
@@ -727,17 +708,9 @@
           <w:lang w:val="en-US"/>
         </w:rPr>
       </w:pPr>
-      <w:r>
-        <w:rPr>
-          <w:sz w:val="22"/>
-          <w:szCs w:val="22"/>
-          <w:lang w:val="en-US"/>
-        </w:rPr>
-      </w:r>
     </w:p>
     <w:p>
       <w:pPr>
-        <w:pStyle w:val="Normal"/>
         <w:jc w:val="both"/>
         <w:rPr>
           <w:rFonts w:ascii="Liberation Sans Narrow" w:hAnsi="Liberation Sans Narrow"/>
@@ -753,20 +726,30 @@
           <w:sz w:val="26"/>
           <w:szCs w:val="26"/>
         </w:rPr>
-        <w:t>Post-doc Activities</w:t>
-      </w:r>
+        <w:t xml:space="preserve">Post-doc </w:t>
+      </w:r>
+      <w:proofErr w:type="spellStart"/>
+      <w:r>
+        <w:rPr>
+          <w:rFonts w:ascii="Liberation Sans Narrow" w:hAnsi="Liberation Sans Narrow"/>
+          <w:color w:val="3333FF"/>
+          <w:sz w:val="26"/>
+          <w:szCs w:val="26"/>
+        </w:rPr>
+        <w:t>Activities</w:t>
+      </w:r>
+      <w:proofErr w:type="spellEnd"/>
     </w:p>
     <w:p>
       <w:pPr>
-        <w:pStyle w:val="Normal"/>
         <w:numPr>
           <w:ilvl w:val="0"/>
           <w:numId w:val="1"/>
         </w:numPr>
         <w:tabs>
-          <w:tab w:val="left" w:pos="705" w:leader="none"/>
+          <w:tab w:val="left" w:pos="705"/>
         </w:tabs>
-        <w:ind w:left="0" w:right="0" w:hanging="0"/>
+        <w:ind w:left="0" w:firstLine="0"/>
         <w:jc w:val="both"/>
         <w:rPr>
           <w:rFonts w:ascii="Liberation Sans" w:hAnsi="Liberation Sans"/>
@@ -787,17 +770,18 @@
     </w:p>
     <w:p>
       <w:pPr>
-        <w:pStyle w:val="Normal"/>
         <w:numPr>
           <w:ilvl w:val="0"/>
           <w:numId w:val="1"/>
         </w:numPr>
         <w:tabs>
-          <w:tab w:val="left" w:pos="705" w:leader="none"/>
+          <w:tab w:val="left" w:pos="705"/>
         </w:tabs>
-        <w:ind w:left="0" w:right="0" w:hanging="0"/>
+        <w:ind w:left="0" w:firstLine="0"/>
         <w:jc w:val="both"/>
-        <w:rPr/>
+        <w:rPr>
+          <w:lang w:val="en-US"/>
+        </w:rPr>
       </w:pPr>
       <w:r>
         <w:rPr>
@@ -835,28 +819,20 @@
           <w:szCs w:val="22"/>
           <w:lang w:val="en-US"/>
         </w:rPr>
-        <w:t>stratification</w:t>
-      </w:r>
-      <w:r>
-        <w:rPr>
-          <w:rFonts w:ascii="Liberation Sans" w:hAnsi="Liberation Sans"/>
-          <w:sz w:val="22"/>
-          <w:szCs w:val="22"/>
-          <w:lang w:val="en-US"/>
-        </w:rPr>
-        <w:t xml:space="preserve"> models for each modality.</w:t>
+        <w:t>stratification models for each modality.</w:t>
       </w:r>
     </w:p>
     <w:p>
       <w:pPr>
-        <w:pStyle w:val="Normal"/>
         <w:numPr>
           <w:ilvl w:val="0"/>
           <w:numId w:val="1"/>
         </w:numPr>
-        <w:ind w:left="0" w:right="0" w:hanging="0"/>
+        <w:ind w:left="0" w:firstLine="0"/>
         <w:jc w:val="both"/>
-        <w:rPr/>
+        <w:rPr>
+          <w:lang w:val="en-US"/>
+        </w:rPr>
       </w:pPr>
       <w:r>
         <w:rPr>
@@ -867,29 +843,7 @@
           <w:szCs w:val="22"/>
           <w:lang w:val="en-US"/>
         </w:rPr>
-        <w:t xml:space="preserve">Genotype microarray, </w:t>
-      </w:r>
-      <w:r>
-        <w:rPr>
-          <w:rFonts w:ascii="Liberation Sans" w:hAnsi="Liberation Sans"/>
-          <w:b/>
-          <w:bCs/>
-          <w:sz w:val="22"/>
-          <w:szCs w:val="22"/>
-          <w:lang w:val="en-US"/>
-        </w:rPr>
-        <w:t xml:space="preserve">brain anatomical and functional </w:t>
-      </w:r>
-      <w:r>
-        <w:rPr>
-          <w:rFonts w:ascii="Liberation Sans" w:hAnsi="Liberation Sans"/>
-          <w:b/>
-          <w:bCs/>
-          <w:sz w:val="22"/>
-          <w:szCs w:val="22"/>
-          <w:lang w:val="en-US"/>
-        </w:rPr>
-        <w:t>MRI data integration</w:t>
+        <w:t>Genotype microarray, brain anatomical and functional MRI data integration</w:t>
       </w:r>
       <w:r>
         <w:rPr>
@@ -903,14 +857,12 @@
     </w:p>
     <w:p>
       <w:pPr>
-        <w:pStyle w:val="Normal"/>
         <w:numPr>
           <w:ilvl w:val="0"/>
           <w:numId w:val="1"/>
         </w:numPr>
-        <w:ind w:left="0" w:right="0" w:hanging="0"/>
+        <w:ind w:left="0" w:firstLine="0"/>
         <w:jc w:val="both"/>
-        <w:rPr/>
       </w:pPr>
       <w:r>
         <w:rPr>
@@ -921,9 +873,12 @@
           <w:szCs w:val="22"/>
           <w:lang w:val="en-US"/>
         </w:rPr>
-        <w:t xml:space="preserve">Applications in </w:t>
-      </w:r>
-      <w:r>
+        <w:t>Applications in clinical neurosciences, ASD.</w:t>
+      </w:r>
+    </w:p>
+    <w:p>
+      <w:pPr>
+        <w:jc w:val="both"/>
         <w:rPr>
           <w:rFonts w:ascii="Liberation Sans" w:hAnsi="Liberation Sans"/>
           <w:b/>
@@ -932,70 +887,10 @@
           <w:szCs w:val="22"/>
           <w:lang w:val="en-US"/>
         </w:rPr>
-        <w:t xml:space="preserve">clinical </w:t>
-      </w:r>
-      <w:r>
-        <w:rPr>
-          <w:rFonts w:ascii="Liberation Sans" w:hAnsi="Liberation Sans"/>
-          <w:b/>
-          <w:bCs/>
-          <w:sz w:val="22"/>
-          <w:szCs w:val="22"/>
-          <w:lang w:val="en-US"/>
-        </w:rPr>
-        <w:t xml:space="preserve">neurosciences, </w:t>
-      </w:r>
-      <w:r>
-        <w:rPr>
-          <w:rFonts w:ascii="Liberation Sans" w:hAnsi="Liberation Sans"/>
-          <w:b/>
-          <w:bCs/>
-          <w:sz w:val="22"/>
-          <w:szCs w:val="22"/>
-          <w:lang w:val="en-US"/>
-        </w:rPr>
-        <w:t>ASD</w:t>
-      </w:r>
-      <w:r>
-        <w:rPr>
-          <w:rFonts w:ascii="Liberation Sans" w:hAnsi="Liberation Sans"/>
-          <w:b/>
-          <w:bCs/>
-          <w:sz w:val="22"/>
-          <w:szCs w:val="22"/>
-          <w:lang w:val="en-US"/>
-        </w:rPr>
-        <w:t>.</w:t>
-      </w:r>
+      </w:pPr>
     </w:p>
     <w:p>
       <w:pPr>
-        <w:pStyle w:val="Normal"/>
-        <w:jc w:val="both"/>
-        <w:rPr>
-          <w:rFonts w:ascii="Liberation Sans" w:hAnsi="Liberation Sans"/>
-          <w:b/>
-          <w:b/>
-          <w:bCs/>
-          <w:sz w:val="22"/>
-          <w:szCs w:val="22"/>
-          <w:lang w:val="en-US"/>
-        </w:rPr>
-      </w:pPr>
-      <w:r>
-        <w:rPr>
-          <w:rFonts w:ascii="Liberation Sans" w:hAnsi="Liberation Sans"/>
-          <w:b/>
-          <w:bCs/>
-          <w:sz w:val="22"/>
-          <w:szCs w:val="22"/>
-          <w:lang w:val="en-US"/>
-        </w:rPr>
-      </w:r>
-    </w:p>
-    <w:p>
-      <w:pPr>
-        <w:pStyle w:val="Normal"/>
         <w:jc w:val="both"/>
         <w:rPr>
           <w:rFonts w:ascii="Liberation Sans Narrow" w:hAnsi="Liberation Sans Narrow"/>
@@ -1020,31 +915,75 @@
     </w:p>
     <w:p>
       <w:pPr>
-        <w:pStyle w:val="Normal"/>
         <w:jc w:val="both"/>
-        <w:rPr/>
-      </w:pPr>
-      <w:r>
-        <w:rPr>
-          <w:rFonts w:ascii="Liberation Sans" w:hAnsi="Liberation Sans"/>
-          <w:sz w:val="22"/>
-          <w:szCs w:val="22"/>
-          <w:lang w:val="en-US"/>
-        </w:rPr>
-        <w:t xml:space="preserve">PhD in one of the following fields : Data Science, Machine Learning, Applied Statistics, Data integration, Neuro-Imaging, Genomics. </w:t>
-      </w:r>
-      <w:r>
-        <w:rPr>
-          <w:rFonts w:ascii="Liberation Sans" w:hAnsi="Liberation Sans"/>
-          <w:sz w:val="22"/>
-          <w:szCs w:val="22"/>
-        </w:rPr>
-        <w:t>Fluent in english.</w:t>
+      </w:pPr>
+      <w:r>
+        <w:rPr>
+          <w:rFonts w:ascii="Liberation Sans" w:hAnsi="Liberation Sans"/>
+          <w:sz w:val="22"/>
+          <w:szCs w:val="22"/>
+          <w:lang w:val="en-US"/>
+        </w:rPr>
+        <w:t xml:space="preserve">PhD in one of the following </w:t>
+      </w:r>
+      <w:proofErr w:type="gramStart"/>
+      <w:r>
+        <w:rPr>
+          <w:rFonts w:ascii="Liberation Sans" w:hAnsi="Liberation Sans"/>
+          <w:sz w:val="22"/>
+          <w:szCs w:val="22"/>
+          <w:lang w:val="en-US"/>
+        </w:rPr>
+        <w:t>fields :</w:t>
+      </w:r>
+      <w:proofErr w:type="gramEnd"/>
+      <w:r>
+        <w:rPr>
+          <w:rFonts w:ascii="Liberation Sans" w:hAnsi="Liberation Sans"/>
+          <w:sz w:val="22"/>
+          <w:szCs w:val="22"/>
+          <w:lang w:val="en-US"/>
+        </w:rPr>
+        <w:t xml:space="preserve"> Data Science, Machine Learning, Applied </w:t>
+      </w:r>
+      <w:r>
+        <w:rPr>
+          <w:rFonts w:ascii="Liberation Sans" w:hAnsi="Liberation Sans"/>
+          <w:sz w:val="22"/>
+          <w:szCs w:val="22"/>
+          <w:lang w:val="en-US"/>
+        </w:rPr>
+        <w:t xml:space="preserve">Statistics, Data integration, Neuro-Imaging, Genomics. </w:t>
+      </w:r>
+      <w:r>
+        <w:rPr>
+          <w:rFonts w:ascii="Liberation Sans" w:hAnsi="Liberation Sans"/>
+          <w:sz w:val="22"/>
+          <w:szCs w:val="22"/>
+        </w:rPr>
+        <w:t xml:space="preserve">Fluent in </w:t>
+      </w:r>
+      <w:proofErr w:type="spellStart"/>
+      <w:r>
+        <w:rPr>
+          <w:rFonts w:ascii="Liberation Sans" w:hAnsi="Liberation Sans"/>
+          <w:sz w:val="22"/>
+          <w:szCs w:val="22"/>
+        </w:rPr>
+        <w:t>english</w:t>
+      </w:r>
+      <w:proofErr w:type="spellEnd"/>
+      <w:r>
+        <w:rPr>
+          <w:rFonts w:ascii="Liberation Sans" w:hAnsi="Liberation Sans"/>
+          <w:sz w:val="22"/>
+          <w:szCs w:val="22"/>
+        </w:rPr>
+        <w:t>.</w:t>
       </w:r>
     </w:p>
     <w:p>
       <w:pPr>
-        <w:pStyle w:val="Normal"/>
         <w:jc w:val="both"/>
         <w:rPr>
           <w:rFonts w:ascii="Liberation Sans" w:hAnsi="Liberation Sans"/>
@@ -1052,17 +991,9 @@
           <w:szCs w:val="22"/>
         </w:rPr>
       </w:pPr>
-      <w:r>
-        <w:rPr>
-          <w:rFonts w:ascii="Liberation Sans" w:hAnsi="Liberation Sans"/>
-          <w:sz w:val="22"/>
-          <w:szCs w:val="22"/>
-        </w:rPr>
-      </w:r>
     </w:p>
     <w:p>
       <w:pPr>
-        <w:pStyle w:val="Normal"/>
         <w:jc w:val="both"/>
         <w:rPr>
           <w:rFonts w:ascii="Liberation Sans Narrow" w:hAnsi="Liberation Sans Narrow"/>
@@ -1078,19 +1009,51 @@
           <w:sz w:val="26"/>
           <w:szCs w:val="26"/>
         </w:rPr>
-        <w:t>Job-related skills</w:t>
-      </w:r>
+        <w:t>Job-</w:t>
+      </w:r>
+      <w:proofErr w:type="spellStart"/>
+      <w:r>
+        <w:rPr>
+          <w:rFonts w:ascii="Liberation Sans Narrow" w:hAnsi="Liberation Sans Narrow"/>
+          <w:color w:val="3333FF"/>
+          <w:sz w:val="26"/>
+          <w:szCs w:val="26"/>
+        </w:rPr>
+        <w:t>related</w:t>
+      </w:r>
+      <w:proofErr w:type="spellEnd"/>
+      <w:r>
+        <w:rPr>
+          <w:rFonts w:ascii="Liberation Sans Narrow" w:hAnsi="Liberation Sans Narrow"/>
+          <w:color w:val="3333FF"/>
+          <w:sz w:val="26"/>
+          <w:szCs w:val="26"/>
+        </w:rPr>
+        <w:t xml:space="preserve"> </w:t>
+      </w:r>
+      <w:proofErr w:type="spellStart"/>
+      <w:r>
+        <w:rPr>
+          <w:rFonts w:ascii="Liberation Sans Narrow" w:hAnsi="Liberation Sans Narrow"/>
+          <w:color w:val="3333FF"/>
+          <w:sz w:val="26"/>
+          <w:szCs w:val="26"/>
+        </w:rPr>
+        <w:t>skills</w:t>
+      </w:r>
+      <w:proofErr w:type="spellEnd"/>
     </w:p>
     <w:p>
       <w:pPr>
-        <w:pStyle w:val="Normal"/>
         <w:numPr>
           <w:ilvl w:val="0"/>
           <w:numId w:val="2"/>
         </w:numPr>
-        <w:ind w:left="0" w:right="0" w:hanging="0"/>
+        <w:ind w:left="0" w:firstLine="0"/>
         <w:jc w:val="both"/>
-        <w:rPr/>
+        <w:rPr>
+          <w:lang w:val="en-US"/>
+        </w:rPr>
       </w:pPr>
       <w:r>
         <w:rPr>
@@ -1106,22 +1069,30 @@
     </w:p>
     <w:p>
       <w:pPr>
-        <w:pStyle w:val="Normal"/>
         <w:numPr>
           <w:ilvl w:val="0"/>
           <w:numId w:val="2"/>
         </w:numPr>
-        <w:ind w:left="0" w:right="0" w:hanging="0"/>
+        <w:ind w:left="0" w:firstLine="0"/>
         <w:jc w:val="both"/>
-        <w:rPr/>
-      </w:pPr>
-      <w:r>
-        <w:rPr>
-          <w:rFonts w:ascii="Liberation Sans" w:hAnsi="Liberation Sans"/>
-          <w:sz w:val="22"/>
-          <w:szCs w:val="22"/>
-        </w:rPr>
-        <w:t xml:space="preserve">Programming : </w:t>
+      </w:pPr>
+      <w:proofErr w:type="spellStart"/>
+      <w:r>
+        <w:rPr>
+          <w:rFonts w:ascii="Liberation Sans" w:hAnsi="Liberation Sans"/>
+          <w:sz w:val="22"/>
+          <w:szCs w:val="22"/>
+        </w:rPr>
+        <w:t>Programming</w:t>
+      </w:r>
+      <w:proofErr w:type="spellEnd"/>
+      <w:r>
+        <w:rPr>
+          <w:rFonts w:ascii="Liberation Sans" w:hAnsi="Liberation Sans"/>
+          <w:sz w:val="22"/>
+          <w:szCs w:val="22"/>
+        </w:rPr>
+        <w:t xml:space="preserve"> : </w:t>
       </w:r>
       <w:r>
         <w:rPr>
@@ -1144,16 +1115,14 @@
     </w:p>
     <w:p>
       <w:pPr>
-        <w:pStyle w:val="Normal"/>
         <w:numPr>
           <w:ilvl w:val="0"/>
           <w:numId w:val="2"/>
         </w:numPr>
-        <w:ind w:left="0" w:right="0" w:hanging="0"/>
+        <w:ind w:left="0" w:firstLine="0"/>
         <w:jc w:val="both"/>
         <w:rPr>
           <w:rFonts w:ascii="Liberation Sans" w:hAnsi="Liberation Sans"/>
-          <w:b/>
           <w:b/>
           <w:bCs/>
           <w:sz w:val="22"/>
@@ -1175,47 +1144,29 @@
     </w:p>
     <w:p>
       <w:pPr>
-        <w:pStyle w:val="Normal"/>
         <w:numPr>
           <w:ilvl w:val="0"/>
           <w:numId w:val="2"/>
         </w:numPr>
-        <w:ind w:left="0" w:right="0" w:hanging="0"/>
+        <w:ind w:left="0" w:firstLine="0"/>
         <w:jc w:val="both"/>
-        <w:rPr/>
-      </w:pPr>
-      <w:r>
-        <w:rPr>
-          <w:rFonts w:ascii="Liberation Sans" w:hAnsi="Liberation Sans"/>
-          <w:sz w:val="22"/>
-          <w:szCs w:val="22"/>
-          <w:lang w:val="en-US"/>
-        </w:rPr>
-        <w:t>Knowledge in biomedical image analysis and/or genetics and/or ne</w:t>
-      </w:r>
-      <w:r>
-        <w:rPr>
-          <w:rFonts w:ascii="Liberation Sans" w:hAnsi="Liberation Sans"/>
-          <w:sz w:val="22"/>
-          <w:szCs w:val="22"/>
-          <w:lang w:val="en-US"/>
-        </w:rPr>
-        <w:t>ur</w:t>
-      </w:r>
-      <w:r>
-        <w:rPr>
-          <w:rFonts w:ascii="Liberation Sans" w:hAnsi="Liberation Sans"/>
-          <w:sz w:val="22"/>
-          <w:szCs w:val="22"/>
-          <w:lang w:val="en-US"/>
-        </w:rPr>
-        <w:t>oscience is an asset.</w:t>
+        <w:rPr>
+          <w:lang w:val="en-US"/>
+        </w:rPr>
+      </w:pPr>
+      <w:r>
+        <w:rPr>
+          <w:rFonts w:ascii="Liberation Sans" w:hAnsi="Liberation Sans"/>
+          <w:sz w:val="22"/>
+          <w:szCs w:val="22"/>
+          <w:lang w:val="en-US"/>
+        </w:rPr>
+        <w:t>Knowledge in biomedical image analysis and/or genetics and/or neuroscience is an asset.</w:t>
       </w:r>
     </w:p>
     <w:p>
       <w:pPr>
-        <w:pStyle w:val="Normal"/>
-        <w:ind w:left="720" w:right="0" w:hanging="0"/>
+        <w:ind w:left="720"/>
         <w:jc w:val="both"/>
         <w:rPr>
           <w:sz w:val="22"/>
@@ -1223,17 +1174,9 @@
           <w:lang w:val="en-US"/>
         </w:rPr>
       </w:pPr>
-      <w:r>
-        <w:rPr>
-          <w:sz w:val="22"/>
-          <w:szCs w:val="22"/>
-          <w:lang w:val="en-US"/>
-        </w:rPr>
-      </w:r>
     </w:p>
     <w:p>
       <w:pPr>
-        <w:pStyle w:val="Normal"/>
         <w:jc w:val="both"/>
         <w:rPr>
           <w:rFonts w:ascii="Liberation Sans Narrow" w:hAnsi="Liberation Sans Narrow"/>
@@ -1256,7 +1199,6 @@
     </w:p>
     <w:p>
       <w:pPr>
-        <w:pStyle w:val="Normal"/>
         <w:jc w:val="both"/>
         <w:rPr>
           <w:rFonts w:ascii="Liberation Sans" w:hAnsi="Liberation Sans"/>
@@ -1277,7 +1219,6 @@
     </w:p>
     <w:p>
       <w:pPr>
-        <w:pStyle w:val="Normal"/>
         <w:jc w:val="both"/>
         <w:rPr>
           <w:sz w:val="22"/>
@@ -1286,21 +1227,15 @@
         </w:rPr>
       </w:pPr>
       <w:bookmarkStart w:id="1" w:name="__DdeLink__3924_19886571421"/>
-      <w:bookmarkStart w:id="2" w:name="__DdeLink__3924_19886571421"/>
-      <w:bookmarkEnd w:id="2"/>
-      <w:r>
-        <w:rPr>
-          <w:sz w:val="22"/>
-          <w:szCs w:val="22"/>
-          <w:lang w:val="en-US"/>
-        </w:rPr>
-      </w:r>
+      <w:bookmarkEnd w:id="1"/>
     </w:p>
     <w:p>
       <w:pPr>
-        <w:pStyle w:val="Normal"/>
-        <w:rPr/>
-      </w:pPr>
+        <w:rPr>
+          <w:lang w:val="en-US"/>
+        </w:rPr>
+      </w:pPr>
+      <w:proofErr w:type="gramStart"/>
       <w:r>
         <w:rPr>
           <w:rFonts w:ascii="Liberation Sans Narrow" w:hAnsi="Liberation Sans Narrow"/>
@@ -1320,7 +1255,19 @@
           <w:szCs w:val="22"/>
           <w:lang w:val="en-US"/>
         </w:rPr>
-        <w:t> : 2 years</w:t>
+        <w:t> :</w:t>
+      </w:r>
+      <w:proofErr w:type="gramEnd"/>
+      <w:r>
+        <w:rPr>
+          <w:rFonts w:ascii="Liberation Sans" w:hAnsi="Liberation Sans"/>
+          <w:b/>
+          <w:bCs/>
+          <w:sz w:val="22"/>
+          <w:szCs w:val="22"/>
+          <w:lang w:val="en-US"/>
+        </w:rPr>
+        <w:t xml:space="preserve"> 2 years</w:t>
       </w:r>
       <w:r>
         <w:rPr>
@@ -1338,25 +1285,7 @@
           <w:szCs w:val="22"/>
           <w:lang w:val="en-US"/>
         </w:rPr>
-        <w:t>November</w:t>
-      </w:r>
-      <w:r>
-        <w:rPr>
-          <w:rFonts w:ascii="Liberation Sans" w:hAnsi="Liberation Sans"/>
-          <w:sz w:val="22"/>
-          <w:szCs w:val="22"/>
-          <w:lang w:val="en-US"/>
-        </w:rPr>
-        <w:t xml:space="preserve"> 20</w:t>
-      </w:r>
-      <w:r>
-        <w:rPr>
-          <w:rFonts w:ascii="Liberation Sans" w:hAnsi="Liberation Sans"/>
-          <w:sz w:val="22"/>
-          <w:szCs w:val="22"/>
-          <w:lang w:val="en-US"/>
-        </w:rPr>
-        <w:t>20</w:t>
+        <w:t>January 2021</w:t>
       </w:r>
       <w:r>
         <w:rPr>
@@ -1369,10 +1298,6 @@
       </w:r>
     </w:p>
     <w:p>
-      <w:pPr>
-        <w:pStyle w:val="Normal"/>
-        <w:rPr/>
-      </w:pPr>
       <w:r>
         <w:rPr>
           <w:rFonts w:ascii="Liberation Sans Narrow" w:hAnsi="Liberation Sans Narrow"/>
@@ -1388,13 +1313,40 @@
           <w:sz w:val="22"/>
           <w:szCs w:val="22"/>
         </w:rPr>
-        <w:t> : NeuroSpin-CEA, Plateau de Saclay, Gif-sur-Yvette.</w:t>
+        <w:t xml:space="preserve"> : </w:t>
+      </w:r>
+      <w:proofErr w:type="spellStart"/>
+      <w:r>
+        <w:rPr>
+          <w:rFonts w:ascii="Liberation Sans" w:hAnsi="Liberation Sans"/>
+          <w:sz w:val="22"/>
+          <w:szCs w:val="22"/>
+        </w:rPr>
+        <w:t>NeuroSpin</w:t>
+      </w:r>
+      <w:proofErr w:type="spellEnd"/>
+      <w:r>
+        <w:rPr>
+          <w:rFonts w:ascii="Liberation Sans" w:hAnsi="Liberation Sans"/>
+          <w:sz w:val="22"/>
+          <w:szCs w:val="22"/>
+        </w:rPr>
+        <w:t xml:space="preserve">-CEA, </w:t>
+      </w:r>
+      <w:r>
+        <w:rPr>
+          <w:rFonts w:ascii="Liberation Sans" w:hAnsi="Liberation Sans"/>
+          <w:sz w:val="22"/>
+          <w:szCs w:val="22"/>
+        </w:rPr>
+        <w:t>Plateau de Saclay, Gif-sur-Yvette.</w:t>
       </w:r>
     </w:p>
     <w:p>
       <w:pPr>
-        <w:pStyle w:val="Normal"/>
-        <w:rPr/>
+        <w:rPr>
+          <w:lang w:val="en-US"/>
+        </w:rPr>
       </w:pPr>
       <w:r>
         <w:rPr>
@@ -1427,7 +1379,7 @@
           <w:szCs w:val="22"/>
           <w:lang w:val="en-US"/>
         </w:rPr>
-        <w:t>October</w:t>
+        <w:t>December</w:t>
       </w:r>
       <w:r>
         <w:rPr>
@@ -1441,6 +1393,7 @@
         </w:rPr>
         <w:t xml:space="preserve"> </w:t>
       </w:r>
+      <w:proofErr w:type="gramStart"/>
       <w:r>
         <w:rPr>
           <w:rFonts w:ascii="Liberation Sans" w:hAnsi="Liberation Sans"/>
@@ -1453,6 +1406,7 @@
         </w:rPr>
         <w:t>15th</w:t>
       </w:r>
+      <w:proofErr w:type="gramEnd"/>
       <w:r>
         <w:rPr>
           <w:rFonts w:ascii="Liberation Sans" w:hAnsi="Liberation Sans"/>
@@ -1463,19 +1417,7 @@
           <w:szCs w:val="22"/>
           <w:lang w:val="en-US"/>
         </w:rPr>
-        <w:t>, 20</w:t>
-      </w:r>
-      <w:r>
-        <w:rPr>
-          <w:rFonts w:ascii="Liberation Sans" w:hAnsi="Liberation Sans"/>
-          <w:b/>
-          <w:bCs/>
-          <w:color w:val="FF3333"/>
-          <w:sz w:val="22"/>
-          <w:szCs w:val="22"/>
-          <w:lang w:val="en-US"/>
-        </w:rPr>
-        <w:t>20</w:t>
+        <w:t>, 2020</w:t>
       </w:r>
       <w:r>
         <w:rPr>
@@ -1486,7 +1428,7 @@
         </w:rPr>
         <w:t xml:space="preserve"> to </w:t>
       </w:r>
-      <w:hyperlink r:id="rId6">
+      <w:hyperlink r:id="rId9">
         <w:r>
           <w:rPr>
             <w:rStyle w:val="LienInternet"/>
@@ -1507,7 +1449,7 @@
         </w:rPr>
         <w:t xml:space="preserve"> and </w:t>
       </w:r>
-      <w:hyperlink r:id="rId7">
+      <w:hyperlink r:id="rId10">
         <w:r>
           <w:rPr>
             <w:rStyle w:val="LienInternet"/>
@@ -1522,7 +1464,6 @@
     </w:p>
     <w:p>
       <w:pPr>
-        <w:pStyle w:val="Normal"/>
         <w:rPr>
           <w:rStyle w:val="LienInternet"/>
           <w:rFonts w:ascii="Liberation Sans" w:hAnsi="Liberation Sans"/>
@@ -1531,42 +1472,32 @@
           <w:lang w:val="en-US"/>
         </w:rPr>
       </w:pPr>
-      <w:r>
-        <w:rPr>
-          <w:rFonts w:ascii="Liberation Sans" w:hAnsi="Liberation Sans"/>
-          <w:sz w:val="22"/>
-          <w:szCs w:val="22"/>
-          <w:lang w:val="en-US"/>
-        </w:rPr>
-      </w:r>
     </w:p>
     <w:p>
       <w:pPr>
+        <w:rPr>
+          <w:lang w:val="en-US"/>
+        </w:rPr>
         <w:sectPr>
-          <w:type w:val="nextPage"/>
           <w:pgSz w:w="11906" w:h="16838"/>
-          <w:pgMar w:left="1134" w:right="1134" w:header="0" w:top="1134" w:footer="0" w:bottom="1134" w:gutter="0"/>
-          <w:pgNumType w:fmt="decimal"/>
-          <w:formProt w:val="false"/>
-          <w:textDirection w:val="lrTb"/>
-          <w:docGrid w:type="default" w:linePitch="240" w:charSpace="4294961151"/>
+          <w:pgMar w:top="1134" w:right="1134" w:bottom="1134" w:left="1134" w:header="0" w:footer="0" w:gutter="0"/>
+          <w:cols w:space="720"/>
+          <w:formProt w:val="0"/>
+          <w:docGrid w:linePitch="240" w:charSpace="-6145"/>
         </w:sectPr>
       </w:pPr>
     </w:p>
     <w:p>
       <w:pPr>
-        <w:pStyle w:val="Normal"/>
-        <w:spacing w:lineRule="auto" w:line="288" w:before="0" w:after="140"/>
-        <w:ind w:left="480" w:right="0" w:hanging="480"/>
-        <w:rPr/>
-      </w:pPr>
-      <w:r>
-        <w:rPr>
-          <w:rFonts w:ascii="Liberation Sans" w:hAnsi="Liberation Sans"/>
-          <w:b w:val="false"/>
-          <w:bCs w:val="false"/>
-          <w:i w:val="false"/>
-          <w:iCs w:val="false"/>
+        <w:spacing w:after="140" w:line="288" w:lineRule="auto"/>
+        <w:ind w:left="480" w:hanging="480"/>
+        <w:rPr>
+          <w:lang w:val="en-US"/>
+        </w:rPr>
+      </w:pPr>
+      <w:r>
+        <w:rPr>
+          <w:rFonts w:ascii="Liberation Sans" w:hAnsi="Liberation Sans"/>
           <w:color w:val="000000"/>
           <w:sz w:val="22"/>
           <w:szCs w:val="22"/>
@@ -1577,8 +1508,6 @@
       <w:r>
         <w:rPr>
           <w:rFonts w:ascii="Liberation Sans" w:hAnsi="Liberation Sans"/>
-          <w:b w:val="false"/>
-          <w:bCs w:val="false"/>
           <w:i/>
           <w:iCs/>
           <w:color w:val="000000"/>
@@ -1591,10 +1520,6 @@
       <w:r>
         <w:rPr>
           <w:rFonts w:ascii="Liberation Sans" w:hAnsi="Liberation Sans"/>
-          <w:b w:val="false"/>
-          <w:bCs w:val="false"/>
-          <w:i w:val="false"/>
-          <w:iCs w:val="false"/>
           <w:color w:val="000000"/>
           <w:sz w:val="22"/>
           <w:szCs w:val="22"/>
@@ -1605,8 +1530,6 @@
       <w:r>
         <w:rPr>
           <w:rFonts w:ascii="Liberation Sans" w:hAnsi="Liberation Sans"/>
-          <w:b w:val="false"/>
-          <w:bCs w:val="false"/>
           <w:i/>
           <w:iCs/>
           <w:color w:val="000000"/>
@@ -1619,18 +1542,15 @@
     </w:p>
     <w:p>
       <w:pPr>
-        <w:pStyle w:val="Normal"/>
-        <w:spacing w:lineRule="auto" w:line="288" w:before="0" w:after="140"/>
-        <w:ind w:left="480" w:right="0" w:hanging="480"/>
-        <w:rPr/>
-      </w:pPr>
-      <w:r>
-        <w:rPr>
-          <w:rFonts w:ascii="Liberation Sans" w:hAnsi="Liberation Sans"/>
-          <w:b w:val="false"/>
-          <w:bCs w:val="false"/>
-          <w:i w:val="false"/>
-          <w:iCs w:val="false"/>
+        <w:spacing w:after="140" w:line="288" w:lineRule="auto"/>
+        <w:ind w:left="480" w:hanging="480"/>
+        <w:rPr>
+          <w:lang w:val="en-US"/>
+        </w:rPr>
+      </w:pPr>
+      <w:r>
+        <w:rPr>
+          <w:rFonts w:ascii="Liberation Sans" w:hAnsi="Liberation Sans"/>
           <w:color w:val="000000"/>
           <w:sz w:val="22"/>
           <w:szCs w:val="22"/>
@@ -1641,8 +1561,6 @@
       <w:r>
         <w:rPr>
           <w:rFonts w:ascii="Liberation Sans" w:hAnsi="Liberation Sans"/>
-          <w:b w:val="false"/>
-          <w:bCs w:val="false"/>
           <w:i/>
           <w:iCs/>
           <w:color w:val="000000"/>
@@ -1655,22 +1573,48 @@
       <w:r>
         <w:rPr>
           <w:rFonts w:ascii="Liberation Sans" w:hAnsi="Liberation Sans"/>
-          <w:b w:val="false"/>
-          <w:bCs w:val="false"/>
-          <w:i w:val="false"/>
-          <w:iCs w:val="false"/>
           <w:color w:val="000000"/>
           <w:sz w:val="22"/>
           <w:szCs w:val="22"/>
           <w:lang w:val="en-US"/>
         </w:rPr>
-        <w:t>(2019) Network Regularization in Imaging Genetics Improves Prediction Performances and Model Interpretability on Alzheimer's Disease.</w:t>
-      </w:r>
-      <w:r>
-        <w:rPr>
-          <w:rFonts w:ascii="Liberation Sans" w:hAnsi="Liberation Sans"/>
-          <w:b w:val="false"/>
-          <w:bCs w:val="false"/>
+        <w:t xml:space="preserve">(2019) Network Regularization in Imaging Genetics Improves </w:t>
+      </w:r>
+      <w:r>
+        <w:rPr>
+          <w:rFonts w:ascii="Liberation Sans" w:hAnsi="Liberation Sans"/>
+          <w:color w:val="000000"/>
+          <w:sz w:val="22"/>
+          <w:szCs w:val="22"/>
+          <w:lang w:val="en-US"/>
+        </w:rPr>
+        <w:t xml:space="preserve">Prediction Performances and Model Interpretability on Alzheimer's </w:t>
+      </w:r>
+      <w:proofErr w:type="gramStart"/>
+      <w:r>
+        <w:rPr>
+          <w:rFonts w:ascii="Liberation Sans" w:hAnsi="Liberation Sans"/>
+          <w:color w:val="000000"/>
+          <w:sz w:val="22"/>
+          <w:szCs w:val="22"/>
+          <w:lang w:val="en-US"/>
+        </w:rPr>
+        <w:t>Disease</w:t>
+      </w:r>
+      <w:proofErr w:type="gramEnd"/>
+      <w:r>
+        <w:rPr>
+          <w:rFonts w:ascii="Liberation Sans" w:hAnsi="Liberation Sans"/>
+          <w:color w:val="000000"/>
+          <w:sz w:val="22"/>
+          <w:szCs w:val="22"/>
+          <w:lang w:val="en-US"/>
+        </w:rPr>
+        <w:t>.</w:t>
+      </w:r>
+      <w:r>
+        <w:rPr>
+          <w:rFonts w:ascii="Liberation Sans" w:hAnsi="Liberation Sans"/>
           <w:i/>
           <w:iCs/>
           <w:color w:val="000000"/>
@@ -1678,146 +1622,222 @@
           <w:szCs w:val="22"/>
           <w:lang w:val="en-US"/>
         </w:rPr>
-        <w:t xml:space="preserve"> ISBI 2019 Venise, Italie.</w:t>
+        <w:t xml:space="preserve"> ISBI 2019 </w:t>
+      </w:r>
+      <w:proofErr w:type="spellStart"/>
+      <w:r>
+        <w:rPr>
+          <w:rFonts w:ascii="Liberation Sans" w:hAnsi="Liberation Sans"/>
+          <w:i/>
+          <w:iCs/>
+          <w:color w:val="000000"/>
+          <w:sz w:val="22"/>
+          <w:szCs w:val="22"/>
+          <w:lang w:val="en-US"/>
+        </w:rPr>
+        <w:t>Venise</w:t>
+      </w:r>
+      <w:proofErr w:type="spellEnd"/>
+      <w:r>
+        <w:rPr>
+          <w:rFonts w:ascii="Liberation Sans" w:hAnsi="Liberation Sans"/>
+          <w:i/>
+          <w:iCs/>
+          <w:color w:val="000000"/>
+          <w:sz w:val="22"/>
+          <w:szCs w:val="22"/>
+          <w:lang w:val="en-US"/>
+        </w:rPr>
+        <w:t xml:space="preserve">, </w:t>
+      </w:r>
+      <w:proofErr w:type="spellStart"/>
+      <w:r>
+        <w:rPr>
+          <w:rFonts w:ascii="Liberation Sans" w:hAnsi="Liberation Sans"/>
+          <w:i/>
+          <w:iCs/>
+          <w:color w:val="000000"/>
+          <w:sz w:val="22"/>
+          <w:szCs w:val="22"/>
+          <w:lang w:val="en-US"/>
+        </w:rPr>
+        <w:t>Italie</w:t>
+      </w:r>
+      <w:proofErr w:type="spellEnd"/>
+      <w:r>
+        <w:rPr>
+          <w:rFonts w:ascii="Liberation Sans" w:hAnsi="Liberation Sans"/>
+          <w:i/>
+          <w:iCs/>
+          <w:color w:val="000000"/>
+          <w:sz w:val="22"/>
+          <w:szCs w:val="22"/>
+          <w:lang w:val="en-US"/>
+        </w:rPr>
+        <w:t>.</w:t>
       </w:r>
     </w:p>
     <w:p>
       <w:pPr>
-        <w:pStyle w:val="Normal"/>
-        <w:spacing w:lineRule="auto" w:line="288" w:before="0" w:after="140"/>
-        <w:ind w:left="480" w:right="0" w:hanging="480"/>
-        <w:rPr/>
-      </w:pPr>
-      <w:r>
-        <w:rPr>
-          <w:rFonts w:cs="Arial" w:ascii="Arial" w:hAnsi="Arial"/>
-          <w:i w:val="false"/>
-          <w:iCs w:val="false"/>
-          <w:sz w:val="22"/>
-          <w:szCs w:val="22"/>
-          <w:lang w:val="en-US"/>
-        </w:rPr>
-        <w:t xml:space="preserve">Marquand </w:t>
-      </w:r>
-      <w:r>
-        <w:rPr>
-          <w:rFonts w:cs="Arial" w:ascii="Arial" w:hAnsi="Arial"/>
-          <w:i/>
-          <w:iCs/>
-          <w:sz w:val="22"/>
-          <w:szCs w:val="22"/>
-          <w:lang w:val="en-US"/>
-        </w:rPr>
-        <w:t>et al</w:t>
-      </w:r>
-      <w:r>
-        <w:rPr>
-          <w:rFonts w:cs="Arial" w:ascii="Arial" w:hAnsi="Arial"/>
-          <w:i/>
-          <w:iCs/>
-          <w:sz w:val="22"/>
-          <w:szCs w:val="22"/>
-          <w:lang w:val="en-US"/>
-        </w:rPr>
-        <w:t>.</w:t>
-      </w:r>
-      <w:r>
-        <w:rPr>
-          <w:rFonts w:cs="Arial" w:ascii="Arial" w:hAnsi="Arial"/>
-          <w:i w:val="false"/>
-          <w:iCs w:val="false"/>
-          <w:sz w:val="22"/>
-          <w:szCs w:val="22"/>
-          <w:lang w:val="en-US"/>
-        </w:rPr>
-        <w:t xml:space="preserve"> (2016). </w:t>
-      </w:r>
-      <w:bookmarkStart w:id="3" w:name="__DdeLink__253_275406821"/>
-      <w:r>
-        <w:rPr>
-          <w:rFonts w:cs="Arial" w:ascii="Arial" w:hAnsi="Arial"/>
-          <w:i w:val="false"/>
-          <w:iCs w:val="false"/>
-          <w:sz w:val="22"/>
-          <w:szCs w:val="22"/>
-          <w:lang w:val="en-US"/>
-        </w:rPr>
-        <w:t>Beyond lumping and splitting: a review of computational approaches for stratifying psychiatric disorders.</w:t>
-      </w:r>
-      <w:bookmarkEnd w:id="3"/>
-      <w:r>
-        <w:rPr>
-          <w:rFonts w:cs="Arial" w:ascii="Arial" w:hAnsi="Arial"/>
-          <w:i w:val="false"/>
-          <w:iCs w:val="false"/>
-          <w:sz w:val="22"/>
-          <w:szCs w:val="22"/>
-          <w:lang w:val="en-US"/>
-        </w:rPr>
-        <w:t xml:space="preserve"> </w:t>
-      </w:r>
-      <w:r>
-        <w:rPr>
-          <w:rFonts w:cs="Arial" w:ascii="Arial" w:hAnsi="Arial"/>
-          <w:i/>
-          <w:iCs/>
-          <w:sz w:val="22"/>
-          <w:szCs w:val="22"/>
-          <w:lang w:val="en-US"/>
-        </w:rPr>
-        <w:t>Biol Psy: C</w:t>
-      </w:r>
-      <w:r>
-        <w:rPr>
-          <w:rFonts w:cs="Arial" w:ascii="Arial" w:hAnsi="Arial"/>
-          <w:i/>
-          <w:iCs/>
-          <w:sz w:val="22"/>
-          <w:szCs w:val="22"/>
-          <w:lang w:val="en-US"/>
-        </w:rPr>
-        <w:t>NNI</w:t>
-      </w:r>
-      <w:r>
-        <w:rPr>
-          <w:rFonts w:cs="Arial" w:ascii="Arial" w:hAnsi="Arial"/>
-          <w:i w:val="false"/>
-          <w:iCs w:val="false"/>
-          <w:sz w:val="22"/>
-          <w:szCs w:val="22"/>
-          <w:lang w:val="en-US"/>
-        </w:rPr>
-        <w:t>.</w:t>
-      </w:r>
-    </w:p>
-    <w:p>
-      <w:pPr>
+        <w:spacing w:after="140" w:line="288" w:lineRule="auto"/>
+        <w:ind w:left="480" w:hanging="480"/>
         <w:sectPr>
           <w:type w:val="continuous"/>
           <w:pgSz w:w="11906" w:h="16838"/>
-          <w:pgMar w:left="1134" w:right="1134" w:header="0" w:top="1134" w:footer="0" w:bottom="1134" w:gutter="0"/>
-          <w:formProt w:val="false"/>
-          <w:textDirection w:val="lrTb"/>
-          <w:docGrid w:type="default" w:linePitch="240" w:charSpace="4294961151"/>
+          <w:pgMar w:top="1134" w:right="1134" w:bottom="1134" w:left="1134" w:header="0" w:footer="0" w:gutter="0"/>
+          <w:cols w:space="720"/>
+          <w:formProt w:val="0"/>
+          <w:docGrid w:linePitch="240" w:charSpace="-6145"/>
         </w:sectPr>
       </w:pPr>
+      <w:r>
+        <w:rPr>
+          <w:rFonts w:ascii="Arial" w:hAnsi="Arial" w:cs="Arial"/>
+          <w:sz w:val="22"/>
+          <w:szCs w:val="22"/>
+          <w:lang w:val="en-US"/>
+        </w:rPr>
+        <w:t xml:space="preserve">Marquand </w:t>
+      </w:r>
+      <w:r>
+        <w:rPr>
+          <w:rFonts w:ascii="Arial" w:hAnsi="Arial" w:cs="Arial"/>
+          <w:i/>
+          <w:iCs/>
+          <w:sz w:val="22"/>
+          <w:szCs w:val="22"/>
+          <w:lang w:val="en-US"/>
+        </w:rPr>
+        <w:t>et al.</w:t>
+      </w:r>
+      <w:r>
+        <w:rPr>
+          <w:rFonts w:ascii="Arial" w:hAnsi="Arial" w:cs="Arial"/>
+          <w:sz w:val="22"/>
+          <w:szCs w:val="22"/>
+          <w:lang w:val="en-US"/>
+        </w:rPr>
+        <w:t xml:space="preserve"> (2016). </w:t>
+      </w:r>
+      <w:bookmarkStart w:id="2" w:name="__DdeLink__253_275406821"/>
+      <w:r>
+        <w:rPr>
+          <w:rFonts w:ascii="Arial" w:hAnsi="Arial" w:cs="Arial"/>
+          <w:sz w:val="22"/>
+          <w:szCs w:val="22"/>
+          <w:lang w:val="en-US"/>
+        </w:rPr>
+        <w:t xml:space="preserve">Beyond lumping and </w:t>
+      </w:r>
+      <w:proofErr w:type="gramStart"/>
+      <w:r>
+        <w:rPr>
+          <w:rFonts w:ascii="Arial" w:hAnsi="Arial" w:cs="Arial"/>
+          <w:sz w:val="22"/>
+          <w:szCs w:val="22"/>
+          <w:lang w:val="en-US"/>
+        </w:rPr>
+        <w:t>splitting:</w:t>
+      </w:r>
+      <w:proofErr w:type="gramEnd"/>
+      <w:r>
+        <w:rPr>
+          <w:rFonts w:ascii="Arial" w:hAnsi="Arial" w:cs="Arial"/>
+          <w:sz w:val="22"/>
+          <w:szCs w:val="22"/>
+          <w:lang w:val="en-US"/>
+        </w:rPr>
+        <w:t xml:space="preserve"> a review of computational approaches for stratifying psychiatric disorders.</w:t>
+      </w:r>
+      <w:bookmarkEnd w:id="2"/>
+      <w:r>
+        <w:rPr>
+          <w:rFonts w:ascii="Arial" w:hAnsi="Arial" w:cs="Arial"/>
+          <w:sz w:val="22"/>
+          <w:szCs w:val="22"/>
+          <w:lang w:val="en-US"/>
+        </w:rPr>
+        <w:t xml:space="preserve"> </w:t>
+      </w:r>
+      <w:proofErr w:type="spellStart"/>
+      <w:r>
+        <w:rPr>
+          <w:rFonts w:ascii="Arial" w:hAnsi="Arial" w:cs="Arial"/>
+          <w:i/>
+          <w:iCs/>
+          <w:sz w:val="22"/>
+          <w:szCs w:val="22"/>
+          <w:lang w:val="en-US"/>
+        </w:rPr>
+        <w:t>Biol</w:t>
+      </w:r>
+      <w:proofErr w:type="spellEnd"/>
+      <w:r>
+        <w:rPr>
+          <w:rFonts w:ascii="Arial" w:hAnsi="Arial" w:cs="Arial"/>
+          <w:i/>
+          <w:iCs/>
+          <w:sz w:val="22"/>
+          <w:szCs w:val="22"/>
+          <w:lang w:val="en-US"/>
+        </w:rPr>
+        <w:t xml:space="preserve"> </w:t>
+      </w:r>
+      <w:proofErr w:type="spellStart"/>
+      <w:r>
+        <w:rPr>
+          <w:rFonts w:ascii="Arial" w:hAnsi="Arial" w:cs="Arial"/>
+          <w:i/>
+          <w:iCs/>
+          <w:sz w:val="22"/>
+          <w:szCs w:val="22"/>
+          <w:lang w:val="en-US"/>
+        </w:rPr>
+        <w:t>Psy</w:t>
+      </w:r>
+      <w:proofErr w:type="spellEnd"/>
+      <w:r>
+        <w:rPr>
+          <w:rFonts w:ascii="Arial" w:hAnsi="Arial" w:cs="Arial"/>
+          <w:i/>
+          <w:iCs/>
+          <w:sz w:val="22"/>
+          <w:szCs w:val="22"/>
+          <w:lang w:val="en-US"/>
+        </w:rPr>
+        <w:t>: CNNI</w:t>
+      </w:r>
+      <w:r>
+        <w:rPr>
+          <w:rFonts w:ascii="Arial" w:hAnsi="Arial" w:cs="Arial"/>
+          <w:sz w:val="22"/>
+          <w:szCs w:val="22"/>
+          <w:lang w:val="en-US"/>
+        </w:rPr>
+        <w:t>.</w:t>
+      </w:r>
+      <w:bookmarkStart w:id="3" w:name="_GoBack"/>
+      <w:bookmarkEnd w:id="3"/>
     </w:p>
+    <w:p/>
     <w:sectPr>
       <w:type w:val="continuous"/>
       <w:pgSz w:w="11906" w:h="16838"/>
-      <w:pgMar w:left="1134" w:right="1134" w:header="0" w:top="1134" w:footer="0" w:bottom="1134" w:gutter="0"/>
-      <w:pgNumType w:fmt="decimal"/>
-      <w:formProt w:val="false"/>
-      <w:textDirection w:val="lrTb"/>
-      <w:docGrid w:type="default" w:linePitch="240" w:charSpace="4294961151"/>
+      <w:pgMar w:top="1134" w:right="1134" w:bottom="1134" w:left="1134" w:header="0" w:footer="0" w:gutter="0"/>
+      <w:cols w:space="720"/>
+      <w:formProt w:val="0"/>
+      <w:docGrid w:linePitch="240" w:charSpace="-6145"/>
     </w:sectPr>
   </w:body>
 </w:document>
 </file>
 
 <file path=word/numbering.xml><?xml version="1.0" encoding="utf-8"?>
-<w:numbering xmlns:w="http://schemas.openxmlformats.org/wordprocessingml/2006/main" xmlns:o="urn:schemas-microsoft-com:office:office" xmlns:r="http://schemas.openxmlformats.org/officeDocument/2006/relationships" xmlns:v="urn:schemas-microsoft-com:vml">
-  <w:abstractNum w:abstractNumId="1">
+<w:numbering xmlns:wpc="http://schemas.microsoft.com/office/word/2010/wordprocessingCanvas" xmlns:cx="http://schemas.microsoft.com/office/drawing/2014/chartex" xmlns:cx1="http://schemas.microsoft.com/office/drawing/2015/9/8/chartex" xmlns:mc="http://schemas.openxmlformats.org/markup-compatibility/2006" xmlns:o="urn:schemas-microsoft-com:office:office" xmlns:r="http://schemas.openxmlformats.org/officeDocument/2006/relationships" xmlns:m="http://schemas.openxmlformats.org/officeDocument/2006/math" xmlns:v="urn:schemas-microsoft-com:vml" xmlns:wp14="http://schemas.microsoft.com/office/word/2010/wordprocessingDrawing" xmlns:wp="http://schemas.openxmlformats.org/drawingml/2006/wordprocessingDrawing" xmlns:w10="urn:schemas-microsoft-com:office:word" xmlns:w="http://schemas.openxmlformats.org/wordprocessingml/2006/main" xmlns:w14="http://schemas.microsoft.com/office/word/2010/wordml" xmlns:w15="http://schemas.microsoft.com/office/word/2012/wordml" xmlns:w16se="http://schemas.microsoft.com/office/word/2015/wordml/symex" xmlns:wpg="http://schemas.microsoft.com/office/word/2010/wordprocessingGroup" xmlns:wpi="http://schemas.microsoft.com/office/word/2010/wordprocessingInk" xmlns:wne="http://schemas.microsoft.com/office/word/2006/wordml" xmlns:wps="http://schemas.microsoft.com/office/word/2010/wordprocessingShape" mc:Ignorable="w14 w15 w16se wp14">
+  <w:abstractNum w:abstractNumId="0" w15:restartNumberingAfterBreak="0">
+    <w:nsid w:val="230B236E"/>
+    <w:multiLevelType w:val="multilevel"/>
+    <w:tmpl w:val="E94A75FC"/>
     <w:lvl w:ilvl="0">
       <w:start w:val="1"/>
       <w:numFmt w:val="bullet"/>
@@ -1825,12 +1845,12 @@
       <w:lvlText w:val=""/>
       <w:lvlJc w:val="left"/>
       <w:pPr>
-        <w:ind w:left="283" w:hanging="-80"/>
+        <w:ind w:left="720" w:hanging="360"/>
       </w:pPr>
       <w:rPr>
         <w:rFonts w:ascii="Symbol" w:hAnsi="Symbol" w:cs="Symbol" w:hint="default"/>
+        <w:b/>
         <w:sz w:val="22"/>
-        <w:rFonts w:cs="Symbol"/>
       </w:rPr>
     </w:lvl>
     <w:lvl w:ilvl="1">
@@ -1846,7 +1866,6 @@
       </w:pPr>
       <w:rPr>
         <w:rFonts w:ascii="Symbol" w:hAnsi="Symbol" w:cs="Symbol" w:hint="default"/>
-        <w:rFonts w:cs="Symbol"/>
       </w:rPr>
     </w:lvl>
     <w:lvl w:ilvl="2">
@@ -1862,7 +1881,6 @@
       </w:pPr>
       <w:rPr>
         <w:rFonts w:ascii="Symbol" w:hAnsi="Symbol" w:cs="Symbol" w:hint="default"/>
-        <w:rFonts w:cs="Symbol"/>
       </w:rPr>
     </w:lvl>
     <w:lvl w:ilvl="3">
@@ -1878,7 +1896,6 @@
       </w:pPr>
       <w:rPr>
         <w:rFonts w:ascii="Symbol" w:hAnsi="Symbol" w:cs="Symbol" w:hint="default"/>
-        <w:rFonts w:cs="Symbol"/>
       </w:rPr>
     </w:lvl>
     <w:lvl w:ilvl="4">
@@ -1894,7 +1911,6 @@
       </w:pPr>
       <w:rPr>
         <w:rFonts w:ascii="Symbol" w:hAnsi="Symbol" w:cs="Symbol" w:hint="default"/>
-        <w:rFonts w:cs="Symbol"/>
       </w:rPr>
     </w:lvl>
     <w:lvl w:ilvl="5">
@@ -1910,7 +1926,6 @@
       </w:pPr>
       <w:rPr>
         <w:rFonts w:ascii="Symbol" w:hAnsi="Symbol" w:cs="Symbol" w:hint="default"/>
-        <w:rFonts w:cs="Symbol"/>
       </w:rPr>
     </w:lvl>
     <w:lvl w:ilvl="6">
@@ -1926,7 +1941,6 @@
       </w:pPr>
       <w:rPr>
         <w:rFonts w:ascii="Symbol" w:hAnsi="Symbol" w:cs="Symbol" w:hint="default"/>
-        <w:rFonts w:cs="Symbol"/>
       </w:rPr>
     </w:lvl>
     <w:lvl w:ilvl="7">
@@ -1942,7 +1956,6 @@
       </w:pPr>
       <w:rPr>
         <w:rFonts w:ascii="Symbol" w:hAnsi="Symbol" w:cs="Symbol" w:hint="default"/>
-        <w:rFonts w:cs="Symbol"/>
       </w:rPr>
     </w:lvl>
     <w:lvl w:ilvl="8">
@@ -1958,11 +1971,13 @@
       </w:pPr>
       <w:rPr>
         <w:rFonts w:ascii="Symbol" w:hAnsi="Symbol" w:cs="Symbol" w:hint="default"/>
-        <w:rFonts w:cs="Symbol"/>
       </w:rPr>
     </w:lvl>
   </w:abstractNum>
-  <w:abstractNum w:abstractNumId="2">
+  <w:abstractNum w:abstractNumId="1" w15:restartNumberingAfterBreak="0">
+    <w:nsid w:val="30D17984"/>
+    <w:multiLevelType w:val="multilevel"/>
+    <w:tmpl w:val="0EA65B5C"/>
     <w:lvl w:ilvl="0">
       <w:start w:val="1"/>
       <w:numFmt w:val="bullet"/>
@@ -1970,13 +1985,11 @@
       <w:lvlText w:val=""/>
       <w:lvlJc w:val="left"/>
       <w:pPr>
-        <w:ind w:left="720" w:hanging="360"/>
+        <w:ind w:left="283" w:firstLine="80"/>
       </w:pPr>
       <w:rPr>
         <w:rFonts w:ascii="Symbol" w:hAnsi="Symbol" w:cs="Symbol" w:hint="default"/>
         <w:sz w:val="22"/>
-        <w:b/>
-        <w:rFonts w:cs="Symbol"/>
       </w:rPr>
     </w:lvl>
     <w:lvl w:ilvl="1">
@@ -1992,7 +2005,6 @@
       </w:pPr>
       <w:rPr>
         <w:rFonts w:ascii="Symbol" w:hAnsi="Symbol" w:cs="Symbol" w:hint="default"/>
-        <w:rFonts w:cs="Symbol"/>
       </w:rPr>
     </w:lvl>
     <w:lvl w:ilvl="2">
@@ -2008,7 +2020,6 @@
       </w:pPr>
       <w:rPr>
         <w:rFonts w:ascii="Symbol" w:hAnsi="Symbol" w:cs="Symbol" w:hint="default"/>
-        <w:rFonts w:cs="Symbol"/>
       </w:rPr>
     </w:lvl>
     <w:lvl w:ilvl="3">
@@ -2024,7 +2035,6 @@
       </w:pPr>
       <w:rPr>
         <w:rFonts w:ascii="Symbol" w:hAnsi="Symbol" w:cs="Symbol" w:hint="default"/>
-        <w:rFonts w:cs="Symbol"/>
       </w:rPr>
     </w:lvl>
     <w:lvl w:ilvl="4">
@@ -2040,7 +2050,6 @@
       </w:pPr>
       <w:rPr>
         <w:rFonts w:ascii="Symbol" w:hAnsi="Symbol" w:cs="Symbol" w:hint="default"/>
-        <w:rFonts w:cs="Symbol"/>
       </w:rPr>
     </w:lvl>
     <w:lvl w:ilvl="5">
@@ -2056,7 +2065,6 @@
       </w:pPr>
       <w:rPr>
         <w:rFonts w:ascii="Symbol" w:hAnsi="Symbol" w:cs="Symbol" w:hint="default"/>
-        <w:rFonts w:cs="Symbol"/>
       </w:rPr>
     </w:lvl>
     <w:lvl w:ilvl="6">
@@ -2072,7 +2080,6 @@
       </w:pPr>
       <w:rPr>
         <w:rFonts w:ascii="Symbol" w:hAnsi="Symbol" w:cs="Symbol" w:hint="default"/>
-        <w:rFonts w:cs="Symbol"/>
       </w:rPr>
     </w:lvl>
     <w:lvl w:ilvl="7">
@@ -2088,7 +2095,6 @@
       </w:pPr>
       <w:rPr>
         <w:rFonts w:ascii="Symbol" w:hAnsi="Symbol" w:cs="Symbol" w:hint="default"/>
-        <w:rFonts w:cs="Symbol"/>
       </w:rPr>
     </w:lvl>
     <w:lvl w:ilvl="8">
@@ -2104,11 +2110,13 @@
       </w:pPr>
       <w:rPr>
         <w:rFonts w:ascii="Symbol" w:hAnsi="Symbol" w:cs="Symbol" w:hint="default"/>
-        <w:rFonts w:cs="Symbol"/>
       </w:rPr>
     </w:lvl>
   </w:abstractNum>
-  <w:abstractNum w:abstractNumId="3">
+  <w:abstractNum w:abstractNumId="2" w15:restartNumberingAfterBreak="0">
+    <w:nsid w:val="60CB1102"/>
+    <w:multiLevelType w:val="multilevel"/>
+    <w:tmpl w:val="5D6EC520"/>
     <w:lvl w:ilvl="0">
       <w:start w:val="1"/>
       <w:numFmt w:val="none"/>
@@ -2231,52 +2239,435 @@
     <w:abstractNumId w:val="1"/>
   </w:num>
   <w:num w:numId="2">
-    <w:abstractNumId w:val="2"/>
+    <w:abstractNumId w:val="0"/>
   </w:num>
   <w:num w:numId="3">
-    <w:abstractNumId w:val="3"/>
+    <w:abstractNumId w:val="2"/>
   </w:num>
 </w:numbering>
 </file>
 
 <file path=word/styles.xml><?xml version="1.0" encoding="utf-8"?>
-<w:styles xmlns:w="http://schemas.openxmlformats.org/wordprocessingml/2006/main" xmlns:w14="http://schemas.microsoft.com/office/word/2010/wordml" xmlns:mc="http://schemas.openxmlformats.org/markup-compatibility/2006" mc:Ignorable="w14">
+<w:styles xmlns:mc="http://schemas.openxmlformats.org/markup-compatibility/2006" xmlns:r="http://schemas.openxmlformats.org/officeDocument/2006/relationships" xmlns:w="http://schemas.openxmlformats.org/wordprocessingml/2006/main" xmlns:w14="http://schemas.microsoft.com/office/word/2010/wordml" xmlns:w15="http://schemas.microsoft.com/office/word/2012/wordml" xmlns:w16se="http://schemas.microsoft.com/office/word/2015/wordml/symex" mc:Ignorable="w14 w15 w16se">
   <w:docDefaults>
     <w:rPrDefault>
       <w:rPr>
-        <w:rFonts w:ascii="Liberation Serif" w:hAnsi="Liberation Serif" w:eastAsia="Noto Sans CJK SC Regular" w:cs="FreeSans"/>
-        <w:sz w:val="20"/>
+        <w:rFonts w:ascii="Liberation Serif" w:eastAsia="Noto Sans CJK SC Regular" w:hAnsi="Liberation Serif" w:cs="FreeSans"/>
         <w:szCs w:val="24"/>
         <w:lang w:val="fr-FR" w:eastAsia="zh-CN" w:bidi="hi-IN"/>
       </w:rPr>
     </w:rPrDefault>
-    <w:pPrDefault>
-      <w:pPr/>
-    </w:pPrDefault>
+    <w:pPrDefault/>
   </w:docDefaults>
-  <w:style w:type="paragraph" w:styleId="Normal">
+  <w:latentStyles w:defLockedState="0" w:defUIPriority="99" w:defSemiHidden="0" w:defUnhideWhenUsed="0" w:defQFormat="0" w:count="371">
+    <w:lsdException w:name="Normal" w:uiPriority="0" w:qFormat="1"/>
+    <w:lsdException w:name="heading 1" w:uiPriority="9" w:qFormat="1"/>
+    <w:lsdException w:name="heading 2" w:semiHidden="1" w:uiPriority="9" w:unhideWhenUsed="1" w:qFormat="1"/>
+    <w:lsdException w:name="heading 3" w:semiHidden="1" w:uiPriority="9" w:unhideWhenUsed="1" w:qFormat="1"/>
+    <w:lsdException w:name="heading 4" w:semiHidden="1" w:uiPriority="9" w:unhideWhenUsed="1" w:qFormat="1"/>
+    <w:lsdException w:name="heading 5" w:semiHidden="1" w:uiPriority="9" w:unhideWhenUsed="1" w:qFormat="1"/>
+    <w:lsdException w:name="heading 6" w:semiHidden="1" w:uiPriority="9" w:unhideWhenUsed="1" w:qFormat="1"/>
+    <w:lsdException w:name="heading 7" w:semiHidden="1" w:uiPriority="9" w:unhideWhenUsed="1" w:qFormat="1"/>
+    <w:lsdException w:name="heading 8" w:semiHidden="1" w:uiPriority="9" w:unhideWhenUsed="1" w:qFormat="1"/>
+    <w:lsdException w:name="heading 9" w:semiHidden="1" w:uiPriority="9" w:unhideWhenUsed="1" w:qFormat="1"/>
+    <w:lsdException w:name="index 1" w:semiHidden="1" w:unhideWhenUsed="1"/>
+    <w:lsdException w:name="index 2" w:semiHidden="1" w:unhideWhenUsed="1"/>
+    <w:lsdException w:name="index 3" w:semiHidden="1" w:unhideWhenUsed="1"/>
+    <w:lsdException w:name="index 4" w:semiHidden="1" w:unhideWhenUsed="1"/>
+    <w:lsdException w:name="index 5" w:semiHidden="1" w:unhideWhenUsed="1"/>
+    <w:lsdException w:name="index 6" w:semiHidden="1" w:unhideWhenUsed="1"/>
+    <w:lsdException w:name="index 7" w:semiHidden="1" w:unhideWhenUsed="1"/>
+    <w:lsdException w:name="index 8" w:semiHidden="1" w:unhideWhenUsed="1"/>
+    <w:lsdException w:name="index 9" w:semiHidden="1" w:unhideWhenUsed="1"/>
+    <w:lsdException w:name="toc 1" w:semiHidden="1" w:uiPriority="39" w:unhideWhenUsed="1"/>
+    <w:lsdException w:name="toc 2" w:semiHidden="1" w:uiPriority="39" w:unhideWhenUsed="1"/>
+    <w:lsdException w:name="toc 3" w:semiHidden="1" w:uiPriority="39" w:unhideWhenUsed="1"/>
+    <w:lsdException w:name="toc 4" w:semiHidden="1" w:uiPriority="39" w:unhideWhenUsed="1"/>
+    <w:lsdException w:name="toc 5" w:semiHidden="1" w:uiPriority="39" w:unhideWhenUsed="1"/>
+    <w:lsdException w:name="toc 6" w:semiHidden="1" w:uiPriority="39" w:unhideWhenUsed="1"/>
+    <w:lsdException w:name="toc 7" w:semiHidden="1" w:uiPriority="39" w:unhideWhenUsed="1"/>
+    <w:lsdException w:name="toc 8" w:semiHidden="1" w:uiPriority="39" w:unhideWhenUsed="1"/>
+    <w:lsdException w:name="toc 9" w:semiHidden="1" w:uiPriority="39" w:unhideWhenUsed="1"/>
+    <w:lsdException w:name="Normal Indent" w:semiHidden="1" w:unhideWhenUsed="1"/>
+    <w:lsdException w:name="footnote text" w:semiHidden="1" w:unhideWhenUsed="1"/>
+    <w:lsdException w:name="annotation text" w:semiHidden="1" w:unhideWhenUsed="1"/>
+    <w:lsdException w:name="header" w:semiHidden="1" w:unhideWhenUsed="1"/>
+    <w:lsdException w:name="footer" w:semiHidden="1" w:unhideWhenUsed="1"/>
+    <w:lsdException w:name="index heading" w:semiHidden="1" w:unhideWhenUsed="1"/>
+    <w:lsdException w:name="caption" w:semiHidden="1" w:uiPriority="35" w:unhideWhenUsed="1" w:qFormat="1"/>
+    <w:lsdException w:name="table of figures" w:semiHidden="1" w:unhideWhenUsed="1"/>
+    <w:lsdException w:name="envelope address" w:semiHidden="1" w:unhideWhenUsed="1"/>
+    <w:lsdException w:name="envelope return" w:semiHidden="1" w:unhideWhenUsed="1"/>
+    <w:lsdException w:name="footnote reference" w:semiHidden="1" w:unhideWhenUsed="1"/>
+    <w:lsdException w:name="annotation reference" w:semiHidden="1" w:unhideWhenUsed="1"/>
+    <w:lsdException w:name="line number" w:semiHidden="1" w:unhideWhenUsed="1"/>
+    <w:lsdException w:name="page number" w:semiHidden="1" w:unhideWhenUsed="1"/>
+    <w:lsdException w:name="endnote reference" w:semiHidden="1" w:unhideWhenUsed="1"/>
+    <w:lsdException w:name="endnote text" w:semiHidden="1" w:unhideWhenUsed="1"/>
+    <w:lsdException w:name="table of authorities" w:semiHidden="1" w:unhideWhenUsed="1"/>
+    <w:lsdException w:name="macro" w:semiHidden="1" w:unhideWhenUsed="1"/>
+    <w:lsdException w:name="toa heading" w:semiHidden="1" w:unhideWhenUsed="1"/>
+    <w:lsdException w:name="List" w:semiHidden="1" w:unhideWhenUsed="1"/>
+    <w:lsdException w:name="List Bullet" w:semiHidden="1" w:unhideWhenUsed="1"/>
+    <w:lsdException w:name="List Number" w:semiHidden="1" w:unhideWhenUsed="1"/>
+    <w:lsdException w:name="List 2" w:semiHidden="1" w:unhideWhenUsed="1"/>
+    <w:lsdException w:name="List 3" w:semiHidden="1" w:unhideWhenUsed="1"/>
+    <w:lsdException w:name="List 4" w:semiHidden="1" w:unhideWhenUsed="1"/>
+    <w:lsdException w:name="List 5" w:semiHidden="1" w:unhideWhenUsed="1"/>
+    <w:lsdException w:name="List Bullet 2" w:semiHidden="1" w:unhideWhenUsed="1"/>
+    <w:lsdException w:name="List Bullet 3" w:semiHidden="1" w:unhideWhenUsed="1"/>
+    <w:lsdException w:name="List Bullet 4" w:semiHidden="1" w:unhideWhenUsed="1"/>
+    <w:lsdException w:name="List Bullet 5" w:semiHidden="1" w:unhideWhenUsed="1"/>
+    <w:lsdException w:name="List Number 2" w:semiHidden="1" w:unhideWhenUsed="1"/>
+    <w:lsdException w:name="List Number 3" w:semiHidden="1" w:unhideWhenUsed="1"/>
+    <w:lsdException w:name="List Number 4" w:semiHidden="1" w:unhideWhenUsed="1"/>
+    <w:lsdException w:name="List Number 5" w:semiHidden="1" w:unhideWhenUsed="1"/>
+    <w:lsdException w:name="Title" w:uiPriority="10" w:qFormat="1"/>
+    <w:lsdException w:name="Closing" w:semiHidden="1" w:unhideWhenUsed="1"/>
+    <w:lsdException w:name="Signature" w:semiHidden="1" w:unhideWhenUsed="1"/>
+    <w:lsdException w:name="Default Paragraph Font" w:semiHidden="1" w:uiPriority="1" w:unhideWhenUsed="1"/>
+    <w:lsdException w:name="Body Text" w:semiHidden="1" w:unhideWhenUsed="1"/>
+    <w:lsdException w:name="Body Text Indent" w:semiHidden="1" w:unhideWhenUsed="1"/>
+    <w:lsdException w:name="List Continue" w:semiHidden="1" w:unhideWhenUsed="1"/>
+    <w:lsdException w:name="List Continue 2" w:semiHidden="1" w:unhideWhenUsed="1"/>
+    <w:lsdException w:name="List Continue 3" w:semiHidden="1" w:unhideWhenUsed="1"/>
+    <w:lsdException w:name="List Continue 4" w:semiHidden="1" w:unhideWhenUsed="1"/>
+    <w:lsdException w:name="List Continue 5" w:semiHidden="1" w:unhideWhenUsed="1"/>
+    <w:lsdException w:name="Message Header" w:semiHidden="1" w:unhideWhenUsed="1"/>
+    <w:lsdException w:name="Subtitle" w:uiPriority="11" w:qFormat="1"/>
+    <w:lsdException w:name="Salutation" w:semiHidden="1" w:unhideWhenUsed="1"/>
+    <w:lsdException w:name="Date" w:semiHidden="1" w:unhideWhenUsed="1"/>
+    <w:lsdException w:name="Body Text First Indent" w:semiHidden="1" w:unhideWhenUsed="1"/>
+    <w:lsdException w:name="Body Text First Indent 2" w:semiHidden="1" w:unhideWhenUsed="1"/>
+    <w:lsdException w:name="Note Heading" w:semiHidden="1" w:unhideWhenUsed="1"/>
+    <w:lsdException w:name="Body Text 2" w:semiHidden="1" w:unhideWhenUsed="1"/>
+    <w:lsdException w:name="Body Text 3" w:semiHidden="1" w:unhideWhenUsed="1"/>
+    <w:lsdException w:name="Body Text Indent 2" w:semiHidden="1" w:unhideWhenUsed="1"/>
+    <w:lsdException w:name="Body Text Indent 3" w:semiHidden="1" w:unhideWhenUsed="1"/>
+    <w:lsdException w:name="Block Text" w:semiHidden="1" w:unhideWhenUsed="1"/>
+    <w:lsdException w:name="Hyperlink" w:semiHidden="1" w:unhideWhenUsed="1"/>
+    <w:lsdException w:name="FollowedHyperlink" w:semiHidden="1" w:unhideWhenUsed="1"/>
+    <w:lsdException w:name="Strong" w:uiPriority="22" w:qFormat="1"/>
+    <w:lsdException w:name="Emphasis" w:uiPriority="20" w:qFormat="1"/>
+    <w:lsdException w:name="Document Map" w:semiHidden="1" w:unhideWhenUsed="1"/>
+    <w:lsdException w:name="Plain Text" w:semiHidden="1" w:unhideWhenUsed="1"/>
+    <w:lsdException w:name="E-mail Signature" w:semiHidden="1" w:unhideWhenUsed="1"/>
+    <w:lsdException w:name="HTML Top of Form" w:semiHidden="1" w:unhideWhenUsed="1"/>
+    <w:lsdException w:name="HTML Bottom of Form" w:semiHidden="1" w:unhideWhenUsed="1"/>
+    <w:lsdException w:name="Normal (Web)" w:semiHidden="1" w:unhideWhenUsed="1"/>
+    <w:lsdException w:name="HTML Acronym" w:semiHidden="1" w:unhideWhenUsed="1"/>
+    <w:lsdException w:name="HTML Address" w:semiHidden="1" w:unhideWhenUsed="1"/>
+    <w:lsdException w:name="HTML Cite" w:semiHidden="1" w:unhideWhenUsed="1"/>
+    <w:lsdException w:name="HTML Code" w:semiHidden="1" w:unhideWhenUsed="1"/>
+    <w:lsdException w:name="HTML Definition" w:semiHidden="1" w:unhideWhenUsed="1"/>
+    <w:lsdException w:name="HTML Keyboard" w:semiHidden="1" w:unhideWhenUsed="1"/>
+    <w:lsdException w:name="HTML Preformatted" w:semiHidden="1" w:unhideWhenUsed="1"/>
+    <w:lsdException w:name="HTML Sample" w:semiHidden="1" w:unhideWhenUsed="1"/>
+    <w:lsdException w:name="HTML Typewriter" w:semiHidden="1" w:unhideWhenUsed="1"/>
+    <w:lsdException w:name="HTML Variable" w:semiHidden="1" w:unhideWhenUsed="1"/>
+    <w:lsdException w:name="Normal Table" w:semiHidden="1" w:unhideWhenUsed="1"/>
+    <w:lsdException w:name="annotation subject" w:semiHidden="1" w:unhideWhenUsed="1"/>
+    <w:lsdException w:name="No List" w:semiHidden="1" w:unhideWhenUsed="1"/>
+    <w:lsdException w:name="Outline List 1" w:semiHidden="1" w:unhideWhenUsed="1"/>
+    <w:lsdException w:name="Outline List 2" w:semiHidden="1" w:unhideWhenUsed="1"/>
+    <w:lsdException w:name="Outline List 3" w:semiHidden="1" w:unhideWhenUsed="1"/>
+    <w:lsdException w:name="Table Simple 1" w:semiHidden="1" w:unhideWhenUsed="1"/>
+    <w:lsdException w:name="Table Simple 2" w:semiHidden="1" w:unhideWhenUsed="1"/>
+    <w:lsdException w:name="Table Simple 3" w:semiHidden="1" w:unhideWhenUsed="1"/>
+    <w:lsdException w:name="Table Classic 1" w:semiHidden="1" w:unhideWhenUsed="1"/>
+    <w:lsdException w:name="Table Classic 2" w:semiHidden="1" w:unhideWhenUsed="1"/>
+    <w:lsdException w:name="Table Classic 3" w:semiHidden="1" w:unhideWhenUsed="1"/>
+    <w:lsdException w:name="Table Classic 4" w:semiHidden="1" w:unhideWhenUsed="1"/>
+    <w:lsdException w:name="Table Colorful 1" w:semiHidden="1" w:unhideWhenUsed="1"/>
+    <w:lsdException w:name="Table Colorful 2" w:semiHidden="1" w:unhideWhenUsed="1"/>
+    <w:lsdException w:name="Table Colorful 3" w:semiHidden="1" w:unhideWhenUsed="1"/>
+    <w:lsdException w:name="Table Columns 1" w:semiHidden="1" w:unhideWhenUsed="1"/>
+    <w:lsdException w:name="Table Columns 2" w:semiHidden="1" w:unhideWhenUsed="1"/>
+    <w:lsdException w:name="Table Columns 3" w:semiHidden="1" w:unhideWhenUsed="1"/>
+    <w:lsdException w:name="Table Columns 4" w:semiHidden="1" w:unhideWhenUsed="1"/>
+    <w:lsdException w:name="Table Columns 5" w:semiHidden="1" w:unhideWhenUsed="1"/>
+    <w:lsdException w:name="Table Grid 1" w:semiHidden="1" w:unhideWhenUsed="1"/>
+    <w:lsdException w:name="Table Grid 2" w:semiHidden="1" w:unhideWhenUsed="1"/>
+    <w:lsdException w:name="Table Grid 3" w:semiHidden="1" w:unhideWhenUsed="1"/>
+    <w:lsdException w:name="Table Grid 4" w:semiHidden="1" w:unhideWhenUsed="1"/>
+    <w:lsdException w:name="Table Grid 5" w:semiHidden="1" w:unhideWhenUsed="1"/>
+    <w:lsdException w:name="Table Grid 6" w:semiHidden="1" w:unhideWhenUsed="1"/>
+    <w:lsdException w:name="Table Grid 7" w:semiHidden="1" w:unhideWhenUsed="1"/>
+    <w:lsdException w:name="Table Grid 8" w:semiHidden="1" w:unhideWhenUsed="1"/>
+    <w:lsdException w:name="Table List 1" w:semiHidden="1" w:unhideWhenUsed="1"/>
+    <w:lsdException w:name="Table List 2" w:semiHidden="1" w:unhideWhenUsed="1"/>
+    <w:lsdException w:name="Table List 3" w:semiHidden="1" w:unhideWhenUsed="1"/>
+    <w:lsdException w:name="Table List 4" w:semiHidden="1" w:unhideWhenUsed="1"/>
+    <w:lsdException w:name="Table List 5" w:semiHidden="1" w:unhideWhenUsed="1"/>
+    <w:lsdException w:name="Table List 6" w:semiHidden="1" w:unhideWhenUsed="1"/>
+    <w:lsdException w:name="Table List 7" w:semiHidden="1" w:unhideWhenUsed="1"/>
+    <w:lsdException w:name="Table List 8" w:semiHidden="1" w:unhideWhenUsed="1"/>
+    <w:lsdException w:name="Table 3D effects 1" w:semiHidden="1" w:unhideWhenUsed="1"/>
+    <w:lsdException w:name="Table 3D effects 2" w:semiHidden="1" w:unhideWhenUsed="1"/>
+    <w:lsdException w:name="Table 3D effects 3" w:semiHidden="1" w:unhideWhenUsed="1"/>
+    <w:lsdException w:name="Table Contemporary" w:semiHidden="1" w:unhideWhenUsed="1"/>
+    <w:lsdException w:name="Table Elegant" w:semiHidden="1" w:unhideWhenUsed="1"/>
+    <w:lsdException w:name="Table Professional" w:semiHidden="1" w:unhideWhenUsed="1"/>
+    <w:lsdException w:name="Table Subtle 1" w:semiHidden="1" w:unhideWhenUsed="1"/>
+    <w:lsdException w:name="Table Subtle 2" w:semiHidden="1" w:unhideWhenUsed="1"/>
+    <w:lsdException w:name="Table Web 1" w:semiHidden="1" w:unhideWhenUsed="1"/>
+    <w:lsdException w:name="Table Web 2" w:semiHidden="1" w:unhideWhenUsed="1"/>
+    <w:lsdException w:name="Table Web 3" w:semiHidden="1" w:unhideWhenUsed="1"/>
+    <w:lsdException w:name="Balloon Text" w:semiHidden="1" w:unhideWhenUsed="1"/>
+    <w:lsdException w:name="Table Grid" w:uiPriority="39"/>
+    <w:lsdException w:name="Table Theme" w:semiHidden="1" w:unhideWhenUsed="1"/>
+    <w:lsdException w:name="Placeholder Text" w:semiHidden="1"/>
+    <w:lsdException w:name="No Spacing" w:uiPriority="1" w:qFormat="1"/>
+    <w:lsdException w:name="Light Shading" w:uiPriority="60"/>
+    <w:lsdException w:name="Light List" w:uiPriority="61"/>
+    <w:lsdException w:name="Light Grid" w:uiPriority="62"/>
+    <w:lsdException w:name="Medium Shading 1" w:uiPriority="63"/>
+    <w:lsdException w:name="Medium Shading 2" w:uiPriority="64"/>
+    <w:lsdException w:name="Medium List 1" w:uiPriority="65"/>
+    <w:lsdException w:name="Medium List 2" w:uiPriority="66"/>
+    <w:lsdException w:name="Medium Grid 1" w:uiPriority="67"/>
+    <w:lsdException w:name="Medium Grid 2" w:uiPriority="68"/>
+    <w:lsdException w:name="Medium Grid 3" w:uiPriority="69"/>
+    <w:lsdException w:name="Dark List" w:uiPriority="70"/>
+    <w:lsdException w:name="Colorful Shading" w:uiPriority="71"/>
+    <w:lsdException w:name="Colorful List" w:uiPriority="72"/>
+    <w:lsdException w:name="Colorful Grid" w:uiPriority="73"/>
+    <w:lsdException w:name="Light Shading Accent 1" w:uiPriority="60"/>
+    <w:lsdException w:name="Light List Accent 1" w:uiPriority="61"/>
+    <w:lsdException w:name="Light Grid Accent 1" w:uiPriority="62"/>
+    <w:lsdException w:name="Medium Shading 1 Accent 1" w:uiPriority="63"/>
+    <w:lsdException w:name="Medium Shading 2 Accent 1" w:uiPriority="64"/>
+    <w:lsdException w:name="Medium List 1 Accent 1" w:uiPriority="65"/>
+    <w:lsdException w:name="Revision" w:semiHidden="1"/>
+    <w:lsdException w:name="List Paragraph" w:uiPriority="34" w:qFormat="1"/>
+    <w:lsdException w:name="Quote" w:uiPriority="29" w:qFormat="1"/>
+    <w:lsdException w:name="Intense Quote" w:uiPriority="30" w:qFormat="1"/>
+    <w:lsdException w:name="Medium List 2 Accent 1" w:uiPriority="66"/>
+    <w:lsdException w:name="Medium Grid 1 Accent 1" w:uiPriority="67"/>
+    <w:lsdException w:name="Medium Grid 2 Accent 1" w:uiPriority="68"/>
+    <w:lsdException w:name="Medium Grid 3 Accent 1" w:uiPriority="69"/>
+    <w:lsdException w:name="Dark List Accent 1" w:uiPriority="70"/>
+    <w:lsdException w:name="Colorful Shading Accent 1" w:uiPriority="71"/>
+    <w:lsdException w:name="Colorful List Accent 1" w:uiPriority="72"/>
+    <w:lsdException w:name="Colorful Grid Accent 1" w:uiPriority="73"/>
+    <w:lsdException w:name="Light Shading Accent 2" w:uiPriority="60"/>
+    <w:lsdException w:name="Light List Accent 2" w:uiPriority="61"/>
+    <w:lsdException w:name="Light Grid Accent 2" w:uiPriority="62"/>
+    <w:lsdException w:name="Medium Shading 1 Accent 2" w:uiPriority="63"/>
+    <w:lsdException w:name="Medium Shading 2 Accent 2" w:uiPriority="64"/>
+    <w:lsdException w:name="Medium List 1 Accent 2" w:uiPriority="65"/>
+    <w:lsdException w:name="Medium List 2 Accent 2" w:uiPriority="66"/>
+    <w:lsdException w:name="Medium Grid 1 Accent 2" w:uiPriority="67"/>
+    <w:lsdException w:name="Medium Grid 2 Accent 2" w:uiPriority="68"/>
+    <w:lsdException w:name="Medium Grid 3 Accent 2" w:uiPriority="69"/>
+    <w:lsdException w:name="Dark List Accent 2" w:uiPriority="70"/>
+    <w:lsdException w:name="Colorful Shading Accent 2" w:uiPriority="71"/>
+    <w:lsdException w:name="Colorful List Accent 2" w:uiPriority="72"/>
+    <w:lsdException w:name="Colorful Grid Accent 2" w:uiPriority="73"/>
+    <w:lsdException w:name="Light Shading Accent 3" w:uiPriority="60"/>
+    <w:lsdException w:name="Light List Accent 3" w:uiPriority="61"/>
+    <w:lsdException w:name="Light Grid Accent 3" w:uiPriority="62"/>
+    <w:lsdException w:name="Medium Shading 1 Accent 3" w:uiPriority="63"/>
+    <w:lsdException w:name="Medium Shading 2 Accent 3" w:uiPriority="64"/>
+    <w:lsdException w:name="Medium List 1 Accent 3" w:uiPriority="65"/>
+    <w:lsdException w:name="Medium List 2 Accent 3" w:uiPriority="66"/>
+    <w:lsdException w:name="Medium Grid 1 Accent 3" w:uiPriority="67"/>
+    <w:lsdException w:name="Medium Grid 2 Accent 3" w:uiPriority="68"/>
+    <w:lsdException w:name="Medium Grid 3 Accent 3" w:uiPriority="69"/>
+    <w:lsdException w:name="Dark List Accent 3" w:uiPriority="70"/>
+    <w:lsdException w:name="Colorful Shading Accent 3" w:uiPriority="71"/>
+    <w:lsdException w:name="Colorful List Accent 3" w:uiPriority="72"/>
+    <w:lsdException w:name="Colorful Grid Accent 3" w:uiPriority="73"/>
+    <w:lsdException w:name="Light Shading Accent 4" w:uiPriority="60"/>
+    <w:lsdException w:name="Light List Accent 4" w:uiPriority="61"/>
+    <w:lsdException w:name="Light Grid Accent 4" w:uiPriority="62"/>
+    <w:lsdException w:name="Medium Shading 1 Accent 4" w:uiPriority="63"/>
+    <w:lsdException w:name="Medium Shading 2 Accent 4" w:uiPriority="64"/>
+    <w:lsdException w:name="Medium List 1 Accent 4" w:uiPriority="65"/>
+    <w:lsdException w:name="Medium List 2 Accent 4" w:uiPriority="66"/>
+    <w:lsdException w:name="Medium Grid 1 Accent 4" w:uiPriority="67"/>
+    <w:lsdException w:name="Medium Grid 2 Accent 4" w:uiPriority="68"/>
+    <w:lsdException w:name="Medium Grid 3 Accent 4" w:uiPriority="69"/>
+    <w:lsdException w:name="Dark List Accent 4" w:uiPriority="70"/>
+    <w:lsdException w:name="Colorful Shading Accent 4" w:uiPriority="71"/>
+    <w:lsdException w:name="Colorful List Accent 4" w:uiPriority="72"/>
+    <w:lsdException w:name="Colorful Grid Accent 4" w:uiPriority="73"/>
+    <w:lsdException w:name="Light Shading Accent 5" w:uiPriority="60"/>
+    <w:lsdException w:name="Light List Accent 5" w:uiPriority="61"/>
+    <w:lsdException w:name="Light Grid Accent 5" w:uiPriority="62"/>
+    <w:lsdException w:name="Medium Shading 1 Accent 5" w:uiPriority="63"/>
+    <w:lsdException w:name="Medium Shading 2 Accent 5" w:uiPriority="64"/>
+    <w:lsdException w:name="Medium List 1 Accent 5" w:uiPriority="65"/>
+    <w:lsdException w:name="Medium List 2 Accent 5" w:uiPriority="66"/>
+    <w:lsdException w:name="Medium Grid 1 Accent 5" w:uiPriority="67"/>
+    <w:lsdException w:name="Medium Grid 2 Accent 5" w:uiPriority="68"/>
+    <w:lsdException w:name="Medium Grid 3 Accent 5" w:uiPriority="69"/>
+    <w:lsdException w:name="Dark List Accent 5" w:uiPriority="70"/>
+    <w:lsdException w:name="Colorful Shading Accent 5" w:uiPriority="71"/>
+    <w:lsdException w:name="Colorful List Accent 5" w:uiPriority="72"/>
+    <w:lsdException w:name="Colorful Grid Accent 5" w:uiPriority="73"/>
+    <w:lsdException w:name="Light Shading Accent 6" w:uiPriority="60"/>
+    <w:lsdException w:name="Light List Accent 6" w:uiPriority="61"/>
+    <w:lsdException w:name="Light Grid Accent 6" w:uiPriority="62"/>
+    <w:lsdException w:name="Medium Shading 1 Accent 6" w:uiPriority="63"/>
+    <w:lsdException w:name="Medium Shading 2 Accent 6" w:uiPriority="64"/>
+    <w:lsdException w:name="Medium List 1 Accent 6" w:uiPriority="65"/>
+    <w:lsdException w:name="Medium List 2 Accent 6" w:uiPriority="66"/>
+    <w:lsdException w:name="Medium Grid 1 Accent 6" w:uiPriority="67"/>
+    <w:lsdException w:name="Medium Grid 2 Accent 6" w:uiPriority="68"/>
+    <w:lsdException w:name="Medium Grid 3 Accent 6" w:uiPriority="69"/>
+    <w:lsdException w:name="Dark List Accent 6" w:uiPriority="70"/>
+    <w:lsdException w:name="Colorful Shading Accent 6" w:uiPriority="71"/>
+    <w:lsdException w:name="Colorful List Accent 6" w:uiPriority="72"/>
+    <w:lsdException w:name="Colorful Grid Accent 6" w:uiPriority="73"/>
+    <w:lsdException w:name="Subtle Emphasis" w:uiPriority="19" w:qFormat="1"/>
+    <w:lsdException w:name="Intense Emphasis" w:uiPriority="21" w:qFormat="1"/>
+    <w:lsdException w:name="Subtle Reference" w:uiPriority="31" w:qFormat="1"/>
+    <w:lsdException w:name="Intense Reference" w:uiPriority="32" w:qFormat="1"/>
+    <w:lsdException w:name="Book Title" w:uiPriority="33" w:qFormat="1"/>
+    <w:lsdException w:name="Bibliography" w:semiHidden="1" w:uiPriority="37" w:unhideWhenUsed="1"/>
+    <w:lsdException w:name="TOC Heading" w:semiHidden="1" w:uiPriority="39" w:unhideWhenUsed="1" w:qFormat="1"/>
+    <w:lsdException w:name="Plain Table 1" w:uiPriority="41"/>
+    <w:lsdException w:name="Plain Table 2" w:uiPriority="42"/>
+    <w:lsdException w:name="Plain Table 3" w:uiPriority="43"/>
+    <w:lsdException w:name="Plain Table 4" w:uiPriority="44"/>
+    <w:lsdException w:name="Plain Table 5" w:uiPriority="45"/>
+    <w:lsdException w:name="Grid Table Light" w:uiPriority="40"/>
+    <w:lsdException w:name="Grid Table 1 Light" w:uiPriority="46"/>
+    <w:lsdException w:name="Grid Table 2" w:uiPriority="47"/>
+    <w:lsdException w:name="Grid Table 3" w:uiPriority="48"/>
+    <w:lsdException w:name="Grid Table 4" w:uiPriority="49"/>
+    <w:lsdException w:name="Grid Table 5 Dark" w:uiPriority="50"/>
+    <w:lsdException w:name="Grid Table 6 Colorful" w:uiPriority="51"/>
+    <w:lsdException w:name="Grid Table 7 Colorful" w:uiPriority="52"/>
+    <w:lsdException w:name="Grid Table 1 Light Accent 1" w:uiPriority="46"/>
+    <w:lsdException w:name="Grid Table 2 Accent 1" w:uiPriority="47"/>
+    <w:lsdException w:name="Grid Table 3 Accent 1" w:uiPriority="48"/>
+    <w:lsdException w:name="Grid Table 4 Accent 1" w:uiPriority="49"/>
+    <w:lsdException w:name="Grid Table 5 Dark Accent 1" w:uiPriority="50"/>
+    <w:lsdException w:name="Grid Table 6 Colorful Accent 1" w:uiPriority="51"/>
+    <w:lsdException w:name="Grid Table 7 Colorful Accent 1" w:uiPriority="52"/>
+    <w:lsdException w:name="Grid Table 1 Light Accent 2" w:uiPriority="46"/>
+    <w:lsdException w:name="Grid Table 2 Accent 2" w:uiPriority="47"/>
+    <w:lsdException w:name="Grid Table 3 Accent 2" w:uiPriority="48"/>
+    <w:lsdException w:name="Grid Table 4 Accent 2" w:uiPriority="49"/>
+    <w:lsdException w:name="Grid Table 5 Dark Accent 2" w:uiPriority="50"/>
+    <w:lsdException w:name="Grid Table 6 Colorful Accent 2" w:uiPriority="51"/>
+    <w:lsdException w:name="Grid Table 7 Colorful Accent 2" w:uiPriority="52"/>
+    <w:lsdException w:name="Grid Table 1 Light Accent 3" w:uiPriority="46"/>
+    <w:lsdException w:name="Grid Table 2 Accent 3" w:uiPriority="47"/>
+    <w:lsdException w:name="Grid Table 3 Accent 3" w:uiPriority="48"/>
+    <w:lsdException w:name="Grid Table 4 Accent 3" w:uiPriority="49"/>
+    <w:lsdException w:name="Grid Table 5 Dark Accent 3" w:uiPriority="50"/>
+    <w:lsdException w:name="Grid Table 6 Colorful Accent 3" w:uiPriority="51"/>
+    <w:lsdException w:name="Grid Table 7 Colorful Accent 3" w:uiPriority="52"/>
+    <w:lsdException w:name="Grid Table 1 Light Accent 4" w:uiPriority="46"/>
+    <w:lsdException w:name="Grid Table 2 Accent 4" w:uiPriority="47"/>
+    <w:lsdException w:name="Grid Table 3 Accent 4" w:uiPriority="48"/>
+    <w:lsdException w:name="Grid Table 4 Accent 4" w:uiPriority="49"/>
+    <w:lsdException w:name="Grid Table 5 Dark Accent 4" w:uiPriority="50"/>
+    <w:lsdException w:name="Grid Table 6 Colorful Accent 4" w:uiPriority="51"/>
+    <w:lsdException w:name="Grid Table 7 Colorful Accent 4" w:uiPriority="52"/>
+    <w:lsdException w:name="Grid Table 1 Light Accent 5" w:uiPriority="46"/>
+    <w:lsdException w:name="Grid Table 2 Accent 5" w:uiPriority="47"/>
+    <w:lsdException w:name="Grid Table 3 Accent 5" w:uiPriority="48"/>
+    <w:lsdException w:name="Grid Table 4 Accent 5" w:uiPriority="49"/>
+    <w:lsdException w:name="Grid Table 5 Dark Accent 5" w:uiPriority="50"/>
+    <w:lsdException w:name="Grid Table 6 Colorful Accent 5" w:uiPriority="51"/>
+    <w:lsdException w:name="Grid Table 7 Colorful Accent 5" w:uiPriority="52"/>
+    <w:lsdException w:name="Grid Table 1 Light Accent 6" w:uiPriority="46"/>
+    <w:lsdException w:name="Grid Table 2 Accent 6" w:uiPriority="47"/>
+    <w:lsdException w:name="Grid Table 3 Accent 6" w:uiPriority="48"/>
+    <w:lsdException w:name="Grid Table 4 Accent 6" w:uiPriority="49"/>
+    <w:lsdException w:name="Grid Table 5 Dark Accent 6" w:uiPriority="50"/>
+    <w:lsdException w:name="Grid Table 6 Colorful Accent 6" w:uiPriority="51"/>
+    <w:lsdException w:name="Grid Table 7 Colorful Accent 6" w:uiPriority="52"/>
+    <w:lsdException w:name="List Table 1 Light" w:uiPriority="46"/>
+    <w:lsdException w:name="List Table 2" w:uiPriority="47"/>
+    <w:lsdException w:name="List Table 3" w:uiPriority="48"/>
+    <w:lsdException w:name="List Table 4" w:uiPriority="49"/>
+    <w:lsdException w:name="List Table 5 Dark" w:uiPriority="50"/>
+    <w:lsdException w:name="List Table 6 Colorful" w:uiPriority="51"/>
+    <w:lsdException w:name="List Table 7 Colorful" w:uiPriority="52"/>
+    <w:lsdException w:name="List Table 1 Light Accent 1" w:uiPriority="46"/>
+    <w:lsdException w:name="List Table 2 Accent 1" w:uiPriority="47"/>
+    <w:lsdException w:name="List Table 3 Accent 1" w:uiPriority="48"/>
+    <w:lsdException w:name="List Table 4 Accent 1" w:uiPriority="49"/>
+    <w:lsdException w:name="List Table 5 Dark Accent 1" w:uiPriority="50"/>
+    <w:lsdException w:name="List Table 6 Colorful Accent 1" w:uiPriority="51"/>
+    <w:lsdException w:name="List Table 7 Colorful Accent 1" w:uiPriority="52"/>
+    <w:lsdException w:name="List Table 1 Light Accent 2" w:uiPriority="46"/>
+    <w:lsdException w:name="List Table 2 Accent 2" w:uiPriority="47"/>
+    <w:lsdException w:name="List Table 3 Accent 2" w:uiPriority="48"/>
+    <w:lsdException w:name="List Table 4 Accent 2" w:uiPriority="49"/>
+    <w:lsdException w:name="List Table 5 Dark Accent 2" w:uiPriority="50"/>
+    <w:lsdException w:name="List Table 6 Colorful Accent 2" w:uiPriority="51"/>
+    <w:lsdException w:name="List Table 7 Colorful Accent 2" w:uiPriority="52"/>
+    <w:lsdException w:name="List Table 1 Light Accent 3" w:uiPriority="46"/>
+    <w:lsdException w:name="List Table 2 Accent 3" w:uiPriority="47"/>
+    <w:lsdException w:name="List Table 3 Accent 3" w:uiPriority="48"/>
+    <w:lsdException w:name="List Table 4 Accent 3" w:uiPriority="49"/>
+    <w:lsdException w:name="List Table 5 Dark Accent 3" w:uiPriority="50"/>
+    <w:lsdException w:name="List Table 6 Colorful Accent 3" w:uiPriority="51"/>
+    <w:lsdException w:name="List Table 7 Colorful Accent 3" w:uiPriority="52"/>
+    <w:lsdException w:name="List Table 1 Light Accent 4" w:uiPriority="46"/>
+    <w:lsdException w:name="List Table 2 Accent 4" w:uiPriority="47"/>
+    <w:lsdException w:name="List Table 3 Accent 4" w:uiPriority="48"/>
+    <w:lsdException w:name="List Table 4 Accent 4" w:uiPriority="49"/>
+    <w:lsdException w:name="List Table 5 Dark Accent 4" w:uiPriority="50"/>
+    <w:lsdException w:name="List Table 6 Colorful Accent 4" w:uiPriority="51"/>
+    <w:lsdException w:name="List Table 7 Colorful Accent 4" w:uiPriority="52"/>
+    <w:lsdException w:name="List Table 1 Light Accent 5" w:uiPriority="46"/>
+    <w:lsdException w:name="List Table 2 Accent 5" w:uiPriority="47"/>
+    <w:lsdException w:name="List Table 3 Accent 5" w:uiPriority="48"/>
+    <w:lsdException w:name="List Table 4 Accent 5" w:uiPriority="49"/>
+    <w:lsdException w:name="List Table 5 Dark Accent 5" w:uiPriority="50"/>
+    <w:lsdException w:name="List Table 6 Colorful Accent 5" w:uiPriority="51"/>
+    <w:lsdException w:name="List Table 7 Colorful Accent 5" w:uiPriority="52"/>
+    <w:lsdException w:name="List Table 1 Light Accent 6" w:uiPriority="46"/>
+    <w:lsdException w:name="List Table 2 Accent 6" w:uiPriority="47"/>
+    <w:lsdException w:name="List Table 3 Accent 6" w:uiPriority="48"/>
+    <w:lsdException w:name="List Table 4 Accent 6" w:uiPriority="49"/>
+    <w:lsdException w:name="List Table 5 Dark Accent 6" w:uiPriority="50"/>
+    <w:lsdException w:name="List Table 6 Colorful Accent 6" w:uiPriority="51"/>
+    <w:lsdException w:name="List Table 7 Colorful Accent 6" w:uiPriority="52"/>
+  </w:latentStyles>
+  <w:style w:type="paragraph" w:default="1" w:styleId="Normal">
     <w:name w:val="Normal"/>
     <w:qFormat/>
-    <w:pPr>
-      <w:widowControl/>
-      <w:overflowPunct w:val="true"/>
-      <w:bidi w:val="0"/>
-      <w:jc w:val="left"/>
-    </w:pPr>
-    <w:rPr>
-      <w:rFonts w:ascii="Liberation Serif" w:hAnsi="Liberation Serif" w:eastAsia="Noto Sans CJK SC Regular" w:cs="FreeSans"/>
+    <w:rPr>
       <w:color w:val="00000A"/>
       <w:sz w:val="24"/>
-      <w:szCs w:val="24"/>
-      <w:lang w:val="fr-FR" w:eastAsia="zh-CN" w:bidi="hi-IN"/>
-    </w:rPr>
-  </w:style>
-  <w:style w:type="character" w:styleId="DefaultParagraphFont">
+    </w:rPr>
+  </w:style>
+  <w:style w:type="character" w:default="1" w:styleId="Policepardfaut">
     <w:name w:val="Default Paragraph Font"/>
-    <w:qFormat/>
-    <w:rPr/>
-  </w:style>
-  <w:style w:type="character" w:styleId="LienInternet">
+    <w:uiPriority w:val="1"/>
+    <w:semiHidden/>
+    <w:unhideWhenUsed/>
+  </w:style>
+  <w:style w:type="table" w:default="1" w:styleId="TableauNormal">
+    <w:name w:val="Normal Table"/>
+    <w:uiPriority w:val="99"/>
+    <w:semiHidden/>
+    <w:unhideWhenUsed/>
+    <w:tblPr>
+      <w:tblInd w:w="0" w:type="dxa"/>
+      <w:tblCellMar>
+        <w:top w:w="0" w:type="dxa"/>
+        <w:left w:w="108" w:type="dxa"/>
+        <w:bottom w:w="0" w:type="dxa"/>
+        <w:right w:w="108" w:type="dxa"/>
+      </w:tblCellMar>
+    </w:tblPr>
+  </w:style>
+  <w:style w:type="numbering" w:default="1" w:styleId="Aucuneliste">
+    <w:name w:val="No List"/>
+    <w:uiPriority w:val="99"/>
+    <w:semiHidden/>
+    <w:unhideWhenUsed/>
+  </w:style>
+  <w:style w:type="character" w:customStyle="1" w:styleId="LienInternet">
     <w:name w:val="Lien Internet"/>
     <w:rPr>
       <w:color w:val="000080"/>
@@ -2284,772 +2675,772 @@
     </w:rPr>
   </w:style>
   <w:style w:type="character" w:styleId="Accentuation">
-    <w:name w:val="Accentuation"/>
+    <w:name w:val="Emphasis"/>
     <w:qFormat/>
     <w:rPr>
       <w:i/>
       <w:iCs/>
     </w:rPr>
   </w:style>
-  <w:style w:type="character" w:styleId="ListLabel1">
+  <w:style w:type="character" w:customStyle="1" w:styleId="ListLabel1">
     <w:name w:val="ListLabel 1"/>
     <w:qFormat/>
     <w:rPr>
       <w:rFonts w:ascii="Liberation Sans" w:hAnsi="Liberation Sans" w:cs="Symbol"/>
     </w:rPr>
   </w:style>
-  <w:style w:type="character" w:styleId="ListLabel2">
+  <w:style w:type="character" w:customStyle="1" w:styleId="ListLabel2">
     <w:name w:val="ListLabel 2"/>
     <w:qFormat/>
     <w:rPr>
       <w:rFonts w:cs="Symbol"/>
     </w:rPr>
   </w:style>
-  <w:style w:type="character" w:styleId="ListLabel3">
+  <w:style w:type="character" w:customStyle="1" w:styleId="ListLabel3">
     <w:name w:val="ListLabel 3"/>
     <w:qFormat/>
     <w:rPr>
       <w:rFonts w:cs="Symbol"/>
     </w:rPr>
   </w:style>
-  <w:style w:type="character" w:styleId="ListLabel4">
+  <w:style w:type="character" w:customStyle="1" w:styleId="ListLabel4">
     <w:name w:val="ListLabel 4"/>
     <w:qFormat/>
     <w:rPr>
       <w:rFonts w:cs="Symbol"/>
     </w:rPr>
   </w:style>
-  <w:style w:type="character" w:styleId="ListLabel5">
+  <w:style w:type="character" w:customStyle="1" w:styleId="ListLabel5">
     <w:name w:val="ListLabel 5"/>
     <w:qFormat/>
     <w:rPr>
       <w:rFonts w:cs="Symbol"/>
     </w:rPr>
   </w:style>
-  <w:style w:type="character" w:styleId="ListLabel6">
+  <w:style w:type="character" w:customStyle="1" w:styleId="ListLabel6">
     <w:name w:val="ListLabel 6"/>
     <w:qFormat/>
     <w:rPr>
       <w:rFonts w:cs="Symbol"/>
     </w:rPr>
   </w:style>
-  <w:style w:type="character" w:styleId="ListLabel7">
+  <w:style w:type="character" w:customStyle="1" w:styleId="ListLabel7">
     <w:name w:val="ListLabel 7"/>
     <w:qFormat/>
     <w:rPr>
       <w:rFonts w:cs="Symbol"/>
     </w:rPr>
   </w:style>
-  <w:style w:type="character" w:styleId="ListLabel8">
+  <w:style w:type="character" w:customStyle="1" w:styleId="ListLabel8">
     <w:name w:val="ListLabel 8"/>
     <w:qFormat/>
     <w:rPr>
       <w:rFonts w:cs="Symbol"/>
     </w:rPr>
   </w:style>
-  <w:style w:type="character" w:styleId="ListLabel9">
+  <w:style w:type="character" w:customStyle="1" w:styleId="ListLabel9">
     <w:name w:val="ListLabel 9"/>
     <w:qFormat/>
     <w:rPr>
       <w:rFonts w:cs="Symbol"/>
     </w:rPr>
   </w:style>
-  <w:style w:type="character" w:styleId="ListLabel10">
+  <w:style w:type="character" w:customStyle="1" w:styleId="ListLabel10">
     <w:name w:val="ListLabel 10"/>
     <w:qFormat/>
     <w:rPr>
       <w:rFonts w:ascii="Liberation Sans" w:hAnsi="Liberation Sans" w:cs="Symbol"/>
     </w:rPr>
   </w:style>
-  <w:style w:type="character" w:styleId="ListLabel11">
+  <w:style w:type="character" w:customStyle="1" w:styleId="ListLabel11">
     <w:name w:val="ListLabel 11"/>
     <w:qFormat/>
     <w:rPr>
       <w:rFonts w:cs="Symbol"/>
     </w:rPr>
   </w:style>
-  <w:style w:type="character" w:styleId="ListLabel12">
+  <w:style w:type="character" w:customStyle="1" w:styleId="ListLabel12">
     <w:name w:val="ListLabel 12"/>
     <w:qFormat/>
     <w:rPr>
       <w:rFonts w:cs="Symbol"/>
     </w:rPr>
   </w:style>
-  <w:style w:type="character" w:styleId="ListLabel13">
+  <w:style w:type="character" w:customStyle="1" w:styleId="ListLabel13">
     <w:name w:val="ListLabel 13"/>
     <w:qFormat/>
     <w:rPr>
       <w:rFonts w:cs="Symbol"/>
     </w:rPr>
   </w:style>
-  <w:style w:type="character" w:styleId="ListLabel14">
+  <w:style w:type="character" w:customStyle="1" w:styleId="ListLabel14">
     <w:name w:val="ListLabel 14"/>
     <w:qFormat/>
     <w:rPr>
       <w:rFonts w:cs="Symbol"/>
     </w:rPr>
   </w:style>
-  <w:style w:type="character" w:styleId="ListLabel15">
+  <w:style w:type="character" w:customStyle="1" w:styleId="ListLabel15">
     <w:name w:val="ListLabel 15"/>
     <w:qFormat/>
     <w:rPr>
       <w:rFonts w:cs="Symbol"/>
     </w:rPr>
   </w:style>
-  <w:style w:type="character" w:styleId="ListLabel16">
+  <w:style w:type="character" w:customStyle="1" w:styleId="ListLabel16">
     <w:name w:val="ListLabel 16"/>
     <w:qFormat/>
     <w:rPr>
       <w:rFonts w:cs="Symbol"/>
     </w:rPr>
   </w:style>
-  <w:style w:type="character" w:styleId="ListLabel17">
+  <w:style w:type="character" w:customStyle="1" w:styleId="ListLabel17">
     <w:name w:val="ListLabel 17"/>
     <w:qFormat/>
     <w:rPr>
       <w:rFonts w:cs="Symbol"/>
     </w:rPr>
   </w:style>
-  <w:style w:type="character" w:styleId="ListLabel18">
+  <w:style w:type="character" w:customStyle="1" w:styleId="ListLabel18">
     <w:name w:val="ListLabel 18"/>
     <w:qFormat/>
     <w:rPr>
       <w:rFonts w:cs="Symbol"/>
     </w:rPr>
   </w:style>
-  <w:style w:type="character" w:styleId="ListLabel19">
+  <w:style w:type="character" w:customStyle="1" w:styleId="ListLabel19">
     <w:name w:val="ListLabel 19"/>
     <w:qFormat/>
     <w:rPr>
       <w:rFonts w:ascii="Liberation Sans" w:hAnsi="Liberation Sans" w:cs="Symbol"/>
     </w:rPr>
   </w:style>
-  <w:style w:type="character" w:styleId="ListLabel20">
+  <w:style w:type="character" w:customStyle="1" w:styleId="ListLabel20">
     <w:name w:val="ListLabel 20"/>
     <w:qFormat/>
     <w:rPr>
       <w:rFonts w:cs="Symbol"/>
     </w:rPr>
   </w:style>
-  <w:style w:type="character" w:styleId="ListLabel21">
+  <w:style w:type="character" w:customStyle="1" w:styleId="ListLabel21">
     <w:name w:val="ListLabel 21"/>
     <w:qFormat/>
     <w:rPr>
       <w:rFonts w:cs="Symbol"/>
     </w:rPr>
   </w:style>
-  <w:style w:type="character" w:styleId="ListLabel22">
+  <w:style w:type="character" w:customStyle="1" w:styleId="ListLabel22">
     <w:name w:val="ListLabel 22"/>
     <w:qFormat/>
     <w:rPr>
       <w:rFonts w:cs="Symbol"/>
     </w:rPr>
   </w:style>
-  <w:style w:type="character" w:styleId="ListLabel23">
+  <w:style w:type="character" w:customStyle="1" w:styleId="ListLabel23">
     <w:name w:val="ListLabel 23"/>
     <w:qFormat/>
     <w:rPr>
       <w:rFonts w:cs="Symbol"/>
     </w:rPr>
   </w:style>
-  <w:style w:type="character" w:styleId="ListLabel24">
+  <w:style w:type="character" w:customStyle="1" w:styleId="ListLabel24">
     <w:name w:val="ListLabel 24"/>
     <w:qFormat/>
     <w:rPr>
       <w:rFonts w:cs="Symbol"/>
     </w:rPr>
   </w:style>
-  <w:style w:type="character" w:styleId="ListLabel25">
+  <w:style w:type="character" w:customStyle="1" w:styleId="ListLabel25">
     <w:name w:val="ListLabel 25"/>
     <w:qFormat/>
     <w:rPr>
       <w:rFonts w:cs="Symbol"/>
     </w:rPr>
   </w:style>
-  <w:style w:type="character" w:styleId="ListLabel26">
+  <w:style w:type="character" w:customStyle="1" w:styleId="ListLabel26">
     <w:name w:val="ListLabel 26"/>
     <w:qFormat/>
     <w:rPr>
       <w:rFonts w:cs="Symbol"/>
     </w:rPr>
   </w:style>
-  <w:style w:type="character" w:styleId="ListLabel27">
+  <w:style w:type="character" w:customStyle="1" w:styleId="ListLabel27">
     <w:name w:val="ListLabel 27"/>
     <w:qFormat/>
     <w:rPr>
       <w:rFonts w:cs="Symbol"/>
     </w:rPr>
   </w:style>
-  <w:style w:type="character" w:styleId="ListLabel28">
+  <w:style w:type="character" w:customStyle="1" w:styleId="ListLabel28">
     <w:name w:val="ListLabel 28"/>
     <w:qFormat/>
     <w:rPr>
       <w:rFonts w:ascii="Liberation Sans" w:hAnsi="Liberation Sans" w:cs="Symbol"/>
     </w:rPr>
   </w:style>
-  <w:style w:type="character" w:styleId="ListLabel29">
+  <w:style w:type="character" w:customStyle="1" w:styleId="ListLabel29">
     <w:name w:val="ListLabel 29"/>
     <w:qFormat/>
     <w:rPr>
       <w:rFonts w:cs="Symbol"/>
     </w:rPr>
   </w:style>
-  <w:style w:type="character" w:styleId="ListLabel30">
+  <w:style w:type="character" w:customStyle="1" w:styleId="ListLabel30">
     <w:name w:val="ListLabel 30"/>
     <w:qFormat/>
     <w:rPr>
       <w:rFonts w:cs="Symbol"/>
     </w:rPr>
   </w:style>
-  <w:style w:type="character" w:styleId="ListLabel31">
+  <w:style w:type="character" w:customStyle="1" w:styleId="ListLabel31">
     <w:name w:val="ListLabel 31"/>
     <w:qFormat/>
     <w:rPr>
       <w:rFonts w:cs="Symbol"/>
     </w:rPr>
   </w:style>
-  <w:style w:type="character" w:styleId="ListLabel32">
+  <w:style w:type="character" w:customStyle="1" w:styleId="ListLabel32">
     <w:name w:val="ListLabel 32"/>
     <w:qFormat/>
     <w:rPr>
       <w:rFonts w:cs="Symbol"/>
     </w:rPr>
   </w:style>
-  <w:style w:type="character" w:styleId="ListLabel33">
+  <w:style w:type="character" w:customStyle="1" w:styleId="ListLabel33">
     <w:name w:val="ListLabel 33"/>
     <w:qFormat/>
     <w:rPr>
       <w:rFonts w:cs="Symbol"/>
     </w:rPr>
   </w:style>
-  <w:style w:type="character" w:styleId="ListLabel34">
+  <w:style w:type="character" w:customStyle="1" w:styleId="ListLabel34">
     <w:name w:val="ListLabel 34"/>
     <w:qFormat/>
     <w:rPr>
       <w:rFonts w:cs="Symbol"/>
     </w:rPr>
   </w:style>
-  <w:style w:type="character" w:styleId="ListLabel35">
+  <w:style w:type="character" w:customStyle="1" w:styleId="ListLabel35">
     <w:name w:val="ListLabel 35"/>
     <w:qFormat/>
     <w:rPr>
       <w:rFonts w:cs="Symbol"/>
     </w:rPr>
   </w:style>
-  <w:style w:type="character" w:styleId="ListLabel36">
+  <w:style w:type="character" w:customStyle="1" w:styleId="ListLabel36">
     <w:name w:val="ListLabel 36"/>
     <w:qFormat/>
     <w:rPr>
       <w:rFonts w:cs="Symbol"/>
     </w:rPr>
   </w:style>
-  <w:style w:type="character" w:styleId="ListLabel37">
+  <w:style w:type="character" w:customStyle="1" w:styleId="ListLabel37">
     <w:name w:val="ListLabel 37"/>
     <w:qFormat/>
     <w:rPr>
       <w:rFonts w:ascii="Liberation Sans" w:hAnsi="Liberation Sans" w:cs="Symbol"/>
     </w:rPr>
   </w:style>
-  <w:style w:type="character" w:styleId="ListLabel38">
+  <w:style w:type="character" w:customStyle="1" w:styleId="ListLabel38">
     <w:name w:val="ListLabel 38"/>
     <w:qFormat/>
     <w:rPr>
       <w:rFonts w:cs="Symbol"/>
     </w:rPr>
   </w:style>
-  <w:style w:type="character" w:styleId="ListLabel39">
+  <w:style w:type="character" w:customStyle="1" w:styleId="ListLabel39">
     <w:name w:val="ListLabel 39"/>
     <w:qFormat/>
     <w:rPr>
       <w:rFonts w:cs="Symbol"/>
     </w:rPr>
   </w:style>
-  <w:style w:type="character" w:styleId="ListLabel40">
+  <w:style w:type="character" w:customStyle="1" w:styleId="ListLabel40">
     <w:name w:val="ListLabel 40"/>
     <w:qFormat/>
     <w:rPr>
       <w:rFonts w:cs="Symbol"/>
     </w:rPr>
   </w:style>
-  <w:style w:type="character" w:styleId="ListLabel41">
+  <w:style w:type="character" w:customStyle="1" w:styleId="ListLabel41">
     <w:name w:val="ListLabel 41"/>
     <w:qFormat/>
     <w:rPr>
       <w:rFonts w:cs="Symbol"/>
     </w:rPr>
   </w:style>
-  <w:style w:type="character" w:styleId="ListLabel42">
+  <w:style w:type="character" w:customStyle="1" w:styleId="ListLabel42">
     <w:name w:val="ListLabel 42"/>
     <w:qFormat/>
     <w:rPr>
       <w:rFonts w:cs="Symbol"/>
     </w:rPr>
   </w:style>
-  <w:style w:type="character" w:styleId="ListLabel43">
+  <w:style w:type="character" w:customStyle="1" w:styleId="ListLabel43">
     <w:name w:val="ListLabel 43"/>
     <w:qFormat/>
     <w:rPr>
       <w:rFonts w:cs="Symbol"/>
     </w:rPr>
   </w:style>
-  <w:style w:type="character" w:styleId="ListLabel44">
+  <w:style w:type="character" w:customStyle="1" w:styleId="ListLabel44">
     <w:name w:val="ListLabel 44"/>
     <w:qFormat/>
     <w:rPr>
       <w:rFonts w:cs="Symbol"/>
     </w:rPr>
   </w:style>
-  <w:style w:type="character" w:styleId="ListLabel45">
+  <w:style w:type="character" w:customStyle="1" w:styleId="ListLabel45">
     <w:name w:val="ListLabel 45"/>
     <w:qFormat/>
     <w:rPr>
       <w:rFonts w:cs="Symbol"/>
     </w:rPr>
   </w:style>
-  <w:style w:type="character" w:styleId="ListLabel46">
+  <w:style w:type="character" w:customStyle="1" w:styleId="ListLabel46">
     <w:name w:val="ListLabel 46"/>
     <w:qFormat/>
     <w:rPr>
       <w:rFonts w:ascii="Liberation Sans" w:hAnsi="Liberation Sans" w:cs="Symbol"/>
     </w:rPr>
   </w:style>
-  <w:style w:type="character" w:styleId="ListLabel47">
+  <w:style w:type="character" w:customStyle="1" w:styleId="ListLabel47">
     <w:name w:val="ListLabel 47"/>
     <w:qFormat/>
     <w:rPr>
       <w:rFonts w:cs="Symbol"/>
     </w:rPr>
   </w:style>
-  <w:style w:type="character" w:styleId="ListLabel48">
+  <w:style w:type="character" w:customStyle="1" w:styleId="ListLabel48">
     <w:name w:val="ListLabel 48"/>
     <w:qFormat/>
     <w:rPr>
       <w:rFonts w:cs="Symbol"/>
     </w:rPr>
   </w:style>
-  <w:style w:type="character" w:styleId="ListLabel49">
+  <w:style w:type="character" w:customStyle="1" w:styleId="ListLabel49">
     <w:name w:val="ListLabel 49"/>
     <w:qFormat/>
     <w:rPr>
       <w:rFonts w:cs="Symbol"/>
     </w:rPr>
   </w:style>
-  <w:style w:type="character" w:styleId="ListLabel50">
+  <w:style w:type="character" w:customStyle="1" w:styleId="ListLabel50">
     <w:name w:val="ListLabel 50"/>
     <w:qFormat/>
     <w:rPr>
       <w:rFonts w:cs="Symbol"/>
     </w:rPr>
   </w:style>
-  <w:style w:type="character" w:styleId="ListLabel51">
+  <w:style w:type="character" w:customStyle="1" w:styleId="ListLabel51">
     <w:name w:val="ListLabel 51"/>
     <w:qFormat/>
     <w:rPr>
       <w:rFonts w:cs="Symbol"/>
     </w:rPr>
   </w:style>
-  <w:style w:type="character" w:styleId="ListLabel52">
+  <w:style w:type="character" w:customStyle="1" w:styleId="ListLabel52">
     <w:name w:val="ListLabel 52"/>
     <w:qFormat/>
     <w:rPr>
       <w:rFonts w:cs="Symbol"/>
     </w:rPr>
   </w:style>
-  <w:style w:type="character" w:styleId="ListLabel53">
+  <w:style w:type="character" w:customStyle="1" w:styleId="ListLabel53">
     <w:name w:val="ListLabel 53"/>
     <w:qFormat/>
     <w:rPr>
       <w:rFonts w:cs="Symbol"/>
     </w:rPr>
   </w:style>
-  <w:style w:type="character" w:styleId="ListLabel54">
+  <w:style w:type="character" w:customStyle="1" w:styleId="ListLabel54">
     <w:name w:val="ListLabel 54"/>
     <w:qFormat/>
     <w:rPr>
       <w:rFonts w:cs="Symbol"/>
     </w:rPr>
   </w:style>
-  <w:style w:type="character" w:styleId="ListLabel55">
+  <w:style w:type="character" w:customStyle="1" w:styleId="ListLabel55">
     <w:name w:val="ListLabel 55"/>
     <w:qFormat/>
     <w:rPr>
       <w:rFonts w:ascii="Liberation Sans" w:hAnsi="Liberation Sans" w:cs="Symbol"/>
     </w:rPr>
   </w:style>
-  <w:style w:type="character" w:styleId="ListLabel56">
+  <w:style w:type="character" w:customStyle="1" w:styleId="ListLabel56">
     <w:name w:val="ListLabel 56"/>
     <w:qFormat/>
     <w:rPr>
       <w:rFonts w:cs="Symbol"/>
     </w:rPr>
   </w:style>
-  <w:style w:type="character" w:styleId="ListLabel57">
+  <w:style w:type="character" w:customStyle="1" w:styleId="ListLabel57">
     <w:name w:val="ListLabel 57"/>
     <w:qFormat/>
     <w:rPr>
       <w:rFonts w:cs="Symbol"/>
     </w:rPr>
   </w:style>
-  <w:style w:type="character" w:styleId="ListLabel58">
+  <w:style w:type="character" w:customStyle="1" w:styleId="ListLabel58">
     <w:name w:val="ListLabel 58"/>
     <w:qFormat/>
     <w:rPr>
       <w:rFonts w:cs="Symbol"/>
     </w:rPr>
   </w:style>
-  <w:style w:type="character" w:styleId="ListLabel59">
+  <w:style w:type="character" w:customStyle="1" w:styleId="ListLabel59">
     <w:name w:val="ListLabel 59"/>
     <w:qFormat/>
     <w:rPr>
       <w:rFonts w:cs="Symbol"/>
     </w:rPr>
   </w:style>
-  <w:style w:type="character" w:styleId="ListLabel60">
+  <w:style w:type="character" w:customStyle="1" w:styleId="ListLabel60">
     <w:name w:val="ListLabel 60"/>
     <w:qFormat/>
     <w:rPr>
       <w:rFonts w:cs="Symbol"/>
     </w:rPr>
   </w:style>
-  <w:style w:type="character" w:styleId="ListLabel61">
+  <w:style w:type="character" w:customStyle="1" w:styleId="ListLabel61">
     <w:name w:val="ListLabel 61"/>
     <w:qFormat/>
     <w:rPr>
       <w:rFonts w:cs="Symbol"/>
     </w:rPr>
   </w:style>
-  <w:style w:type="character" w:styleId="ListLabel62">
+  <w:style w:type="character" w:customStyle="1" w:styleId="ListLabel62">
     <w:name w:val="ListLabel 62"/>
     <w:qFormat/>
     <w:rPr>
       <w:rFonts w:cs="Symbol"/>
     </w:rPr>
   </w:style>
-  <w:style w:type="character" w:styleId="ListLabel63">
+  <w:style w:type="character" w:customStyle="1" w:styleId="ListLabel63">
     <w:name w:val="ListLabel 63"/>
     <w:qFormat/>
     <w:rPr>
       <w:rFonts w:cs="Symbol"/>
     </w:rPr>
   </w:style>
-  <w:style w:type="character" w:styleId="ListLabel64">
+  <w:style w:type="character" w:customStyle="1" w:styleId="ListLabel64">
     <w:name w:val="ListLabel 64"/>
     <w:qFormat/>
     <w:rPr>
       <w:rFonts w:ascii="Liberation Sans" w:hAnsi="Liberation Sans" w:cs="Symbol"/>
     </w:rPr>
   </w:style>
-  <w:style w:type="character" w:styleId="ListLabel65">
+  <w:style w:type="character" w:customStyle="1" w:styleId="ListLabel65">
     <w:name w:val="ListLabel 65"/>
     <w:qFormat/>
     <w:rPr>
       <w:rFonts w:cs="Symbol"/>
     </w:rPr>
   </w:style>
-  <w:style w:type="character" w:styleId="ListLabel66">
+  <w:style w:type="character" w:customStyle="1" w:styleId="ListLabel66">
     <w:name w:val="ListLabel 66"/>
     <w:qFormat/>
     <w:rPr>
       <w:rFonts w:cs="Symbol"/>
     </w:rPr>
   </w:style>
-  <w:style w:type="character" w:styleId="ListLabel67">
+  <w:style w:type="character" w:customStyle="1" w:styleId="ListLabel67">
     <w:name w:val="ListLabel 67"/>
     <w:qFormat/>
     <w:rPr>
       <w:rFonts w:cs="Symbol"/>
     </w:rPr>
   </w:style>
-  <w:style w:type="character" w:styleId="ListLabel68">
+  <w:style w:type="character" w:customStyle="1" w:styleId="ListLabel68">
     <w:name w:val="ListLabel 68"/>
     <w:qFormat/>
     <w:rPr>
       <w:rFonts w:cs="Symbol"/>
     </w:rPr>
   </w:style>
-  <w:style w:type="character" w:styleId="ListLabel69">
+  <w:style w:type="character" w:customStyle="1" w:styleId="ListLabel69">
     <w:name w:val="ListLabel 69"/>
     <w:qFormat/>
     <w:rPr>
       <w:rFonts w:cs="Symbol"/>
     </w:rPr>
   </w:style>
-  <w:style w:type="character" w:styleId="ListLabel70">
+  <w:style w:type="character" w:customStyle="1" w:styleId="ListLabel70">
     <w:name w:val="ListLabel 70"/>
     <w:qFormat/>
     <w:rPr>
       <w:rFonts w:cs="Symbol"/>
     </w:rPr>
   </w:style>
-  <w:style w:type="character" w:styleId="ListLabel71">
+  <w:style w:type="character" w:customStyle="1" w:styleId="ListLabel71">
     <w:name w:val="ListLabel 71"/>
     <w:qFormat/>
     <w:rPr>
       <w:rFonts w:cs="Symbol"/>
     </w:rPr>
   </w:style>
-  <w:style w:type="character" w:styleId="ListLabel72">
+  <w:style w:type="character" w:customStyle="1" w:styleId="ListLabel72">
     <w:name w:val="ListLabel 72"/>
     <w:qFormat/>
     <w:rPr>
       <w:rFonts w:cs="Symbol"/>
     </w:rPr>
   </w:style>
-  <w:style w:type="character" w:styleId="ListLabel73">
+  <w:style w:type="character" w:customStyle="1" w:styleId="ListLabel73">
     <w:name w:val="ListLabel 73"/>
     <w:qFormat/>
     <w:rPr>
       <w:rFonts w:ascii="Liberation Sans" w:hAnsi="Liberation Sans" w:cs="Symbol"/>
     </w:rPr>
   </w:style>
-  <w:style w:type="character" w:styleId="ListLabel74">
+  <w:style w:type="character" w:customStyle="1" w:styleId="ListLabel74">
     <w:name w:val="ListLabel 74"/>
     <w:qFormat/>
     <w:rPr>
       <w:rFonts w:cs="Symbol"/>
     </w:rPr>
   </w:style>
-  <w:style w:type="character" w:styleId="ListLabel75">
+  <w:style w:type="character" w:customStyle="1" w:styleId="ListLabel75">
     <w:name w:val="ListLabel 75"/>
     <w:qFormat/>
     <w:rPr>
       <w:rFonts w:cs="Symbol"/>
     </w:rPr>
   </w:style>
-  <w:style w:type="character" w:styleId="ListLabel76">
+  <w:style w:type="character" w:customStyle="1" w:styleId="ListLabel76">
     <w:name w:val="ListLabel 76"/>
     <w:qFormat/>
     <w:rPr>
       <w:rFonts w:cs="Symbol"/>
     </w:rPr>
   </w:style>
-  <w:style w:type="character" w:styleId="ListLabel77">
+  <w:style w:type="character" w:customStyle="1" w:styleId="ListLabel77">
     <w:name w:val="ListLabel 77"/>
     <w:qFormat/>
     <w:rPr>
       <w:rFonts w:cs="Symbol"/>
     </w:rPr>
   </w:style>
-  <w:style w:type="character" w:styleId="ListLabel78">
+  <w:style w:type="character" w:customStyle="1" w:styleId="ListLabel78">
     <w:name w:val="ListLabel 78"/>
     <w:qFormat/>
     <w:rPr>
       <w:rFonts w:cs="Symbol"/>
     </w:rPr>
   </w:style>
-  <w:style w:type="character" w:styleId="ListLabel79">
+  <w:style w:type="character" w:customStyle="1" w:styleId="ListLabel79">
     <w:name w:val="ListLabel 79"/>
     <w:qFormat/>
     <w:rPr>
       <w:rFonts w:cs="Symbol"/>
     </w:rPr>
   </w:style>
-  <w:style w:type="character" w:styleId="ListLabel80">
+  <w:style w:type="character" w:customStyle="1" w:styleId="ListLabel80">
     <w:name w:val="ListLabel 80"/>
     <w:qFormat/>
     <w:rPr>
       <w:rFonts w:cs="Symbol"/>
     </w:rPr>
   </w:style>
-  <w:style w:type="character" w:styleId="ListLabel81">
+  <w:style w:type="character" w:customStyle="1" w:styleId="ListLabel81">
     <w:name w:val="ListLabel 81"/>
     <w:qFormat/>
     <w:rPr>
       <w:rFonts w:cs="Symbol"/>
     </w:rPr>
   </w:style>
-  <w:style w:type="character" w:styleId="ListLabel82">
+  <w:style w:type="character" w:customStyle="1" w:styleId="ListLabel82">
     <w:name w:val="ListLabel 82"/>
     <w:qFormat/>
     <w:rPr>
       <w:rFonts w:ascii="Liberation Sans" w:hAnsi="Liberation Sans" w:cs="Symbol"/>
     </w:rPr>
   </w:style>
-  <w:style w:type="character" w:styleId="ListLabel83">
+  <w:style w:type="character" w:customStyle="1" w:styleId="ListLabel83">
     <w:name w:val="ListLabel 83"/>
     <w:qFormat/>
     <w:rPr>
       <w:rFonts w:cs="Symbol"/>
     </w:rPr>
   </w:style>
-  <w:style w:type="character" w:styleId="ListLabel84">
+  <w:style w:type="character" w:customStyle="1" w:styleId="ListLabel84">
     <w:name w:val="ListLabel 84"/>
     <w:qFormat/>
     <w:rPr>
       <w:rFonts w:cs="Symbol"/>
     </w:rPr>
   </w:style>
-  <w:style w:type="character" w:styleId="ListLabel85">
+  <w:style w:type="character" w:customStyle="1" w:styleId="ListLabel85">
     <w:name w:val="ListLabel 85"/>
     <w:qFormat/>
     <w:rPr>
       <w:rFonts w:cs="Symbol"/>
     </w:rPr>
   </w:style>
-  <w:style w:type="character" w:styleId="ListLabel86">
+  <w:style w:type="character" w:customStyle="1" w:styleId="ListLabel86">
     <w:name w:val="ListLabel 86"/>
     <w:qFormat/>
     <w:rPr>
       <w:rFonts w:cs="Symbol"/>
     </w:rPr>
   </w:style>
-  <w:style w:type="character" w:styleId="ListLabel87">
+  <w:style w:type="character" w:customStyle="1" w:styleId="ListLabel87">
     <w:name w:val="ListLabel 87"/>
     <w:qFormat/>
     <w:rPr>
       <w:rFonts w:cs="Symbol"/>
     </w:rPr>
   </w:style>
-  <w:style w:type="character" w:styleId="ListLabel88">
+  <w:style w:type="character" w:customStyle="1" w:styleId="ListLabel88">
     <w:name w:val="ListLabel 88"/>
     <w:qFormat/>
     <w:rPr>
       <w:rFonts w:cs="Symbol"/>
     </w:rPr>
   </w:style>
-  <w:style w:type="character" w:styleId="ListLabel89">
+  <w:style w:type="character" w:customStyle="1" w:styleId="ListLabel89">
     <w:name w:val="ListLabel 89"/>
     <w:qFormat/>
     <w:rPr>
       <w:rFonts w:cs="Symbol"/>
     </w:rPr>
   </w:style>
-  <w:style w:type="character" w:styleId="ListLabel90">
+  <w:style w:type="character" w:customStyle="1" w:styleId="ListLabel90">
     <w:name w:val="ListLabel 90"/>
     <w:qFormat/>
     <w:rPr>
       <w:rFonts w:cs="Symbol"/>
     </w:rPr>
   </w:style>
-  <w:style w:type="character" w:styleId="ListLabel91">
+  <w:style w:type="character" w:customStyle="1" w:styleId="ListLabel91">
     <w:name w:val="ListLabel 91"/>
     <w:qFormat/>
     <w:rPr>
       <w:rFonts w:ascii="Liberation Sans" w:hAnsi="Liberation Sans" w:cs="Symbol"/>
     </w:rPr>
   </w:style>
-  <w:style w:type="character" w:styleId="ListLabel92">
+  <w:style w:type="character" w:customStyle="1" w:styleId="ListLabel92">
     <w:name w:val="ListLabel 92"/>
     <w:qFormat/>
     <w:rPr>
       <w:rFonts w:cs="Symbol"/>
     </w:rPr>
   </w:style>
-  <w:style w:type="character" w:styleId="ListLabel93">
+  <w:style w:type="character" w:customStyle="1" w:styleId="ListLabel93">
     <w:name w:val="ListLabel 93"/>
     <w:qFormat/>
     <w:rPr>
       <w:rFonts w:cs="Symbol"/>
     </w:rPr>
   </w:style>
-  <w:style w:type="character" w:styleId="ListLabel94">
+  <w:style w:type="character" w:customStyle="1" w:styleId="ListLabel94">
     <w:name w:val="ListLabel 94"/>
     <w:qFormat/>
     <w:rPr>
       <w:rFonts w:cs="Symbol"/>
     </w:rPr>
   </w:style>
-  <w:style w:type="character" w:styleId="ListLabel95">
+  <w:style w:type="character" w:customStyle="1" w:styleId="ListLabel95">
     <w:name w:val="ListLabel 95"/>
     <w:qFormat/>
     <w:rPr>
       <w:rFonts w:cs="Symbol"/>
     </w:rPr>
   </w:style>
-  <w:style w:type="character" w:styleId="ListLabel96">
+  <w:style w:type="character" w:customStyle="1" w:styleId="ListLabel96">
     <w:name w:val="ListLabel 96"/>
     <w:qFormat/>
     <w:rPr>
       <w:rFonts w:cs="Symbol"/>
     </w:rPr>
   </w:style>
-  <w:style w:type="character" w:styleId="ListLabel97">
+  <w:style w:type="character" w:customStyle="1" w:styleId="ListLabel97">
     <w:name w:val="ListLabel 97"/>
     <w:qFormat/>
     <w:rPr>
       <w:rFonts w:cs="Symbol"/>
     </w:rPr>
   </w:style>
-  <w:style w:type="character" w:styleId="ListLabel98">
+  <w:style w:type="character" w:customStyle="1" w:styleId="ListLabel98">
     <w:name w:val="ListLabel 98"/>
     <w:qFormat/>
     <w:rPr>
       <w:rFonts w:cs="Symbol"/>
     </w:rPr>
   </w:style>
-  <w:style w:type="character" w:styleId="ListLabel99">
+  <w:style w:type="character" w:customStyle="1" w:styleId="ListLabel99">
     <w:name w:val="ListLabel 99"/>
     <w:qFormat/>
     <w:rPr>
       <w:rFonts w:cs="Symbol"/>
     </w:rPr>
   </w:style>
-  <w:style w:type="character" w:styleId="ListLabel100">
+  <w:style w:type="character" w:customStyle="1" w:styleId="ListLabel100">
     <w:name w:val="ListLabel 100"/>
     <w:qFormat/>
     <w:rPr>
       <w:rFonts w:ascii="Liberation Sans" w:hAnsi="Liberation Sans" w:cs="Symbol"/>
     </w:rPr>
   </w:style>
-  <w:style w:type="character" w:styleId="ListLabel101">
+  <w:style w:type="character" w:customStyle="1" w:styleId="ListLabel101">
     <w:name w:val="ListLabel 101"/>
     <w:qFormat/>
     <w:rPr>
       <w:rFonts w:cs="Symbol"/>
     </w:rPr>
   </w:style>
-  <w:style w:type="character" w:styleId="ListLabel102">
+  <w:style w:type="character" w:customStyle="1" w:styleId="ListLabel102">
     <w:name w:val="ListLabel 102"/>
     <w:qFormat/>
     <w:rPr>
       <w:rFonts w:cs="Symbol"/>
     </w:rPr>
   </w:style>
-  <w:style w:type="character" w:styleId="ListLabel103">
+  <w:style w:type="character" w:customStyle="1" w:styleId="ListLabel103">
     <w:name w:val="ListLabel 103"/>
     <w:qFormat/>
     <w:rPr>
       <w:rFonts w:cs="Symbol"/>
     </w:rPr>
   </w:style>
-  <w:style w:type="character" w:styleId="ListLabel104">
+  <w:style w:type="character" w:customStyle="1" w:styleId="ListLabel104">
     <w:name w:val="ListLabel 104"/>
     <w:qFormat/>
     <w:rPr>
       <w:rFonts w:cs="Symbol"/>
     </w:rPr>
   </w:style>
-  <w:style w:type="character" w:styleId="ListLabel105">
+  <w:style w:type="character" w:customStyle="1" w:styleId="ListLabel105">
     <w:name w:val="ListLabel 105"/>
     <w:qFormat/>
     <w:rPr>
       <w:rFonts w:cs="Symbol"/>
     </w:rPr>
   </w:style>
-  <w:style w:type="character" w:styleId="ListLabel106">
+  <w:style w:type="character" w:customStyle="1" w:styleId="ListLabel106">
     <w:name w:val="ListLabel 106"/>
     <w:qFormat/>
     <w:rPr>
       <w:rFonts w:cs="Symbol"/>
     </w:rPr>
   </w:style>
-  <w:style w:type="character" w:styleId="ListLabel107">
+  <w:style w:type="character" w:customStyle="1" w:styleId="ListLabel107">
     <w:name w:val="ListLabel 107"/>
     <w:qFormat/>
     <w:rPr>
       <w:rFonts w:cs="Symbol"/>
     </w:rPr>
   </w:style>
-  <w:style w:type="character" w:styleId="ListLabel108">
+  <w:style w:type="character" w:customStyle="1" w:styleId="ListLabel108">
     <w:name w:val="ListLabel 108"/>
     <w:qFormat/>
     <w:rPr>
       <w:rFonts w:cs="Symbol"/>
     </w:rPr>
   </w:style>
-  <w:style w:type="character" w:styleId="TextedebullesCar">
+  <w:style w:type="character" w:customStyle="1" w:styleId="TextedebullesCar">
     <w:name w:val="Texte de bulles Car"/>
-    <w:basedOn w:val="DefaultParagraphFont"/>
+    <w:basedOn w:val="Policepardfaut"/>
     <w:qFormat/>
     <w:rPr>
       <w:rFonts w:ascii="Segoe UI" w:hAnsi="Segoe UI" w:cs="Mangal"/>
@@ -3058,133 +3449,133 @@
       <w:szCs w:val="16"/>
     </w:rPr>
   </w:style>
-  <w:style w:type="character" w:styleId="ListLabel109">
+  <w:style w:type="character" w:customStyle="1" w:styleId="ListLabel109">
     <w:name w:val="ListLabel 109"/>
     <w:qFormat/>
     <w:rPr>
       <w:rFonts w:cs="Symbol"/>
     </w:rPr>
   </w:style>
-  <w:style w:type="character" w:styleId="ListLabel110">
+  <w:style w:type="character" w:customStyle="1" w:styleId="ListLabel110">
     <w:name w:val="ListLabel 110"/>
     <w:qFormat/>
     <w:rPr>
       <w:rFonts w:cs="Symbol"/>
     </w:rPr>
   </w:style>
-  <w:style w:type="character" w:styleId="ListLabel111">
+  <w:style w:type="character" w:customStyle="1" w:styleId="ListLabel111">
     <w:name w:val="ListLabel 111"/>
     <w:qFormat/>
     <w:rPr>
       <w:rFonts w:cs="Symbol"/>
     </w:rPr>
   </w:style>
-  <w:style w:type="character" w:styleId="ListLabel112">
+  <w:style w:type="character" w:customStyle="1" w:styleId="ListLabel112">
     <w:name w:val="ListLabel 112"/>
     <w:qFormat/>
     <w:rPr>
       <w:rFonts w:cs="Symbol"/>
     </w:rPr>
   </w:style>
-  <w:style w:type="character" w:styleId="ListLabel113">
+  <w:style w:type="character" w:customStyle="1" w:styleId="ListLabel113">
     <w:name w:val="ListLabel 113"/>
     <w:qFormat/>
     <w:rPr>
       <w:rFonts w:cs="Symbol"/>
     </w:rPr>
   </w:style>
-  <w:style w:type="character" w:styleId="ListLabel114">
+  <w:style w:type="character" w:customStyle="1" w:styleId="ListLabel114">
     <w:name w:val="ListLabel 114"/>
     <w:qFormat/>
     <w:rPr>
       <w:rFonts w:cs="Symbol"/>
     </w:rPr>
   </w:style>
-  <w:style w:type="character" w:styleId="ListLabel115">
+  <w:style w:type="character" w:customStyle="1" w:styleId="ListLabel115">
     <w:name w:val="ListLabel 115"/>
     <w:qFormat/>
     <w:rPr>
       <w:rFonts w:cs="Symbol"/>
     </w:rPr>
   </w:style>
-  <w:style w:type="character" w:styleId="ListLabel116">
+  <w:style w:type="character" w:customStyle="1" w:styleId="ListLabel116">
     <w:name w:val="ListLabel 116"/>
     <w:qFormat/>
     <w:rPr>
       <w:rFonts w:cs="Symbol"/>
     </w:rPr>
   </w:style>
-  <w:style w:type="character" w:styleId="ListLabel117">
+  <w:style w:type="character" w:customStyle="1" w:styleId="ListLabel117">
     <w:name w:val="ListLabel 117"/>
     <w:qFormat/>
     <w:rPr>
       <w:rFonts w:cs="Symbol"/>
     </w:rPr>
   </w:style>
-  <w:style w:type="character" w:styleId="ListLabel118">
+  <w:style w:type="character" w:customStyle="1" w:styleId="ListLabel118">
     <w:name w:val="ListLabel 118"/>
     <w:qFormat/>
     <w:rPr>
       <w:rFonts w:ascii="Liberation Sans" w:hAnsi="Liberation Sans" w:cs="Symbol"/>
     </w:rPr>
   </w:style>
-  <w:style w:type="character" w:styleId="ListLabel119">
+  <w:style w:type="character" w:customStyle="1" w:styleId="ListLabel119">
     <w:name w:val="ListLabel 119"/>
     <w:qFormat/>
     <w:rPr>
       <w:rFonts w:cs="Symbol"/>
     </w:rPr>
   </w:style>
-  <w:style w:type="character" w:styleId="ListLabel120">
+  <w:style w:type="character" w:customStyle="1" w:styleId="ListLabel120">
     <w:name w:val="ListLabel 120"/>
     <w:qFormat/>
     <w:rPr>
       <w:rFonts w:cs="Symbol"/>
     </w:rPr>
   </w:style>
-  <w:style w:type="character" w:styleId="ListLabel121">
+  <w:style w:type="character" w:customStyle="1" w:styleId="ListLabel121">
     <w:name w:val="ListLabel 121"/>
     <w:qFormat/>
     <w:rPr>
       <w:rFonts w:cs="Symbol"/>
     </w:rPr>
   </w:style>
-  <w:style w:type="character" w:styleId="ListLabel122">
+  <w:style w:type="character" w:customStyle="1" w:styleId="ListLabel122">
     <w:name w:val="ListLabel 122"/>
     <w:qFormat/>
     <w:rPr>
       <w:rFonts w:cs="Symbol"/>
     </w:rPr>
   </w:style>
-  <w:style w:type="character" w:styleId="ListLabel123">
+  <w:style w:type="character" w:customStyle="1" w:styleId="ListLabel123">
     <w:name w:val="ListLabel 123"/>
     <w:qFormat/>
     <w:rPr>
       <w:rFonts w:cs="Symbol"/>
     </w:rPr>
   </w:style>
-  <w:style w:type="character" w:styleId="ListLabel124">
+  <w:style w:type="character" w:customStyle="1" w:styleId="ListLabel124">
     <w:name w:val="ListLabel 124"/>
     <w:qFormat/>
     <w:rPr>
       <w:rFonts w:cs="Symbol"/>
     </w:rPr>
   </w:style>
-  <w:style w:type="character" w:styleId="ListLabel125">
+  <w:style w:type="character" w:customStyle="1" w:styleId="ListLabel125">
     <w:name w:val="ListLabel 125"/>
     <w:qFormat/>
     <w:rPr>
       <w:rFonts w:cs="Symbol"/>
     </w:rPr>
   </w:style>
-  <w:style w:type="character" w:styleId="ListLabel126">
+  <w:style w:type="character" w:customStyle="1" w:styleId="ListLabel126">
     <w:name w:val="ListLabel 126"/>
     <w:qFormat/>
     <w:rPr>
       <w:rFonts w:cs="Symbol"/>
     </w:rPr>
   </w:style>
-  <w:style w:type="character" w:styleId="Accentuationforte">
+  <w:style w:type="character" w:customStyle="1" w:styleId="Accentuationforte">
     <w:name w:val="Accentuation forte"/>
     <w:qFormat/>
     <w:rPr>
@@ -3192,7 +3583,7 @@
       <w:bCs/>
     </w:rPr>
   </w:style>
-  <w:style w:type="character" w:styleId="ListLabel127">
+  <w:style w:type="character" w:customStyle="1" w:styleId="ListLabel127">
     <w:name w:val="ListLabel 127"/>
     <w:qFormat/>
     <w:rPr>
@@ -3200,63 +3591,63 @@
       <w:sz w:val="22"/>
     </w:rPr>
   </w:style>
-  <w:style w:type="character" w:styleId="ListLabel128">
+  <w:style w:type="character" w:customStyle="1" w:styleId="ListLabel128">
     <w:name w:val="ListLabel 128"/>
     <w:qFormat/>
     <w:rPr>
       <w:rFonts w:cs="Symbol"/>
     </w:rPr>
   </w:style>
-  <w:style w:type="character" w:styleId="ListLabel129">
+  <w:style w:type="character" w:customStyle="1" w:styleId="ListLabel129">
     <w:name w:val="ListLabel 129"/>
     <w:qFormat/>
     <w:rPr>
       <w:rFonts w:cs="Symbol"/>
     </w:rPr>
   </w:style>
-  <w:style w:type="character" w:styleId="ListLabel130">
+  <w:style w:type="character" w:customStyle="1" w:styleId="ListLabel130">
     <w:name w:val="ListLabel 130"/>
     <w:qFormat/>
     <w:rPr>
       <w:rFonts w:cs="Symbol"/>
     </w:rPr>
   </w:style>
-  <w:style w:type="character" w:styleId="ListLabel131">
+  <w:style w:type="character" w:customStyle="1" w:styleId="ListLabel131">
     <w:name w:val="ListLabel 131"/>
     <w:qFormat/>
     <w:rPr>
       <w:rFonts w:cs="Symbol"/>
     </w:rPr>
   </w:style>
-  <w:style w:type="character" w:styleId="ListLabel132">
+  <w:style w:type="character" w:customStyle="1" w:styleId="ListLabel132">
     <w:name w:val="ListLabel 132"/>
     <w:qFormat/>
     <w:rPr>
       <w:rFonts w:cs="Symbol"/>
     </w:rPr>
   </w:style>
-  <w:style w:type="character" w:styleId="ListLabel133">
+  <w:style w:type="character" w:customStyle="1" w:styleId="ListLabel133">
     <w:name w:val="ListLabel 133"/>
     <w:qFormat/>
     <w:rPr>
       <w:rFonts w:cs="Symbol"/>
     </w:rPr>
   </w:style>
-  <w:style w:type="character" w:styleId="ListLabel134">
+  <w:style w:type="character" w:customStyle="1" w:styleId="ListLabel134">
     <w:name w:val="ListLabel 134"/>
     <w:qFormat/>
     <w:rPr>
       <w:rFonts w:cs="Symbol"/>
     </w:rPr>
   </w:style>
-  <w:style w:type="character" w:styleId="ListLabel135">
+  <w:style w:type="character" w:customStyle="1" w:styleId="ListLabel135">
     <w:name w:val="ListLabel 135"/>
     <w:qFormat/>
     <w:rPr>
       <w:rFonts w:cs="Symbol"/>
     </w:rPr>
   </w:style>
-  <w:style w:type="character" w:styleId="ListLabel136">
+  <w:style w:type="character" w:customStyle="1" w:styleId="ListLabel136">
     <w:name w:val="ListLabel 136"/>
     <w:qFormat/>
     <w:rPr>
@@ -3265,63 +3656,63 @@
       <w:sz w:val="22"/>
     </w:rPr>
   </w:style>
-  <w:style w:type="character" w:styleId="ListLabel137">
+  <w:style w:type="character" w:customStyle="1" w:styleId="ListLabel137">
     <w:name w:val="ListLabel 137"/>
     <w:qFormat/>
     <w:rPr>
       <w:rFonts w:cs="Symbol"/>
     </w:rPr>
   </w:style>
-  <w:style w:type="character" w:styleId="ListLabel138">
+  <w:style w:type="character" w:customStyle="1" w:styleId="ListLabel138">
     <w:name w:val="ListLabel 138"/>
     <w:qFormat/>
     <w:rPr>
       <w:rFonts w:cs="Symbol"/>
     </w:rPr>
   </w:style>
-  <w:style w:type="character" w:styleId="ListLabel139">
+  <w:style w:type="character" w:customStyle="1" w:styleId="ListLabel139">
     <w:name w:val="ListLabel 139"/>
     <w:qFormat/>
     <w:rPr>
       <w:rFonts w:cs="Symbol"/>
     </w:rPr>
   </w:style>
-  <w:style w:type="character" w:styleId="ListLabel140">
+  <w:style w:type="character" w:customStyle="1" w:styleId="ListLabel140">
     <w:name w:val="ListLabel 140"/>
     <w:qFormat/>
     <w:rPr>
       <w:rFonts w:cs="Symbol"/>
     </w:rPr>
   </w:style>
-  <w:style w:type="character" w:styleId="ListLabel141">
+  <w:style w:type="character" w:customStyle="1" w:styleId="ListLabel141">
     <w:name w:val="ListLabel 141"/>
     <w:qFormat/>
     <w:rPr>
       <w:rFonts w:cs="Symbol"/>
     </w:rPr>
   </w:style>
-  <w:style w:type="character" w:styleId="ListLabel142">
+  <w:style w:type="character" w:customStyle="1" w:styleId="ListLabel142">
     <w:name w:val="ListLabel 142"/>
     <w:qFormat/>
     <w:rPr>
       <w:rFonts w:cs="Symbol"/>
     </w:rPr>
   </w:style>
-  <w:style w:type="character" w:styleId="ListLabel143">
+  <w:style w:type="character" w:customStyle="1" w:styleId="ListLabel143">
     <w:name w:val="ListLabel 143"/>
     <w:qFormat/>
     <w:rPr>
       <w:rFonts w:cs="Symbol"/>
     </w:rPr>
   </w:style>
-  <w:style w:type="character" w:styleId="ListLabel144">
+  <w:style w:type="character" w:customStyle="1" w:styleId="ListLabel144">
     <w:name w:val="ListLabel 144"/>
     <w:qFormat/>
     <w:rPr>
       <w:rFonts w:cs="Symbol"/>
     </w:rPr>
   </w:style>
-  <w:style w:type="character" w:styleId="ListLabel145">
+  <w:style w:type="character" w:customStyle="1" w:styleId="ListLabel145">
     <w:name w:val="ListLabel 145"/>
     <w:qFormat/>
     <w:rPr>
@@ -3329,63 +3720,63 @@
       <w:sz w:val="22"/>
     </w:rPr>
   </w:style>
-  <w:style w:type="character" w:styleId="ListLabel146">
+  <w:style w:type="character" w:customStyle="1" w:styleId="ListLabel146">
     <w:name w:val="ListLabel 146"/>
     <w:qFormat/>
     <w:rPr>
       <w:rFonts w:cs="Symbol"/>
     </w:rPr>
   </w:style>
-  <w:style w:type="character" w:styleId="ListLabel147">
+  <w:style w:type="character" w:customStyle="1" w:styleId="ListLabel147">
     <w:name w:val="ListLabel 147"/>
     <w:qFormat/>
     <w:rPr>
       <w:rFonts w:cs="Symbol"/>
     </w:rPr>
   </w:style>
-  <w:style w:type="character" w:styleId="ListLabel148">
+  <w:style w:type="character" w:customStyle="1" w:styleId="ListLabel148">
     <w:name w:val="ListLabel 148"/>
     <w:qFormat/>
     <w:rPr>
       <w:rFonts w:cs="Symbol"/>
     </w:rPr>
   </w:style>
-  <w:style w:type="character" w:styleId="ListLabel149">
+  <w:style w:type="character" w:customStyle="1" w:styleId="ListLabel149">
     <w:name w:val="ListLabel 149"/>
     <w:qFormat/>
     <w:rPr>
       <w:rFonts w:cs="Symbol"/>
     </w:rPr>
   </w:style>
-  <w:style w:type="character" w:styleId="ListLabel150">
+  <w:style w:type="character" w:customStyle="1" w:styleId="ListLabel150">
     <w:name w:val="ListLabel 150"/>
     <w:qFormat/>
     <w:rPr>
       <w:rFonts w:cs="Symbol"/>
     </w:rPr>
   </w:style>
-  <w:style w:type="character" w:styleId="ListLabel151">
+  <w:style w:type="character" w:customStyle="1" w:styleId="ListLabel151">
     <w:name w:val="ListLabel 151"/>
     <w:qFormat/>
     <w:rPr>
       <w:rFonts w:cs="Symbol"/>
     </w:rPr>
   </w:style>
-  <w:style w:type="character" w:styleId="ListLabel152">
+  <w:style w:type="character" w:customStyle="1" w:styleId="ListLabel152">
     <w:name w:val="ListLabel 152"/>
     <w:qFormat/>
     <w:rPr>
       <w:rFonts w:cs="Symbol"/>
     </w:rPr>
   </w:style>
-  <w:style w:type="character" w:styleId="ListLabel153">
+  <w:style w:type="character" w:customStyle="1" w:styleId="ListLabel153">
     <w:name w:val="ListLabel 153"/>
     <w:qFormat/>
     <w:rPr>
       <w:rFonts w:cs="Symbol"/>
     </w:rPr>
   </w:style>
-  <w:style w:type="character" w:styleId="ListLabel154">
+  <w:style w:type="character" w:customStyle="1" w:styleId="ListLabel154">
     <w:name w:val="ListLabel 154"/>
     <w:qFormat/>
     <w:rPr>
@@ -3394,56 +3785,56 @@
       <w:sz w:val="22"/>
     </w:rPr>
   </w:style>
-  <w:style w:type="character" w:styleId="ListLabel155">
+  <w:style w:type="character" w:customStyle="1" w:styleId="ListLabel155">
     <w:name w:val="ListLabel 155"/>
     <w:qFormat/>
     <w:rPr>
       <w:rFonts w:cs="Symbol"/>
     </w:rPr>
   </w:style>
-  <w:style w:type="character" w:styleId="ListLabel156">
+  <w:style w:type="character" w:customStyle="1" w:styleId="ListLabel156">
     <w:name w:val="ListLabel 156"/>
     <w:qFormat/>
     <w:rPr>
       <w:rFonts w:cs="Symbol"/>
     </w:rPr>
   </w:style>
-  <w:style w:type="character" w:styleId="ListLabel157">
+  <w:style w:type="character" w:customStyle="1" w:styleId="ListLabel157">
     <w:name w:val="ListLabel 157"/>
     <w:qFormat/>
     <w:rPr>
       <w:rFonts w:cs="Symbol"/>
     </w:rPr>
   </w:style>
-  <w:style w:type="character" w:styleId="ListLabel158">
+  <w:style w:type="character" w:customStyle="1" w:styleId="ListLabel158">
     <w:name w:val="ListLabel 158"/>
     <w:qFormat/>
     <w:rPr>
       <w:rFonts w:cs="Symbol"/>
     </w:rPr>
   </w:style>
-  <w:style w:type="character" w:styleId="ListLabel159">
+  <w:style w:type="character" w:customStyle="1" w:styleId="ListLabel159">
     <w:name w:val="ListLabel 159"/>
     <w:qFormat/>
     <w:rPr>
       <w:rFonts w:cs="Symbol"/>
     </w:rPr>
   </w:style>
-  <w:style w:type="character" w:styleId="ListLabel160">
+  <w:style w:type="character" w:customStyle="1" w:styleId="ListLabel160">
     <w:name w:val="ListLabel 160"/>
     <w:qFormat/>
     <w:rPr>
       <w:rFonts w:cs="Symbol"/>
     </w:rPr>
   </w:style>
-  <w:style w:type="character" w:styleId="ListLabel161">
+  <w:style w:type="character" w:customStyle="1" w:styleId="ListLabel161">
     <w:name w:val="ListLabel 161"/>
     <w:qFormat/>
     <w:rPr>
       <w:rFonts w:cs="Symbol"/>
     </w:rPr>
   </w:style>
-  <w:style w:type="character" w:styleId="ListLabel162">
+  <w:style w:type="character" w:customStyle="1" w:styleId="ListLabel162">
     <w:name w:val="ListLabel 162"/>
     <w:qFormat/>
     <w:rPr>
@@ -3451,7 +3842,7 @@
     </w:rPr>
   </w:style>
   <w:style w:type="paragraph" w:styleId="Titre">
-    <w:name w:val="Titre"/>
+    <w:name w:val="Title"/>
     <w:basedOn w:val="Normal"/>
     <w:next w:val="Corpsdetexte"/>
     <w:qFormat/>
@@ -3460,7 +3851,7 @@
       <w:spacing w:before="240" w:after="120"/>
     </w:pPr>
     <w:rPr>
-      <w:rFonts w:ascii="Liberation Sans" w:hAnsi="Liberation Sans" w:eastAsia="Noto Sans CJK SC Regular" w:cs="FreeSans"/>
+      <w:rFonts w:ascii="Liberation Sans" w:hAnsi="Liberation Sans"/>
       <w:sz w:val="28"/>
       <w:szCs w:val="28"/>
     </w:rPr>
@@ -3469,18 +3860,15 @@
     <w:name w:val="Body Text"/>
     <w:basedOn w:val="Normal"/>
     <w:pPr>
-      <w:spacing w:lineRule="auto" w:line="288" w:before="0" w:after="140"/>
+      <w:spacing w:after="140" w:line="288" w:lineRule="auto"/>
     </w:pPr>
-    <w:rPr/>
   </w:style>
   <w:style w:type="paragraph" w:styleId="Liste">
     <w:name w:val="List"/>
     <w:basedOn w:val="Corpsdetexte"/>
-    <w:pPr/>
-    <w:rPr/>
   </w:style>
   <w:style w:type="paragraph" w:styleId="Lgende">
-    <w:name w:val="Caption"/>
+    <w:name w:val="caption"/>
     <w:basedOn w:val="Normal"/>
     <w:qFormat/>
     <w:pPr>
@@ -3488,97 +3876,316 @@
       <w:spacing w:before="120" w:after="120"/>
     </w:pPr>
     <w:rPr>
-      <w:rFonts w:cs="FreeSans"/>
       <w:i/>
       <w:iCs/>
-      <w:sz w:val="24"/>
-      <w:szCs w:val="24"/>
-    </w:rPr>
-  </w:style>
-  <w:style w:type="paragraph" w:styleId="Index">
+    </w:rPr>
+  </w:style>
+  <w:style w:type="paragraph" w:customStyle="1" w:styleId="Index">
     <w:name w:val="Index"/>
     <w:basedOn w:val="Normal"/>
     <w:qFormat/>
     <w:pPr>
       <w:suppressLineNumbers/>
     </w:pPr>
-    <w:rPr/>
-  </w:style>
-  <w:style w:type="paragraph" w:styleId="Titreprincipal">
-    <w:name w:val="Title"/>
-    <w:basedOn w:val="Normal"/>
-    <w:qFormat/>
-    <w:pPr>
-      <w:keepNext/>
-      <w:spacing w:before="240" w:after="120"/>
-    </w:pPr>
-    <w:rPr>
-      <w:rFonts w:ascii="Liberation Sans" w:hAnsi="Liberation Sans"/>
-      <w:sz w:val="28"/>
-      <w:szCs w:val="28"/>
-    </w:rPr>
-  </w:style>
-  <w:style w:type="paragraph" w:styleId="Caption">
-    <w:name w:val="caption"/>
-    <w:basedOn w:val="Normal"/>
-    <w:qFormat/>
-    <w:pPr>
-      <w:suppressLineNumbers/>
-      <w:spacing w:before="120" w:after="120"/>
-    </w:pPr>
-    <w:rPr>
-      <w:i/>
-      <w:iCs/>
-    </w:rPr>
-  </w:style>
-  <w:style w:type="paragraph" w:styleId="BalloonText">
+  </w:style>
+  <w:style w:type="paragraph" w:styleId="Textedebulles">
     <w:name w:val="Balloon Text"/>
     <w:basedOn w:val="Normal"/>
     <w:qFormat/>
-    <w:pPr/>
     <w:rPr>
       <w:rFonts w:ascii="Segoe UI" w:hAnsi="Segoe UI" w:cs="Mangal"/>
       <w:sz w:val="18"/>
       <w:szCs w:val="16"/>
     </w:rPr>
   </w:style>
-  <w:style w:type="paragraph" w:styleId="Standard">
+  <w:style w:type="paragraph" w:customStyle="1" w:styleId="Standard">
     <w:name w:val="Standard"/>
     <w:qFormat/>
     <w:pPr>
-      <w:widowControl/>
       <w:tabs>
-        <w:tab w:val="left" w:pos="720" w:leader="none"/>
+        <w:tab w:val="left" w:pos="720"/>
       </w:tabs>
-      <w:overflowPunct w:val="true"/>
-      <w:bidi w:val="0"/>
-      <w:jc w:val="left"/>
     </w:pPr>
     <w:rPr>
-      <w:rFonts w:ascii="Cambria" w:hAnsi="Cambria" w:eastAsia="Droid Sans Fallback" w:cs="Cambria"/>
+      <w:rFonts w:ascii="Cambria" w:eastAsia="Droid Sans Fallback" w:hAnsi="Cambria" w:cs="Cambria"/>
       <w:color w:val="00000A"/>
       <w:sz w:val="24"/>
-      <w:szCs w:val="24"/>
       <w:lang w:val="en-US" w:eastAsia="en-US" w:bidi="ar-SA"/>
     </w:rPr>
   </w:style>
-  <w:style w:type="paragraph" w:styleId="Bibliographie1">
+  <w:style w:type="paragraph" w:customStyle="1" w:styleId="Bibliographie1">
     <w:name w:val="Bibliographie 1"/>
     <w:basedOn w:val="Standard"/>
     <w:qFormat/>
     <w:pPr>
       <w:suppressLineNumbers/>
-      <w:spacing w:lineRule="atLeast" w:line="240"/>
-      <w:ind w:left="720" w:right="0" w:hanging="720"/>
+      <w:spacing w:line="240" w:lineRule="atLeast"/>
+      <w:ind w:left="720" w:hanging="720"/>
     </w:pPr>
     <w:rPr>
       <w:rFonts w:eastAsia="Cambria" w:cs="FreeSans"/>
-      <w:color w:val="00000A"/>
-    </w:rPr>
-  </w:style>
-  <w:style w:type="numbering" w:styleId="NoList">
-    <w:name w:val="No List"/>
-    <w:qFormat/>
+    </w:rPr>
   </w:style>
 </w:styles>
+</file>
+
+<file path=word/theme/theme1.xml><?xml version="1.0" encoding="utf-8"?>
+<a:theme xmlns:a="http://schemas.openxmlformats.org/drawingml/2006/main" name="Thème Office">
+  <a:themeElements>
+    <a:clrScheme name="Office">
+      <a:dk1>
+        <a:sysClr val="windowText" lastClr="000000"/>
+      </a:dk1>
+      <a:lt1>
+        <a:sysClr val="window" lastClr="FFFFFF"/>
+      </a:lt1>
+      <a:dk2>
+        <a:srgbClr val="44546A"/>
+      </a:dk2>
+      <a:lt2>
+        <a:srgbClr val="E7E6E6"/>
+      </a:lt2>
+      <a:accent1>
+        <a:srgbClr val="5B9BD5"/>
+      </a:accent1>
+      <a:accent2>
+        <a:srgbClr val="ED7D31"/>
+      </a:accent2>
+      <a:accent3>
+        <a:srgbClr val="A5A5A5"/>
+      </a:accent3>
+      <a:accent4>
+        <a:srgbClr val="FFC000"/>
+      </a:accent4>
+      <a:accent5>
+        <a:srgbClr val="4472C4"/>
+      </a:accent5>
+      <a:accent6>
+        <a:srgbClr val="70AD47"/>
+      </a:accent6>
+      <a:hlink>
+        <a:srgbClr val="0563C1"/>
+      </a:hlink>
+      <a:folHlink>
+        <a:srgbClr val="954F72"/>
+      </a:folHlink>
+    </a:clrScheme>
+    <a:fontScheme name="Office">
+      <a:majorFont>
+        <a:latin typeface="Calibri Light" panose="020F0302020204030204"/>
+        <a:ea typeface=""/>
+        <a:cs typeface=""/>
+        <a:font script="Jpan" typeface="游ゴシック Light"/>
+        <a:font script="Hang" typeface="맑은 고딕"/>
+        <a:font script="Hans" typeface="等线 Light"/>
+        <a:font script="Hant" typeface="新細明體"/>
+        <a:font script="Arab" typeface="Times New Roman"/>
+        <a:font script="Hebr" typeface="Times New Roman"/>
+        <a:font script="Thai" typeface="Angsana New"/>
+        <a:font script="Ethi" typeface="Nyala"/>
+        <a:font script="Beng" typeface="Vrinda"/>
+        <a:font script="Gujr" typeface="Shruti"/>
+        <a:font script="Khmr" typeface="MoolBoran"/>
+        <a:font script="Knda" typeface="Tunga"/>
+        <a:font script="Guru" typeface="Raavi"/>
+        <a:font script="Cans" typeface="Euphemia"/>
+        <a:font script="Cher" typeface="Plantagenet Cherokee"/>
+        <a:font script="Yiii" typeface="Microsoft Yi Baiti"/>
+        <a:font script="Tibt" typeface="Microsoft Himalaya"/>
+        <a:font script="Thaa" typeface="MV Boli"/>
+        <a:font script="Deva" typeface="Mangal"/>
+        <a:font script="Telu" typeface="Gautami"/>
+        <a:font script="Taml" typeface="Latha"/>
+        <a:font script="Syrc" typeface="Estrangelo Edessa"/>
+        <a:font script="Orya" typeface="Kalinga"/>
+        <a:font script="Mlym" typeface="Kartika"/>
+        <a:font script="Laoo" typeface="DokChampa"/>
+        <a:font script="Sinh" typeface="Iskoola Pota"/>
+        <a:font script="Mong" typeface="Mongolian Baiti"/>
+        <a:font script="Viet" typeface="Times New Roman"/>
+        <a:font script="Uigh" typeface="Microsoft Uighur"/>
+        <a:font script="Geor" typeface="Sylfaen"/>
+      </a:majorFont>
+      <a:minorFont>
+        <a:latin typeface="Calibri" panose="020F0502020204030204"/>
+        <a:ea typeface=""/>
+        <a:cs typeface=""/>
+        <a:font script="Jpan" typeface="游明朝"/>
+        <a:font script="Hang" typeface="맑은 고딕"/>
+        <a:font script="Hans" typeface="等线"/>
+        <a:font script="Hant" typeface="新細明體"/>
+        <a:font script="Arab" typeface="Arial"/>
+        <a:font script="Hebr" typeface="Arial"/>
+        <a:font script="Thai" typeface="Cordia New"/>
+        <a:font script="Ethi" typeface="Nyala"/>
+        <a:font script="Beng" typeface="Vrinda"/>
+        <a:font script="Gujr" typeface="Shruti"/>
+        <a:font script="Khmr" typeface="DaunPenh"/>
+        <a:font script="Knda" typeface="Tunga"/>
+        <a:font script="Guru" typeface="Raavi"/>
+        <a:font script="Cans" typeface="Euphemia"/>
+        <a:font script="Cher" typeface="Plantagenet Cherokee"/>
+        <a:font script="Yiii" typeface="Microsoft Yi Baiti"/>
+        <a:font script="Tibt" typeface="Microsoft Himalaya"/>
+        <a:font script="Thaa" typeface="MV Boli"/>
+        <a:font script="Deva" typeface="Mangal"/>
+        <a:font script="Telu" typeface="Gautami"/>
+        <a:font script="Taml" typeface="Latha"/>
+        <a:font script="Syrc" typeface="Estrangelo Edessa"/>
+        <a:font script="Orya" typeface="Kalinga"/>
+        <a:font script="Mlym" typeface="Kartika"/>
+        <a:font script="Laoo" typeface="DokChampa"/>
+        <a:font script="Sinh" typeface="Iskoola Pota"/>
+        <a:font script="Mong" typeface="Mongolian Baiti"/>
+        <a:font script="Viet" typeface="Arial"/>
+        <a:font script="Uigh" typeface="Microsoft Uighur"/>
+        <a:font script="Geor" typeface="Sylfaen"/>
+      </a:minorFont>
+    </a:fontScheme>
+    <a:fmtScheme name="Office">
+      <a:fillStyleLst>
+        <a:solidFill>
+          <a:schemeClr val="phClr"/>
+        </a:solidFill>
+        <a:gradFill rotWithShape="1">
+          <a:gsLst>
+            <a:gs pos="0">
+              <a:schemeClr val="phClr">
+                <a:lumMod val="110000"/>
+                <a:satMod val="105000"/>
+                <a:tint val="67000"/>
+              </a:schemeClr>
+            </a:gs>
+            <a:gs pos="50000">
+              <a:schemeClr val="phClr">
+                <a:lumMod val="105000"/>
+                <a:satMod val="103000"/>
+                <a:tint val="73000"/>
+              </a:schemeClr>
+            </a:gs>
+            <a:gs pos="100000">
+              <a:schemeClr val="phClr">
+                <a:lumMod val="105000"/>
+                <a:satMod val="109000"/>
+                <a:tint val="81000"/>
+              </a:schemeClr>
+            </a:gs>
+          </a:gsLst>
+          <a:lin ang="5400000" scaled="0"/>
+        </a:gradFill>
+        <a:gradFill rotWithShape="1">
+          <a:gsLst>
+            <a:gs pos="0">
+              <a:schemeClr val="phClr">
+                <a:satMod val="103000"/>
+                <a:lumMod val="102000"/>
+                <a:tint val="94000"/>
+              </a:schemeClr>
+            </a:gs>
+            <a:gs pos="50000">
+              <a:schemeClr val="phClr">
+                <a:satMod val="110000"/>
+                <a:lumMod val="100000"/>
+                <a:shade val="100000"/>
+              </a:schemeClr>
+            </a:gs>
+            <a:gs pos="100000">
+              <a:schemeClr val="phClr">
+                <a:lumMod val="99000"/>
+                <a:satMod val="120000"/>
+                <a:shade val="78000"/>
+              </a:schemeClr>
+            </a:gs>
+          </a:gsLst>
+          <a:lin ang="5400000" scaled="0"/>
+        </a:gradFill>
+      </a:fillStyleLst>
+      <a:lnStyleLst>
+        <a:ln w="6350" cap="flat" cmpd="sng" algn="ctr">
+          <a:solidFill>
+            <a:schemeClr val="phClr"/>
+          </a:solidFill>
+          <a:prstDash val="solid"/>
+          <a:miter lim="800000"/>
+        </a:ln>
+        <a:ln w="12700" cap="flat" cmpd="sng" algn="ctr">
+          <a:solidFill>
+            <a:schemeClr val="phClr"/>
+          </a:solidFill>
+          <a:prstDash val="solid"/>
+          <a:miter lim="800000"/>
+        </a:ln>
+        <a:ln w="19050" cap="flat" cmpd="sng" algn="ctr">
+          <a:solidFill>
+            <a:schemeClr val="phClr"/>
+          </a:solidFill>
+          <a:prstDash val="solid"/>
+          <a:miter lim="800000"/>
+        </a:ln>
+      </a:lnStyleLst>
+      <a:effectStyleLst>
+        <a:effectStyle>
+          <a:effectLst/>
+        </a:effectStyle>
+        <a:effectStyle>
+          <a:effectLst/>
+        </a:effectStyle>
+        <a:effectStyle>
+          <a:effectLst>
+            <a:outerShdw blurRad="57150" dist="19050" dir="5400000" algn="ctr" rotWithShape="0">
+              <a:srgbClr val="000000">
+                <a:alpha val="63000"/>
+              </a:srgbClr>
+            </a:outerShdw>
+          </a:effectLst>
+        </a:effectStyle>
+      </a:effectStyleLst>
+      <a:bgFillStyleLst>
+        <a:solidFill>
+          <a:schemeClr val="phClr"/>
+        </a:solidFill>
+        <a:solidFill>
+          <a:schemeClr val="phClr">
+            <a:tint val="95000"/>
+            <a:satMod val="170000"/>
+          </a:schemeClr>
+        </a:solidFill>
+        <a:gradFill rotWithShape="1">
+          <a:gsLst>
+            <a:gs pos="0">
+              <a:schemeClr val="phClr">
+                <a:tint val="93000"/>
+                <a:satMod val="150000"/>
+                <a:shade val="98000"/>
+                <a:lumMod val="102000"/>
+              </a:schemeClr>
+            </a:gs>
+            <a:gs pos="50000">
+              <a:schemeClr val="phClr">
+                <a:tint val="98000"/>
+                <a:satMod val="130000"/>
+                <a:shade val="90000"/>
+                <a:lumMod val="103000"/>
+              </a:schemeClr>
+            </a:gs>
+            <a:gs pos="100000">
+              <a:schemeClr val="phClr">
+                <a:shade val="63000"/>
+                <a:satMod val="120000"/>
+              </a:schemeClr>
+            </a:gs>
+          </a:gsLst>
+          <a:lin ang="5400000" scaled="0"/>
+        </a:gradFill>
+      </a:bgFillStyleLst>
+    </a:fmtScheme>
+  </a:themeElements>
+  <a:objectDefaults/>
+  <a:extraClrSchemeLst/>
+  <a:extLst>
+    <a:ext uri="{05A4C25C-085E-4340-85A3-A5531E510DB2}">
+      <thm15:themeFamily xmlns:thm15="http://schemas.microsoft.com/office/thememl/2012/main" name="Office Theme" id="{62F939B6-93AF-4DB8-9C6B-D6C7DFDC589F}" vid="{4A3C46E8-61CC-4603-A589-7422A47A8E4A}"/>
+    </a:ext>
+  </a:extLst>
+</a:theme>
 </file>
</xml_diff>